<commit_message>
creada primera version de requerimientos
</commit_message>
<xml_diff>
--- a/REQUERIMIENTOS FUNCIONALES.docx
+++ b/REQUERIMIENTOS FUNCIONALES.docx
@@ -85,6 +85,3796 @@
               </w:rPr>
               <w:t xml:space="preserve">R1. </w:t>
             </w:r>
+            <w:r>
+              <w:rPr>
+                <w:rFonts w:ascii="Arial" w:hAnsi="Arial" w:cs="Arial"/>
+                <w:b/>
+              </w:rPr>
+              <w:t>Mover la nave en el campo</w:t>
+            </w:r>
+          </w:p>
+        </w:tc>
+      </w:tr>
+      <w:tr>
+        <w:tc>
+          <w:tcPr>
+            <w:tcW w:w="1280" w:type="dxa"/>
+          </w:tcPr>
+          <w:p>
+            <w:pPr>
+              <w:jc w:val="both"/>
+              <w:rPr>
+                <w:rFonts w:ascii="Arial" w:hAnsi="Arial" w:cs="Arial"/>
+                <w:b/>
+              </w:rPr>
+            </w:pPr>
+            <w:r>
+              <w:rPr>
+                <w:rFonts w:ascii="Arial" w:hAnsi="Arial" w:cs="Arial"/>
+                <w:b/>
+              </w:rPr>
+              <w:t>Resumen</w:t>
+            </w:r>
+          </w:p>
+        </w:tc>
+        <w:tc>
+          <w:tcPr>
+            <w:tcW w:w="7548" w:type="dxa"/>
+          </w:tcPr>
+          <w:p>
+            <w:pPr>
+              <w:jc w:val="both"/>
+              <w:rPr>
+                <w:rFonts w:ascii="Arial" w:hAnsi="Arial" w:cs="Arial"/>
+              </w:rPr>
+            </w:pPr>
+            <w:r>
+              <w:rPr>
+                <w:rFonts w:ascii="Arial" w:hAnsi="Arial" w:cs="Arial"/>
+              </w:rPr>
+              <w:t>Permite mover la nave en el campo de juego de acuerdo a la dirección dada por el jugador</w:t>
+            </w:r>
+          </w:p>
+        </w:tc>
+      </w:tr>
+      <w:tr>
+        <w:tc>
+          <w:tcPr>
+            <w:tcW w:w="1280" w:type="dxa"/>
+          </w:tcPr>
+          <w:p>
+            <w:pPr>
+              <w:jc w:val="both"/>
+              <w:rPr>
+                <w:rFonts w:ascii="Arial" w:hAnsi="Arial" w:cs="Arial"/>
+                <w:b/>
+              </w:rPr>
+            </w:pPr>
+            <w:r>
+              <w:rPr>
+                <w:rFonts w:ascii="Arial" w:hAnsi="Arial" w:cs="Arial"/>
+                <w:b/>
+              </w:rPr>
+              <w:t>Entradas</w:t>
+            </w:r>
+          </w:p>
+        </w:tc>
+        <w:tc>
+          <w:tcPr>
+            <w:tcW w:w="7548" w:type="dxa"/>
+          </w:tcPr>
+          <w:p>
+            <w:pPr>
+              <w:jc w:val="both"/>
+              <w:rPr>
+                <w:rFonts w:ascii="Arial" w:hAnsi="Arial" w:cs="Arial"/>
+              </w:rPr>
+            </w:pPr>
+            <w:r>
+              <w:rPr>
+                <w:rFonts w:ascii="Arial" w:hAnsi="Arial" w:cs="Arial"/>
+              </w:rPr>
+              <w:t>Dirección a mover la nave</w:t>
+            </w:r>
+          </w:p>
+        </w:tc>
+      </w:tr>
+      <w:tr>
+        <w:tc>
+          <w:tcPr>
+            <w:tcW w:w="1280" w:type="dxa"/>
+          </w:tcPr>
+          <w:p>
+            <w:pPr>
+              <w:jc w:val="both"/>
+              <w:rPr>
+                <w:rFonts w:ascii="Arial" w:hAnsi="Arial" w:cs="Arial"/>
+                <w:b/>
+              </w:rPr>
+            </w:pPr>
+            <w:r>
+              <w:rPr>
+                <w:rFonts w:ascii="Arial" w:hAnsi="Arial" w:cs="Arial"/>
+                <w:b/>
+              </w:rPr>
+              <w:t>Resultado</w:t>
+            </w:r>
+          </w:p>
+        </w:tc>
+        <w:tc>
+          <w:tcPr>
+            <w:tcW w:w="7548" w:type="dxa"/>
+          </w:tcPr>
+          <w:p>
+            <w:pPr>
+              <w:jc w:val="both"/>
+              <w:rPr>
+                <w:rFonts w:ascii="Arial" w:hAnsi="Arial" w:cs="Arial"/>
+              </w:rPr>
+            </w:pPr>
+            <w:r>
+              <w:rPr>
+                <w:rFonts w:ascii="Arial" w:hAnsi="Arial" w:cs="Arial"/>
+              </w:rPr>
+              <w:t>La nave se mueve en el campo de acuerdo a la dirección dada</w:t>
+            </w:r>
+            <w:r>
+              <w:rPr>
+                <w:rFonts w:ascii="Arial" w:hAnsi="Arial" w:cs="Arial"/>
+              </w:rPr>
+              <w:t>.</w:t>
+            </w:r>
+          </w:p>
+        </w:tc>
+      </w:tr>
+    </w:tbl>
+    <w:p>
+      <w:pPr>
+        <w:jc w:val="both"/>
+        <w:rPr>
+          <w:rFonts w:ascii="Arial" w:hAnsi="Arial" w:cs="Arial"/>
+          <w:b/>
+        </w:rPr>
+      </w:pPr>
+    </w:p>
+    <w:tbl>
+      <w:tblPr>
+        <w:tblStyle w:val="Tablaconcuadrcula"/>
+        <w:tblW w:w="0" w:type="auto"/>
+        <w:tblLook w:val="04A0" w:firstRow="1" w:lastRow="0" w:firstColumn="1" w:lastColumn="0" w:noHBand="0" w:noVBand="1"/>
+      </w:tblPr>
+      <w:tblGrid>
+        <w:gridCol w:w="1280"/>
+        <w:gridCol w:w="7548"/>
+      </w:tblGrid>
+      <w:tr>
+        <w:tc>
+          <w:tcPr>
+            <w:tcW w:w="1280" w:type="dxa"/>
+          </w:tcPr>
+          <w:p>
+            <w:pPr>
+              <w:jc w:val="both"/>
+              <w:rPr>
+                <w:rFonts w:ascii="Arial" w:hAnsi="Arial" w:cs="Arial"/>
+                <w:b/>
+              </w:rPr>
+            </w:pPr>
+            <w:r>
+              <w:rPr>
+                <w:rFonts w:ascii="Arial" w:hAnsi="Arial" w:cs="Arial"/>
+                <w:b/>
+              </w:rPr>
+              <w:t>Nombre</w:t>
+            </w:r>
+          </w:p>
+        </w:tc>
+        <w:tc>
+          <w:tcPr>
+            <w:tcW w:w="7548" w:type="dxa"/>
+          </w:tcPr>
+          <w:p>
+            <w:pPr>
+              <w:jc w:val="both"/>
+              <w:rPr>
+                <w:rFonts w:ascii="Arial" w:hAnsi="Arial" w:cs="Arial"/>
+                <w:b/>
+              </w:rPr>
+            </w:pPr>
+            <w:r>
+              <w:rPr>
+                <w:rFonts w:ascii="Arial" w:hAnsi="Arial" w:cs="Arial"/>
+                <w:b/>
+              </w:rPr>
+              <w:t>R</w:t>
+            </w:r>
+            <w:r>
+              <w:rPr>
+                <w:rFonts w:ascii="Arial" w:hAnsi="Arial" w:cs="Arial"/>
+                <w:b/>
+              </w:rPr>
+              <w:t>2</w:t>
+            </w:r>
+            <w:r>
+              <w:rPr>
+                <w:rFonts w:ascii="Arial" w:hAnsi="Arial" w:cs="Arial"/>
+                <w:b/>
+              </w:rPr>
+              <w:t xml:space="preserve">. </w:t>
+            </w:r>
+            <w:r>
+              <w:rPr>
+                <w:rFonts w:ascii="Arial" w:hAnsi="Arial" w:cs="Arial"/>
+                <w:b/>
+              </w:rPr>
+              <w:t>Disparar un proyectil</w:t>
+            </w:r>
+            <w:r>
+              <w:rPr>
+                <w:rFonts w:ascii="Arial" w:hAnsi="Arial" w:cs="Arial"/>
+                <w:b/>
+              </w:rPr>
+              <w:t>.</w:t>
+            </w:r>
+          </w:p>
+        </w:tc>
+      </w:tr>
+      <w:tr>
+        <w:tc>
+          <w:tcPr>
+            <w:tcW w:w="1280" w:type="dxa"/>
+          </w:tcPr>
+          <w:p>
+            <w:pPr>
+              <w:jc w:val="both"/>
+              <w:rPr>
+                <w:rFonts w:ascii="Arial" w:hAnsi="Arial" w:cs="Arial"/>
+                <w:b/>
+              </w:rPr>
+            </w:pPr>
+            <w:r>
+              <w:rPr>
+                <w:rFonts w:ascii="Arial" w:hAnsi="Arial" w:cs="Arial"/>
+                <w:b/>
+              </w:rPr>
+              <w:t>Resumen</w:t>
+            </w:r>
+          </w:p>
+        </w:tc>
+        <w:tc>
+          <w:tcPr>
+            <w:tcW w:w="7548" w:type="dxa"/>
+          </w:tcPr>
+          <w:p>
+            <w:pPr>
+              <w:jc w:val="both"/>
+              <w:rPr>
+                <w:rFonts w:ascii="Arial" w:hAnsi="Arial" w:cs="Arial"/>
+              </w:rPr>
+            </w:pPr>
+            <w:r>
+              <w:rPr>
+                <w:rFonts w:ascii="Arial" w:hAnsi="Arial" w:cs="Arial"/>
+              </w:rPr>
+              <w:t>Permite que</w:t>
+            </w:r>
+            <w:r>
+              <w:rPr>
+                <w:rFonts w:ascii="Arial" w:hAnsi="Arial" w:cs="Arial"/>
+              </w:rPr>
+              <w:t>, al hacer clic con el mouse, se dispare un proyectil que vaya en la dirección del mouse, que depende del arma de la nave</w:t>
+            </w:r>
+          </w:p>
+        </w:tc>
+      </w:tr>
+      <w:tr>
+        <w:tc>
+          <w:tcPr>
+            <w:tcW w:w="1280" w:type="dxa"/>
+          </w:tcPr>
+          <w:p>
+            <w:pPr>
+              <w:jc w:val="both"/>
+              <w:rPr>
+                <w:rFonts w:ascii="Arial" w:hAnsi="Arial" w:cs="Arial"/>
+                <w:b/>
+              </w:rPr>
+            </w:pPr>
+            <w:r>
+              <w:rPr>
+                <w:rFonts w:ascii="Arial" w:hAnsi="Arial" w:cs="Arial"/>
+                <w:b/>
+              </w:rPr>
+              <w:t>Entradas</w:t>
+            </w:r>
+          </w:p>
+        </w:tc>
+        <w:tc>
+          <w:tcPr>
+            <w:tcW w:w="7548" w:type="dxa"/>
+          </w:tcPr>
+          <w:p>
+            <w:pPr>
+              <w:pStyle w:val="Prrafodelista"/>
+              <w:ind w:left="0"/>
+              <w:jc w:val="both"/>
+              <w:rPr>
+                <w:rFonts w:ascii="Arial" w:hAnsi="Arial" w:cs="Arial"/>
+              </w:rPr>
+            </w:pPr>
+            <w:r>
+              <w:rPr>
+                <w:rFonts w:ascii="Arial" w:hAnsi="Arial" w:cs="Arial"/>
+              </w:rPr>
+              <w:t>Ubicación del mouse al momento de presionarlo</w:t>
+            </w:r>
+          </w:p>
+        </w:tc>
+      </w:tr>
+      <w:tr>
+        <w:tc>
+          <w:tcPr>
+            <w:tcW w:w="1280" w:type="dxa"/>
+          </w:tcPr>
+          <w:p>
+            <w:pPr>
+              <w:jc w:val="both"/>
+              <w:rPr>
+                <w:rFonts w:ascii="Arial" w:hAnsi="Arial" w:cs="Arial"/>
+                <w:b/>
+              </w:rPr>
+            </w:pPr>
+            <w:r>
+              <w:rPr>
+                <w:rFonts w:ascii="Arial" w:hAnsi="Arial" w:cs="Arial"/>
+                <w:b/>
+              </w:rPr>
+              <w:t>Resultado</w:t>
+            </w:r>
+          </w:p>
+        </w:tc>
+        <w:tc>
+          <w:tcPr>
+            <w:tcW w:w="7548" w:type="dxa"/>
+          </w:tcPr>
+          <w:p>
+            <w:pPr>
+              <w:jc w:val="both"/>
+              <w:rPr>
+                <w:rFonts w:ascii="Arial" w:hAnsi="Arial" w:cs="Arial"/>
+              </w:rPr>
+            </w:pPr>
+            <w:r>
+              <w:rPr>
+                <w:rFonts w:ascii="Arial" w:hAnsi="Arial" w:cs="Arial"/>
+              </w:rPr>
+              <w:t>La nave dispara un proyectil en la dirección del mouse</w:t>
+            </w:r>
+            <w:r>
+              <w:rPr>
+                <w:rFonts w:ascii="Arial" w:hAnsi="Arial" w:cs="Arial"/>
+              </w:rPr>
+              <w:t>.</w:t>
+            </w:r>
+          </w:p>
+        </w:tc>
+      </w:tr>
+    </w:tbl>
+    <w:p>
+      <w:pPr>
+        <w:jc w:val="both"/>
+        <w:rPr>
+          <w:rFonts w:ascii="Arial" w:hAnsi="Arial" w:cs="Arial"/>
+          <w:b/>
+        </w:rPr>
+      </w:pPr>
+    </w:p>
+    <w:tbl>
+      <w:tblPr>
+        <w:tblStyle w:val="Tablaconcuadrcula"/>
+        <w:tblW w:w="0" w:type="auto"/>
+        <w:tblLook w:val="04A0" w:firstRow="1" w:lastRow="0" w:firstColumn="1" w:lastColumn="0" w:noHBand="0" w:noVBand="1"/>
+      </w:tblPr>
+      <w:tblGrid>
+        <w:gridCol w:w="1280"/>
+        <w:gridCol w:w="7548"/>
+      </w:tblGrid>
+      <w:tr>
+        <w:tc>
+          <w:tcPr>
+            <w:tcW w:w="1280" w:type="dxa"/>
+          </w:tcPr>
+          <w:p>
+            <w:pPr>
+              <w:jc w:val="both"/>
+              <w:rPr>
+                <w:rFonts w:ascii="Arial" w:hAnsi="Arial" w:cs="Arial"/>
+                <w:b/>
+              </w:rPr>
+            </w:pPr>
+            <w:r>
+              <w:rPr>
+                <w:rFonts w:ascii="Arial" w:hAnsi="Arial" w:cs="Arial"/>
+                <w:b/>
+              </w:rPr>
+              <w:t>Nombre</w:t>
+            </w:r>
+          </w:p>
+        </w:tc>
+        <w:tc>
+          <w:tcPr>
+            <w:tcW w:w="7548" w:type="dxa"/>
+          </w:tcPr>
+          <w:p>
+            <w:pPr>
+              <w:jc w:val="both"/>
+              <w:rPr>
+                <w:rFonts w:ascii="Arial" w:hAnsi="Arial" w:cs="Arial"/>
+                <w:b/>
+              </w:rPr>
+            </w:pPr>
+            <w:r>
+              <w:rPr>
+                <w:rFonts w:ascii="Arial" w:hAnsi="Arial" w:cs="Arial"/>
+                <w:b/>
+              </w:rPr>
+              <w:t>R</w:t>
+            </w:r>
+            <w:r>
+              <w:rPr>
+                <w:rFonts w:ascii="Arial" w:hAnsi="Arial" w:cs="Arial"/>
+                <w:b/>
+              </w:rPr>
+              <w:t>3</w:t>
+            </w:r>
+            <w:r>
+              <w:rPr>
+                <w:rFonts w:ascii="Arial" w:hAnsi="Arial" w:cs="Arial"/>
+                <w:b/>
+              </w:rPr>
+              <w:t xml:space="preserve">. Registrar un </w:t>
+            </w:r>
+            <w:proofErr w:type="spellStart"/>
+            <w:r>
+              <w:rPr>
+                <w:rFonts w:ascii="Arial" w:hAnsi="Arial" w:cs="Arial"/>
+                <w:b/>
+              </w:rPr>
+              <w:t>nickname</w:t>
+            </w:r>
+            <w:proofErr w:type="spellEnd"/>
+            <w:r>
+              <w:rPr>
+                <w:rFonts w:ascii="Arial" w:hAnsi="Arial" w:cs="Arial"/>
+                <w:b/>
+              </w:rPr>
+              <w:t>.</w:t>
+            </w:r>
+          </w:p>
+        </w:tc>
+      </w:tr>
+      <w:tr>
+        <w:tc>
+          <w:tcPr>
+            <w:tcW w:w="1280" w:type="dxa"/>
+          </w:tcPr>
+          <w:p>
+            <w:pPr>
+              <w:jc w:val="both"/>
+              <w:rPr>
+                <w:rFonts w:ascii="Arial" w:hAnsi="Arial" w:cs="Arial"/>
+                <w:b/>
+              </w:rPr>
+            </w:pPr>
+            <w:r>
+              <w:rPr>
+                <w:rFonts w:ascii="Arial" w:hAnsi="Arial" w:cs="Arial"/>
+                <w:b/>
+              </w:rPr>
+              <w:t>Resumen</w:t>
+            </w:r>
+          </w:p>
+        </w:tc>
+        <w:tc>
+          <w:tcPr>
+            <w:tcW w:w="7548" w:type="dxa"/>
+          </w:tcPr>
+          <w:p>
+            <w:pPr>
+              <w:jc w:val="both"/>
+              <w:rPr>
+                <w:rFonts w:ascii="Arial" w:hAnsi="Arial" w:cs="Arial"/>
+              </w:rPr>
+            </w:pPr>
+            <w:r>
+              <w:rPr>
+                <w:rFonts w:ascii="Arial" w:hAnsi="Arial" w:cs="Arial"/>
+              </w:rPr>
+              <w:t xml:space="preserve">Permite que un jugador nuevo registre un </w:t>
+            </w:r>
+            <w:proofErr w:type="spellStart"/>
+            <w:r>
+              <w:rPr>
+                <w:rFonts w:ascii="Arial" w:hAnsi="Arial" w:cs="Arial"/>
+              </w:rPr>
+              <w:t>nickname</w:t>
+            </w:r>
+            <w:proofErr w:type="spellEnd"/>
+            <w:r>
+              <w:rPr>
+                <w:rFonts w:ascii="Arial" w:hAnsi="Arial" w:cs="Arial"/>
+              </w:rPr>
+              <w:t xml:space="preserve"> para iniciar el juego.</w:t>
+            </w:r>
+            <w:r>
+              <w:rPr>
+                <w:rFonts w:ascii="Arial" w:hAnsi="Arial" w:cs="Arial"/>
+              </w:rPr>
+              <w:t xml:space="preserve"> El </w:t>
+            </w:r>
+            <w:proofErr w:type="spellStart"/>
+            <w:r>
+              <w:rPr>
+                <w:rFonts w:ascii="Arial" w:hAnsi="Arial" w:cs="Arial"/>
+              </w:rPr>
+              <w:t>nickname</w:t>
+            </w:r>
+            <w:proofErr w:type="spellEnd"/>
+            <w:r>
+              <w:rPr>
+                <w:rFonts w:ascii="Arial" w:hAnsi="Arial" w:cs="Arial"/>
+              </w:rPr>
+              <w:t xml:space="preserve"> no puede estar registrado previamente.</w:t>
+            </w:r>
+          </w:p>
+        </w:tc>
+      </w:tr>
+      <w:tr>
+        <w:tc>
+          <w:tcPr>
+            <w:tcW w:w="1280" w:type="dxa"/>
+          </w:tcPr>
+          <w:p>
+            <w:pPr>
+              <w:jc w:val="both"/>
+              <w:rPr>
+                <w:rFonts w:ascii="Arial" w:hAnsi="Arial" w:cs="Arial"/>
+                <w:b/>
+              </w:rPr>
+            </w:pPr>
+            <w:r>
+              <w:rPr>
+                <w:rFonts w:ascii="Arial" w:hAnsi="Arial" w:cs="Arial"/>
+                <w:b/>
+              </w:rPr>
+              <w:t>Entradas</w:t>
+            </w:r>
+          </w:p>
+        </w:tc>
+        <w:tc>
+          <w:tcPr>
+            <w:tcW w:w="7548" w:type="dxa"/>
+          </w:tcPr>
+          <w:p>
+            <w:pPr>
+              <w:pStyle w:val="Prrafodelista"/>
+              <w:ind w:left="0"/>
+              <w:jc w:val="both"/>
+              <w:rPr>
+                <w:rFonts w:ascii="Arial" w:hAnsi="Arial" w:cs="Arial"/>
+              </w:rPr>
+            </w:pPr>
+            <w:r>
+              <w:rPr>
+                <w:rFonts w:ascii="Arial" w:hAnsi="Arial" w:cs="Arial"/>
+              </w:rPr>
+              <w:t xml:space="preserve">El </w:t>
+            </w:r>
+            <w:proofErr w:type="spellStart"/>
+            <w:r>
+              <w:rPr>
+                <w:rFonts w:ascii="Arial" w:hAnsi="Arial" w:cs="Arial"/>
+              </w:rPr>
+              <w:t>nickname</w:t>
+            </w:r>
+            <w:proofErr w:type="spellEnd"/>
+          </w:p>
+        </w:tc>
+      </w:tr>
+      <w:tr>
+        <w:tc>
+          <w:tcPr>
+            <w:tcW w:w="1280" w:type="dxa"/>
+          </w:tcPr>
+          <w:p>
+            <w:pPr>
+              <w:jc w:val="both"/>
+              <w:rPr>
+                <w:rFonts w:ascii="Arial" w:hAnsi="Arial" w:cs="Arial"/>
+                <w:b/>
+              </w:rPr>
+            </w:pPr>
+            <w:r>
+              <w:rPr>
+                <w:rFonts w:ascii="Arial" w:hAnsi="Arial" w:cs="Arial"/>
+                <w:b/>
+              </w:rPr>
+              <w:t>Resultado</w:t>
+            </w:r>
+          </w:p>
+        </w:tc>
+        <w:tc>
+          <w:tcPr>
+            <w:tcW w:w="7548" w:type="dxa"/>
+          </w:tcPr>
+          <w:p>
+            <w:pPr>
+              <w:jc w:val="both"/>
+              <w:rPr>
+                <w:rFonts w:ascii="Arial" w:hAnsi="Arial" w:cs="Arial"/>
+              </w:rPr>
+            </w:pPr>
+            <w:r>
+              <w:rPr>
+                <w:rFonts w:ascii="Arial" w:hAnsi="Arial" w:cs="Arial"/>
+              </w:rPr>
+              <w:t xml:space="preserve">El </w:t>
+            </w:r>
+            <w:proofErr w:type="spellStart"/>
+            <w:r>
+              <w:rPr>
+                <w:rFonts w:ascii="Arial" w:hAnsi="Arial" w:cs="Arial"/>
+              </w:rPr>
+              <w:t>nickname</w:t>
+            </w:r>
+            <w:proofErr w:type="spellEnd"/>
+            <w:r>
+              <w:rPr>
+                <w:rFonts w:ascii="Arial" w:hAnsi="Arial" w:cs="Arial"/>
+              </w:rPr>
+              <w:t xml:space="preserve"> queda registrado.</w:t>
+            </w:r>
+          </w:p>
+        </w:tc>
+      </w:tr>
+    </w:tbl>
+    <w:p>
+      <w:pPr>
+        <w:jc w:val="both"/>
+        <w:rPr>
+          <w:rFonts w:ascii="Arial" w:hAnsi="Arial" w:cs="Arial"/>
+          <w:b/>
+        </w:rPr>
+      </w:pPr>
+    </w:p>
+    <w:tbl>
+      <w:tblPr>
+        <w:tblStyle w:val="Tablaconcuadrcula"/>
+        <w:tblW w:w="0" w:type="auto"/>
+        <w:tblLook w:val="04A0" w:firstRow="1" w:lastRow="0" w:firstColumn="1" w:lastColumn="0" w:noHBand="0" w:noVBand="1"/>
+      </w:tblPr>
+      <w:tblGrid>
+        <w:gridCol w:w="1280"/>
+        <w:gridCol w:w="7548"/>
+      </w:tblGrid>
+      <w:tr>
+        <w:tc>
+          <w:tcPr>
+            <w:tcW w:w="1280" w:type="dxa"/>
+          </w:tcPr>
+          <w:p>
+            <w:pPr>
+              <w:jc w:val="both"/>
+              <w:rPr>
+                <w:rFonts w:ascii="Arial" w:hAnsi="Arial" w:cs="Arial"/>
+                <w:b/>
+              </w:rPr>
+            </w:pPr>
+            <w:r>
+              <w:rPr>
+                <w:rFonts w:ascii="Arial" w:hAnsi="Arial" w:cs="Arial"/>
+                <w:b/>
+              </w:rPr>
+              <w:t>Nombre</w:t>
+            </w:r>
+          </w:p>
+        </w:tc>
+        <w:tc>
+          <w:tcPr>
+            <w:tcW w:w="7548" w:type="dxa"/>
+          </w:tcPr>
+          <w:p>
+            <w:pPr>
+              <w:jc w:val="both"/>
+              <w:rPr>
+                <w:rFonts w:ascii="Arial" w:hAnsi="Arial" w:cs="Arial"/>
+                <w:b/>
+              </w:rPr>
+            </w:pPr>
+            <w:r>
+              <w:rPr>
+                <w:rFonts w:ascii="Arial" w:hAnsi="Arial" w:cs="Arial"/>
+                <w:b/>
+              </w:rPr>
+              <w:t>R</w:t>
+            </w:r>
+            <w:r>
+              <w:rPr>
+                <w:rFonts w:ascii="Arial" w:hAnsi="Arial" w:cs="Arial"/>
+                <w:b/>
+              </w:rPr>
+              <w:t>4</w:t>
+            </w:r>
+            <w:r>
+              <w:rPr>
+                <w:rFonts w:ascii="Arial" w:hAnsi="Arial" w:cs="Arial"/>
+                <w:b/>
+              </w:rPr>
+              <w:t>. Guardar el estado del juego.</w:t>
+            </w:r>
+          </w:p>
+        </w:tc>
+      </w:tr>
+      <w:tr>
+        <w:tc>
+          <w:tcPr>
+            <w:tcW w:w="1280" w:type="dxa"/>
+          </w:tcPr>
+          <w:p>
+            <w:pPr>
+              <w:jc w:val="both"/>
+              <w:rPr>
+                <w:rFonts w:ascii="Arial" w:hAnsi="Arial" w:cs="Arial"/>
+                <w:b/>
+              </w:rPr>
+            </w:pPr>
+            <w:r>
+              <w:rPr>
+                <w:rFonts w:ascii="Arial" w:hAnsi="Arial" w:cs="Arial"/>
+                <w:b/>
+              </w:rPr>
+              <w:t>Resumen</w:t>
+            </w:r>
+          </w:p>
+        </w:tc>
+        <w:tc>
+          <w:tcPr>
+            <w:tcW w:w="7548" w:type="dxa"/>
+          </w:tcPr>
+          <w:p>
+            <w:pPr>
+              <w:jc w:val="both"/>
+              <w:rPr>
+                <w:rFonts w:ascii="Arial" w:hAnsi="Arial" w:cs="Arial"/>
+              </w:rPr>
+            </w:pPr>
+            <w:r>
+              <w:rPr>
+                <w:rFonts w:ascii="Arial" w:hAnsi="Arial" w:cs="Arial"/>
+              </w:rPr>
+              <w:t>Permite que</w:t>
+            </w:r>
+            <w:r>
+              <w:rPr>
+                <w:rFonts w:ascii="Arial" w:hAnsi="Arial" w:cs="Arial"/>
+              </w:rPr>
+              <w:t xml:space="preserve"> el jugador pueda guardar el estado actual del juego</w:t>
+            </w:r>
+            <w:r>
+              <w:rPr>
+                <w:rFonts w:ascii="Arial" w:hAnsi="Arial" w:cs="Arial"/>
+              </w:rPr>
+              <w:t>.</w:t>
+            </w:r>
+            <w:r>
+              <w:rPr>
+                <w:rFonts w:ascii="Arial" w:hAnsi="Arial" w:cs="Arial"/>
+              </w:rPr>
+              <w:t xml:space="preserve"> </w:t>
+            </w:r>
+          </w:p>
+        </w:tc>
+      </w:tr>
+      <w:tr>
+        <w:tc>
+          <w:tcPr>
+            <w:tcW w:w="1280" w:type="dxa"/>
+          </w:tcPr>
+          <w:p>
+            <w:pPr>
+              <w:jc w:val="both"/>
+              <w:rPr>
+                <w:rFonts w:ascii="Arial" w:hAnsi="Arial" w:cs="Arial"/>
+                <w:b/>
+              </w:rPr>
+            </w:pPr>
+            <w:r>
+              <w:rPr>
+                <w:rFonts w:ascii="Arial" w:hAnsi="Arial" w:cs="Arial"/>
+                <w:b/>
+              </w:rPr>
+              <w:t>Entradas</w:t>
+            </w:r>
+          </w:p>
+        </w:tc>
+        <w:tc>
+          <w:tcPr>
+            <w:tcW w:w="7548" w:type="dxa"/>
+          </w:tcPr>
+          <w:p>
+            <w:pPr>
+              <w:pStyle w:val="Prrafodelista"/>
+              <w:ind w:left="0"/>
+              <w:jc w:val="both"/>
+              <w:rPr>
+                <w:rFonts w:ascii="Arial" w:hAnsi="Arial" w:cs="Arial"/>
+              </w:rPr>
+            </w:pPr>
+          </w:p>
+        </w:tc>
+      </w:tr>
+      <w:tr>
+        <w:tc>
+          <w:tcPr>
+            <w:tcW w:w="1280" w:type="dxa"/>
+          </w:tcPr>
+          <w:p>
+            <w:pPr>
+              <w:jc w:val="both"/>
+              <w:rPr>
+                <w:rFonts w:ascii="Arial" w:hAnsi="Arial" w:cs="Arial"/>
+                <w:b/>
+              </w:rPr>
+            </w:pPr>
+            <w:r>
+              <w:rPr>
+                <w:rFonts w:ascii="Arial" w:hAnsi="Arial" w:cs="Arial"/>
+                <w:b/>
+              </w:rPr>
+              <w:t>Resultado</w:t>
+            </w:r>
+          </w:p>
+        </w:tc>
+        <w:tc>
+          <w:tcPr>
+            <w:tcW w:w="7548" w:type="dxa"/>
+          </w:tcPr>
+          <w:p>
+            <w:pPr>
+              <w:jc w:val="both"/>
+              <w:rPr>
+                <w:rFonts w:ascii="Arial" w:hAnsi="Arial" w:cs="Arial"/>
+              </w:rPr>
+            </w:pPr>
+            <w:r>
+              <w:rPr>
+                <w:rFonts w:ascii="Arial" w:hAnsi="Arial" w:cs="Arial"/>
+              </w:rPr>
+              <w:t>El estado actual de la partida se guarda.</w:t>
+            </w:r>
+          </w:p>
+        </w:tc>
+      </w:tr>
+    </w:tbl>
+    <w:p>
+      <w:pPr>
+        <w:jc w:val="both"/>
+        <w:rPr>
+          <w:rFonts w:ascii="Arial" w:hAnsi="Arial" w:cs="Arial"/>
+          <w:b/>
+        </w:rPr>
+      </w:pPr>
+    </w:p>
+    <w:tbl>
+      <w:tblPr>
+        <w:tblStyle w:val="Tablaconcuadrcula"/>
+        <w:tblW w:w="0" w:type="auto"/>
+        <w:tblLook w:val="04A0" w:firstRow="1" w:lastRow="0" w:firstColumn="1" w:lastColumn="0" w:noHBand="0" w:noVBand="1"/>
+      </w:tblPr>
+      <w:tblGrid>
+        <w:gridCol w:w="1280"/>
+        <w:gridCol w:w="7548"/>
+      </w:tblGrid>
+      <w:tr>
+        <w:tc>
+          <w:tcPr>
+            <w:tcW w:w="1280" w:type="dxa"/>
+          </w:tcPr>
+          <w:p>
+            <w:pPr>
+              <w:jc w:val="both"/>
+              <w:rPr>
+                <w:rFonts w:ascii="Arial" w:hAnsi="Arial" w:cs="Arial"/>
+                <w:b/>
+              </w:rPr>
+            </w:pPr>
+            <w:r>
+              <w:rPr>
+                <w:rFonts w:ascii="Arial" w:hAnsi="Arial" w:cs="Arial"/>
+                <w:b/>
+              </w:rPr>
+              <w:t>Nombre</w:t>
+            </w:r>
+          </w:p>
+        </w:tc>
+        <w:tc>
+          <w:tcPr>
+            <w:tcW w:w="7548" w:type="dxa"/>
+          </w:tcPr>
+          <w:p>
+            <w:pPr>
+              <w:jc w:val="both"/>
+              <w:rPr>
+                <w:rFonts w:ascii="Arial" w:hAnsi="Arial" w:cs="Arial"/>
+                <w:b/>
+              </w:rPr>
+            </w:pPr>
+            <w:r>
+              <w:rPr>
+                <w:rFonts w:ascii="Arial" w:hAnsi="Arial" w:cs="Arial"/>
+                <w:b/>
+              </w:rPr>
+              <w:t>R</w:t>
+            </w:r>
+            <w:r>
+              <w:rPr>
+                <w:rFonts w:ascii="Arial" w:hAnsi="Arial" w:cs="Arial"/>
+                <w:b/>
+              </w:rPr>
+              <w:t>5</w:t>
+            </w:r>
+            <w:r>
+              <w:rPr>
+                <w:rFonts w:ascii="Arial" w:hAnsi="Arial" w:cs="Arial"/>
+                <w:b/>
+              </w:rPr>
+              <w:t>. Cargar el estado del juego.</w:t>
+            </w:r>
+          </w:p>
+        </w:tc>
+      </w:tr>
+      <w:tr>
+        <w:tc>
+          <w:tcPr>
+            <w:tcW w:w="1280" w:type="dxa"/>
+          </w:tcPr>
+          <w:p>
+            <w:pPr>
+              <w:jc w:val="both"/>
+              <w:rPr>
+                <w:rFonts w:ascii="Arial" w:hAnsi="Arial" w:cs="Arial"/>
+                <w:b/>
+              </w:rPr>
+            </w:pPr>
+            <w:r>
+              <w:rPr>
+                <w:rFonts w:ascii="Arial" w:hAnsi="Arial" w:cs="Arial"/>
+                <w:b/>
+              </w:rPr>
+              <w:t>Resumen</w:t>
+            </w:r>
+          </w:p>
+        </w:tc>
+        <w:tc>
+          <w:tcPr>
+            <w:tcW w:w="7548" w:type="dxa"/>
+          </w:tcPr>
+          <w:p>
+            <w:pPr>
+              <w:jc w:val="both"/>
+              <w:rPr>
+                <w:rFonts w:ascii="Arial" w:hAnsi="Arial" w:cs="Arial"/>
+              </w:rPr>
+            </w:pPr>
+            <w:r>
+              <w:rPr>
+                <w:rFonts w:ascii="Arial" w:hAnsi="Arial" w:cs="Arial"/>
+              </w:rPr>
+              <w:t>Permite que, al ejecutar la aplicación, se cargue el juego en el estado que se guardó</w:t>
+            </w:r>
+          </w:p>
+        </w:tc>
+      </w:tr>
+      <w:tr>
+        <w:tc>
+          <w:tcPr>
+            <w:tcW w:w="1280" w:type="dxa"/>
+          </w:tcPr>
+          <w:p>
+            <w:pPr>
+              <w:jc w:val="both"/>
+              <w:rPr>
+                <w:rFonts w:ascii="Arial" w:hAnsi="Arial" w:cs="Arial"/>
+                <w:b/>
+              </w:rPr>
+            </w:pPr>
+            <w:r>
+              <w:rPr>
+                <w:rFonts w:ascii="Arial" w:hAnsi="Arial" w:cs="Arial"/>
+                <w:b/>
+              </w:rPr>
+              <w:t>Entradas</w:t>
+            </w:r>
+          </w:p>
+        </w:tc>
+        <w:tc>
+          <w:tcPr>
+            <w:tcW w:w="7548" w:type="dxa"/>
+          </w:tcPr>
+          <w:p>
+            <w:pPr>
+              <w:pStyle w:val="Prrafodelista"/>
+              <w:ind w:left="0"/>
+              <w:jc w:val="both"/>
+              <w:rPr>
+                <w:rFonts w:ascii="Arial" w:hAnsi="Arial" w:cs="Arial"/>
+              </w:rPr>
+            </w:pPr>
+            <w:r>
+              <w:rPr>
+                <w:rFonts w:ascii="Arial" w:hAnsi="Arial" w:cs="Arial"/>
+              </w:rPr>
+              <w:t>El estado del juego guardado.</w:t>
+            </w:r>
+          </w:p>
+        </w:tc>
+      </w:tr>
+      <w:tr>
+        <w:tc>
+          <w:tcPr>
+            <w:tcW w:w="1280" w:type="dxa"/>
+          </w:tcPr>
+          <w:p>
+            <w:pPr>
+              <w:jc w:val="both"/>
+              <w:rPr>
+                <w:rFonts w:ascii="Arial" w:hAnsi="Arial" w:cs="Arial"/>
+                <w:b/>
+              </w:rPr>
+            </w:pPr>
+            <w:r>
+              <w:rPr>
+                <w:rFonts w:ascii="Arial" w:hAnsi="Arial" w:cs="Arial"/>
+                <w:b/>
+              </w:rPr>
+              <w:t>Resultado</w:t>
+            </w:r>
+          </w:p>
+        </w:tc>
+        <w:tc>
+          <w:tcPr>
+            <w:tcW w:w="7548" w:type="dxa"/>
+          </w:tcPr>
+          <w:p>
+            <w:pPr>
+              <w:jc w:val="both"/>
+              <w:rPr>
+                <w:rFonts w:ascii="Arial" w:hAnsi="Arial" w:cs="Arial"/>
+              </w:rPr>
+            </w:pPr>
+            <w:r>
+              <w:rPr>
+                <w:rFonts w:ascii="Arial" w:hAnsi="Arial" w:cs="Arial"/>
+              </w:rPr>
+              <w:t>El juego se carga en el estado que se guardó.</w:t>
+            </w:r>
+          </w:p>
+        </w:tc>
+      </w:tr>
+    </w:tbl>
+    <w:p>
+      <w:pPr>
+        <w:jc w:val="both"/>
+        <w:rPr>
+          <w:rFonts w:ascii="Arial" w:hAnsi="Arial" w:cs="Arial"/>
+          <w:b/>
+        </w:rPr>
+      </w:pPr>
+    </w:p>
+    <w:tbl>
+      <w:tblPr>
+        <w:tblStyle w:val="Tablaconcuadrcula"/>
+        <w:tblW w:w="0" w:type="auto"/>
+        <w:tblLook w:val="04A0" w:firstRow="1" w:lastRow="0" w:firstColumn="1" w:lastColumn="0" w:noHBand="0" w:noVBand="1"/>
+      </w:tblPr>
+      <w:tblGrid>
+        <w:gridCol w:w="1280"/>
+        <w:gridCol w:w="7548"/>
+      </w:tblGrid>
+      <w:tr>
+        <w:tc>
+          <w:tcPr>
+            <w:tcW w:w="1280" w:type="dxa"/>
+          </w:tcPr>
+          <w:p>
+            <w:pPr>
+              <w:jc w:val="both"/>
+              <w:rPr>
+                <w:rFonts w:ascii="Arial" w:hAnsi="Arial" w:cs="Arial"/>
+                <w:b/>
+              </w:rPr>
+            </w:pPr>
+            <w:r>
+              <w:rPr>
+                <w:rFonts w:ascii="Arial" w:hAnsi="Arial" w:cs="Arial"/>
+                <w:b/>
+              </w:rPr>
+              <w:t>Nombre</w:t>
+            </w:r>
+          </w:p>
+        </w:tc>
+        <w:tc>
+          <w:tcPr>
+            <w:tcW w:w="7548" w:type="dxa"/>
+          </w:tcPr>
+          <w:p>
+            <w:pPr>
+              <w:jc w:val="both"/>
+              <w:rPr>
+                <w:rFonts w:ascii="Arial" w:hAnsi="Arial" w:cs="Arial"/>
+                <w:b/>
+              </w:rPr>
+            </w:pPr>
+            <w:r>
+              <w:rPr>
+                <w:rFonts w:ascii="Arial" w:hAnsi="Arial" w:cs="Arial"/>
+                <w:b/>
+              </w:rPr>
+              <w:t>R</w:t>
+            </w:r>
+            <w:r>
+              <w:rPr>
+                <w:rFonts w:ascii="Arial" w:hAnsi="Arial" w:cs="Arial"/>
+                <w:b/>
+              </w:rPr>
+              <w:t>6</w:t>
+            </w:r>
+            <w:r>
+              <w:rPr>
+                <w:rFonts w:ascii="Arial" w:hAnsi="Arial" w:cs="Arial"/>
+                <w:b/>
+              </w:rPr>
+              <w:t xml:space="preserve">. Mostrar </w:t>
+            </w:r>
+            <w:r>
+              <w:rPr>
+                <w:rFonts w:ascii="Arial" w:hAnsi="Arial" w:cs="Arial"/>
+                <w:b/>
+              </w:rPr>
+              <w:t>tabla de puntuación ordenada</w:t>
+            </w:r>
+            <w:r>
+              <w:rPr>
+                <w:rFonts w:ascii="Arial" w:hAnsi="Arial" w:cs="Arial"/>
+                <w:b/>
+              </w:rPr>
+              <w:t>.</w:t>
+            </w:r>
+          </w:p>
+        </w:tc>
+      </w:tr>
+      <w:tr>
+        <w:tc>
+          <w:tcPr>
+            <w:tcW w:w="1280" w:type="dxa"/>
+          </w:tcPr>
+          <w:p>
+            <w:pPr>
+              <w:jc w:val="both"/>
+              <w:rPr>
+                <w:rFonts w:ascii="Arial" w:hAnsi="Arial" w:cs="Arial"/>
+                <w:b/>
+              </w:rPr>
+            </w:pPr>
+            <w:r>
+              <w:rPr>
+                <w:rFonts w:ascii="Arial" w:hAnsi="Arial" w:cs="Arial"/>
+                <w:b/>
+              </w:rPr>
+              <w:t>Resumen</w:t>
+            </w:r>
+          </w:p>
+        </w:tc>
+        <w:tc>
+          <w:tcPr>
+            <w:tcW w:w="7548" w:type="dxa"/>
+          </w:tcPr>
+          <w:p>
+            <w:pPr>
+              <w:jc w:val="both"/>
+              <w:rPr>
+                <w:rFonts w:ascii="Arial" w:hAnsi="Arial" w:cs="Arial"/>
+              </w:rPr>
+            </w:pPr>
+            <w:r>
+              <w:rPr>
+                <w:rFonts w:ascii="Arial" w:hAnsi="Arial" w:cs="Arial"/>
+              </w:rPr>
+              <w:t xml:space="preserve">Permite que </w:t>
+            </w:r>
+            <w:r>
+              <w:rPr>
+                <w:rFonts w:ascii="Arial" w:hAnsi="Arial" w:cs="Arial"/>
+              </w:rPr>
+              <w:t>el sistema muestre, de manera ordenada, el conjunto de usuarios que han usado el juego.</w:t>
+            </w:r>
+          </w:p>
+        </w:tc>
+      </w:tr>
+      <w:tr>
+        <w:tc>
+          <w:tcPr>
+            <w:tcW w:w="1280" w:type="dxa"/>
+          </w:tcPr>
+          <w:p>
+            <w:pPr>
+              <w:jc w:val="both"/>
+              <w:rPr>
+                <w:rFonts w:ascii="Arial" w:hAnsi="Arial" w:cs="Arial"/>
+                <w:b/>
+              </w:rPr>
+            </w:pPr>
+            <w:r>
+              <w:rPr>
+                <w:rFonts w:ascii="Arial" w:hAnsi="Arial" w:cs="Arial"/>
+                <w:b/>
+              </w:rPr>
+              <w:t>Entradas</w:t>
+            </w:r>
+          </w:p>
+        </w:tc>
+        <w:tc>
+          <w:tcPr>
+            <w:tcW w:w="7548" w:type="dxa"/>
+          </w:tcPr>
+          <w:p>
+            <w:pPr>
+              <w:pStyle w:val="Prrafodelista"/>
+              <w:ind w:left="0"/>
+              <w:jc w:val="both"/>
+              <w:rPr>
+                <w:rFonts w:ascii="Arial" w:hAnsi="Arial" w:cs="Arial"/>
+              </w:rPr>
+            </w:pPr>
+            <w:r>
+              <w:rPr>
+                <w:rFonts w:ascii="Arial" w:hAnsi="Arial" w:cs="Arial"/>
+              </w:rPr>
+              <w:t>El criterio de ordenamiento (por puntaje o por nombre).</w:t>
+            </w:r>
+          </w:p>
+        </w:tc>
+      </w:tr>
+      <w:tr>
+        <w:tc>
+          <w:tcPr>
+            <w:tcW w:w="1280" w:type="dxa"/>
+          </w:tcPr>
+          <w:p>
+            <w:pPr>
+              <w:jc w:val="both"/>
+              <w:rPr>
+                <w:rFonts w:ascii="Arial" w:hAnsi="Arial" w:cs="Arial"/>
+                <w:b/>
+              </w:rPr>
+            </w:pPr>
+            <w:r>
+              <w:rPr>
+                <w:rFonts w:ascii="Arial" w:hAnsi="Arial" w:cs="Arial"/>
+                <w:b/>
+              </w:rPr>
+              <w:t>Resultado</w:t>
+            </w:r>
+          </w:p>
+        </w:tc>
+        <w:tc>
+          <w:tcPr>
+            <w:tcW w:w="7548" w:type="dxa"/>
+          </w:tcPr>
+          <w:p>
+            <w:pPr>
+              <w:jc w:val="both"/>
+              <w:rPr>
+                <w:rFonts w:ascii="Arial" w:hAnsi="Arial" w:cs="Arial"/>
+              </w:rPr>
+            </w:pPr>
+            <w:r>
+              <w:rPr>
+                <w:rFonts w:ascii="Arial" w:hAnsi="Arial" w:cs="Arial"/>
+              </w:rPr>
+              <w:t>Se muestran los usuarios que han usado el juego ordenados según el criterio dado</w:t>
+            </w:r>
+            <w:r>
+              <w:rPr>
+                <w:rFonts w:ascii="Arial" w:hAnsi="Arial" w:cs="Arial"/>
+              </w:rPr>
+              <w:t>.</w:t>
+            </w:r>
+          </w:p>
+        </w:tc>
+      </w:tr>
+    </w:tbl>
+    <w:p>
+      <w:pPr>
+        <w:jc w:val="both"/>
+        <w:rPr>
+          <w:rFonts w:ascii="Arial" w:hAnsi="Arial" w:cs="Arial"/>
+          <w:b/>
+        </w:rPr>
+      </w:pPr>
+    </w:p>
+    <w:tbl>
+      <w:tblPr>
+        <w:tblStyle w:val="Tablaconcuadrcula"/>
+        <w:tblW w:w="0" w:type="auto"/>
+        <w:tblLook w:val="04A0" w:firstRow="1" w:lastRow="0" w:firstColumn="1" w:lastColumn="0" w:noHBand="0" w:noVBand="1"/>
+      </w:tblPr>
+      <w:tblGrid>
+        <w:gridCol w:w="1280"/>
+        <w:gridCol w:w="7548"/>
+      </w:tblGrid>
+      <w:tr>
+        <w:tc>
+          <w:tcPr>
+            <w:tcW w:w="1280" w:type="dxa"/>
+          </w:tcPr>
+          <w:p>
+            <w:pPr>
+              <w:jc w:val="both"/>
+              <w:rPr>
+                <w:rFonts w:ascii="Arial" w:hAnsi="Arial" w:cs="Arial"/>
+                <w:b/>
+              </w:rPr>
+            </w:pPr>
+            <w:r>
+              <w:rPr>
+                <w:rFonts w:ascii="Arial" w:hAnsi="Arial" w:cs="Arial"/>
+                <w:b/>
+              </w:rPr>
+              <w:t>Nombre</w:t>
+            </w:r>
+          </w:p>
+        </w:tc>
+        <w:tc>
+          <w:tcPr>
+            <w:tcW w:w="7548" w:type="dxa"/>
+          </w:tcPr>
+          <w:p>
+            <w:pPr>
+              <w:jc w:val="both"/>
+              <w:rPr>
+                <w:rFonts w:ascii="Arial" w:hAnsi="Arial" w:cs="Arial"/>
+                <w:b/>
+              </w:rPr>
+            </w:pPr>
+            <w:r>
+              <w:rPr>
+                <w:rFonts w:ascii="Arial" w:hAnsi="Arial" w:cs="Arial"/>
+                <w:b/>
+              </w:rPr>
+              <w:t>R</w:t>
+            </w:r>
+            <w:r>
+              <w:rPr>
+                <w:rFonts w:ascii="Arial" w:hAnsi="Arial" w:cs="Arial"/>
+                <w:b/>
+              </w:rPr>
+              <w:t>7</w:t>
+            </w:r>
+            <w:r>
+              <w:rPr>
+                <w:rFonts w:ascii="Arial" w:hAnsi="Arial" w:cs="Arial"/>
+                <w:b/>
+              </w:rPr>
+              <w:t>. Buscar jugador con un puntaje.</w:t>
+            </w:r>
+          </w:p>
+        </w:tc>
+      </w:tr>
+      <w:tr>
+        <w:tc>
+          <w:tcPr>
+            <w:tcW w:w="1280" w:type="dxa"/>
+          </w:tcPr>
+          <w:p>
+            <w:pPr>
+              <w:jc w:val="both"/>
+              <w:rPr>
+                <w:rFonts w:ascii="Arial" w:hAnsi="Arial" w:cs="Arial"/>
+                <w:b/>
+              </w:rPr>
+            </w:pPr>
+            <w:r>
+              <w:rPr>
+                <w:rFonts w:ascii="Arial" w:hAnsi="Arial" w:cs="Arial"/>
+                <w:b/>
+              </w:rPr>
+              <w:t>Resumen</w:t>
+            </w:r>
+          </w:p>
+        </w:tc>
+        <w:tc>
+          <w:tcPr>
+            <w:tcW w:w="7548" w:type="dxa"/>
+          </w:tcPr>
+          <w:p>
+            <w:pPr>
+              <w:jc w:val="both"/>
+              <w:rPr>
+                <w:rFonts w:ascii="Arial" w:hAnsi="Arial" w:cs="Arial"/>
+              </w:rPr>
+            </w:pPr>
+            <w:r>
+              <w:rPr>
+                <w:rFonts w:ascii="Arial" w:hAnsi="Arial" w:cs="Arial"/>
+                <w:color w:val="000000"/>
+              </w:rPr>
+              <w:t xml:space="preserve">Permite </w:t>
+            </w:r>
+            <w:r>
+              <w:rPr>
+                <w:rFonts w:ascii="Arial" w:hAnsi="Arial" w:cs="Arial"/>
+                <w:color w:val="000000"/>
+              </w:rPr>
+              <w:t>buscar un jugador con base en un puntaje que se le ingrese</w:t>
+            </w:r>
+            <w:r>
+              <w:rPr>
+                <w:rFonts w:ascii="Arial" w:hAnsi="Arial" w:cs="Arial"/>
+                <w:color w:val="000000"/>
+              </w:rPr>
+              <w:t>.</w:t>
+            </w:r>
+          </w:p>
+        </w:tc>
+      </w:tr>
+      <w:tr>
+        <w:tc>
+          <w:tcPr>
+            <w:tcW w:w="1280" w:type="dxa"/>
+          </w:tcPr>
+          <w:p>
+            <w:pPr>
+              <w:jc w:val="both"/>
+              <w:rPr>
+                <w:rFonts w:ascii="Arial" w:hAnsi="Arial" w:cs="Arial"/>
+                <w:b/>
+              </w:rPr>
+            </w:pPr>
+            <w:r>
+              <w:rPr>
+                <w:rFonts w:ascii="Arial" w:hAnsi="Arial" w:cs="Arial"/>
+                <w:b/>
+              </w:rPr>
+              <w:t>Entradas</w:t>
+            </w:r>
+          </w:p>
+        </w:tc>
+        <w:tc>
+          <w:tcPr>
+            <w:tcW w:w="7548" w:type="dxa"/>
+          </w:tcPr>
+          <w:p>
+            <w:pPr>
+              <w:pStyle w:val="Prrafodelista"/>
+              <w:ind w:left="0"/>
+              <w:jc w:val="both"/>
+              <w:rPr>
+                <w:rFonts w:ascii="Arial" w:hAnsi="Arial" w:cs="Arial"/>
+              </w:rPr>
+            </w:pPr>
+            <w:r>
+              <w:rPr>
+                <w:rFonts w:ascii="Arial" w:hAnsi="Arial" w:cs="Arial"/>
+              </w:rPr>
+              <w:t>El puntaje con el que se busca el jugador.</w:t>
+            </w:r>
+          </w:p>
+        </w:tc>
+      </w:tr>
+      <w:tr>
+        <w:tc>
+          <w:tcPr>
+            <w:tcW w:w="1280" w:type="dxa"/>
+          </w:tcPr>
+          <w:p>
+            <w:pPr>
+              <w:jc w:val="both"/>
+              <w:rPr>
+                <w:rFonts w:ascii="Arial" w:hAnsi="Arial" w:cs="Arial"/>
+                <w:b/>
+              </w:rPr>
+            </w:pPr>
+            <w:r>
+              <w:rPr>
+                <w:rFonts w:ascii="Arial" w:hAnsi="Arial" w:cs="Arial"/>
+                <w:b/>
+              </w:rPr>
+              <w:t>Resultado</w:t>
+            </w:r>
+          </w:p>
+        </w:tc>
+        <w:tc>
+          <w:tcPr>
+            <w:tcW w:w="7548" w:type="dxa"/>
+          </w:tcPr>
+          <w:p>
+            <w:pPr>
+              <w:jc w:val="both"/>
+              <w:rPr>
+                <w:rFonts w:ascii="Arial" w:hAnsi="Arial" w:cs="Arial"/>
+              </w:rPr>
+            </w:pPr>
+            <w:r>
+              <w:rPr>
+                <w:rFonts w:ascii="Arial" w:hAnsi="Arial" w:cs="Arial"/>
+              </w:rPr>
+              <w:t>Se muestra el nombre del jugador que tiene ese puntaje. En caso de no existir, muestra el mensaje expresándolo.</w:t>
+            </w:r>
+          </w:p>
+        </w:tc>
+      </w:tr>
+    </w:tbl>
+    <w:p>
+      <w:pPr>
+        <w:jc w:val="both"/>
+        <w:rPr>
+          <w:rFonts w:ascii="Arial" w:hAnsi="Arial" w:cs="Arial"/>
+          <w:b/>
+        </w:rPr>
+      </w:pPr>
+    </w:p>
+    <w:tbl>
+      <w:tblPr>
+        <w:tblStyle w:val="Tablaconcuadrcula"/>
+        <w:tblW w:w="0" w:type="auto"/>
+        <w:tblLook w:val="04A0" w:firstRow="1" w:lastRow="0" w:firstColumn="1" w:lastColumn="0" w:noHBand="0" w:noVBand="1"/>
+      </w:tblPr>
+      <w:tblGrid>
+        <w:gridCol w:w="1280"/>
+        <w:gridCol w:w="7548"/>
+      </w:tblGrid>
+      <w:tr>
+        <w:tc>
+          <w:tcPr>
+            <w:tcW w:w="1280" w:type="dxa"/>
+          </w:tcPr>
+          <w:p>
+            <w:pPr>
+              <w:jc w:val="both"/>
+              <w:rPr>
+                <w:rFonts w:ascii="Arial" w:hAnsi="Arial" w:cs="Arial"/>
+                <w:b/>
+              </w:rPr>
+            </w:pPr>
+            <w:r>
+              <w:rPr>
+                <w:rFonts w:ascii="Arial" w:hAnsi="Arial" w:cs="Arial"/>
+                <w:b/>
+              </w:rPr>
+              <w:lastRenderedPageBreak/>
+              <w:t>Nombre</w:t>
+            </w:r>
+          </w:p>
+        </w:tc>
+        <w:tc>
+          <w:tcPr>
+            <w:tcW w:w="7548" w:type="dxa"/>
+          </w:tcPr>
+          <w:p>
+            <w:pPr>
+              <w:jc w:val="both"/>
+              <w:rPr>
+                <w:rFonts w:ascii="Arial" w:hAnsi="Arial" w:cs="Arial"/>
+                <w:b/>
+              </w:rPr>
+            </w:pPr>
+            <w:r>
+              <w:rPr>
+                <w:rFonts w:ascii="Arial" w:hAnsi="Arial" w:cs="Arial"/>
+                <w:b/>
+              </w:rPr>
+              <w:t>R</w:t>
+            </w:r>
+            <w:r>
+              <w:rPr>
+                <w:rFonts w:ascii="Arial" w:hAnsi="Arial" w:cs="Arial"/>
+                <w:b/>
+              </w:rPr>
+              <w:t>8</w:t>
+            </w:r>
+            <w:r>
+              <w:rPr>
+                <w:rFonts w:ascii="Arial" w:hAnsi="Arial" w:cs="Arial"/>
+                <w:b/>
+              </w:rPr>
+              <w:t xml:space="preserve">. Buscar </w:t>
+            </w:r>
+            <w:r>
+              <w:rPr>
+                <w:rFonts w:ascii="Arial" w:hAnsi="Arial" w:cs="Arial"/>
+                <w:b/>
+              </w:rPr>
+              <w:t>puntaje de un jugador</w:t>
+            </w:r>
+            <w:r>
+              <w:rPr>
+                <w:rFonts w:ascii="Arial" w:hAnsi="Arial" w:cs="Arial"/>
+                <w:b/>
+              </w:rPr>
+              <w:t>.</w:t>
+            </w:r>
+          </w:p>
+        </w:tc>
+      </w:tr>
+      <w:tr>
+        <w:tc>
+          <w:tcPr>
+            <w:tcW w:w="1280" w:type="dxa"/>
+          </w:tcPr>
+          <w:p>
+            <w:pPr>
+              <w:jc w:val="both"/>
+              <w:rPr>
+                <w:rFonts w:ascii="Arial" w:hAnsi="Arial" w:cs="Arial"/>
+                <w:b/>
+              </w:rPr>
+            </w:pPr>
+            <w:r>
+              <w:rPr>
+                <w:rFonts w:ascii="Arial" w:hAnsi="Arial" w:cs="Arial"/>
+                <w:b/>
+              </w:rPr>
+              <w:t>Resumen</w:t>
+            </w:r>
+          </w:p>
+        </w:tc>
+        <w:tc>
+          <w:tcPr>
+            <w:tcW w:w="7548" w:type="dxa"/>
+          </w:tcPr>
+          <w:p>
+            <w:pPr>
+              <w:jc w:val="both"/>
+              <w:rPr>
+                <w:rFonts w:ascii="Arial" w:hAnsi="Arial" w:cs="Arial"/>
+              </w:rPr>
+            </w:pPr>
+            <w:r>
+              <w:rPr>
+                <w:rFonts w:ascii="Arial" w:hAnsi="Arial" w:cs="Arial"/>
+                <w:color w:val="000000"/>
+              </w:rPr>
+              <w:t xml:space="preserve">Permite </w:t>
+            </w:r>
+            <w:r>
+              <w:rPr>
+                <w:rFonts w:ascii="Arial" w:hAnsi="Arial" w:cs="Arial"/>
+                <w:color w:val="000000"/>
+              </w:rPr>
+              <w:t xml:space="preserve">buscar </w:t>
+            </w:r>
+            <w:r>
+              <w:rPr>
+                <w:rFonts w:ascii="Arial" w:hAnsi="Arial" w:cs="Arial"/>
+                <w:color w:val="000000"/>
+              </w:rPr>
+              <w:t>el puntaje que tiene un jugador dado</w:t>
+            </w:r>
+            <w:r>
+              <w:rPr>
+                <w:rFonts w:ascii="Arial" w:hAnsi="Arial" w:cs="Arial"/>
+                <w:color w:val="000000"/>
+              </w:rPr>
+              <w:t>.</w:t>
+            </w:r>
+          </w:p>
+        </w:tc>
+      </w:tr>
+      <w:tr>
+        <w:tc>
+          <w:tcPr>
+            <w:tcW w:w="1280" w:type="dxa"/>
+          </w:tcPr>
+          <w:p>
+            <w:pPr>
+              <w:jc w:val="both"/>
+              <w:rPr>
+                <w:rFonts w:ascii="Arial" w:hAnsi="Arial" w:cs="Arial"/>
+                <w:b/>
+              </w:rPr>
+            </w:pPr>
+            <w:r>
+              <w:rPr>
+                <w:rFonts w:ascii="Arial" w:hAnsi="Arial" w:cs="Arial"/>
+                <w:b/>
+              </w:rPr>
+              <w:t>Entradas</w:t>
+            </w:r>
+          </w:p>
+        </w:tc>
+        <w:tc>
+          <w:tcPr>
+            <w:tcW w:w="7548" w:type="dxa"/>
+          </w:tcPr>
+          <w:p>
+            <w:pPr>
+              <w:pStyle w:val="Prrafodelista"/>
+              <w:ind w:left="0"/>
+              <w:jc w:val="both"/>
+              <w:rPr>
+                <w:rFonts w:ascii="Arial" w:hAnsi="Arial" w:cs="Arial"/>
+              </w:rPr>
+            </w:pPr>
+            <w:r>
+              <w:rPr>
+                <w:rFonts w:ascii="Arial" w:hAnsi="Arial" w:cs="Arial"/>
+              </w:rPr>
+              <w:t xml:space="preserve">El </w:t>
+            </w:r>
+            <w:r>
+              <w:rPr>
+                <w:rFonts w:ascii="Arial" w:hAnsi="Arial" w:cs="Arial"/>
+              </w:rPr>
+              <w:t>nombre del jugador a buscar</w:t>
+            </w:r>
+            <w:r>
+              <w:rPr>
+                <w:rFonts w:ascii="Arial" w:hAnsi="Arial" w:cs="Arial"/>
+              </w:rPr>
+              <w:t>.</w:t>
+            </w:r>
+          </w:p>
+        </w:tc>
+      </w:tr>
+      <w:tr>
+        <w:tc>
+          <w:tcPr>
+            <w:tcW w:w="1280" w:type="dxa"/>
+          </w:tcPr>
+          <w:p>
+            <w:pPr>
+              <w:jc w:val="both"/>
+              <w:rPr>
+                <w:rFonts w:ascii="Arial" w:hAnsi="Arial" w:cs="Arial"/>
+                <w:b/>
+              </w:rPr>
+            </w:pPr>
+            <w:r>
+              <w:rPr>
+                <w:rFonts w:ascii="Arial" w:hAnsi="Arial" w:cs="Arial"/>
+                <w:b/>
+              </w:rPr>
+              <w:t>Resultado</w:t>
+            </w:r>
+          </w:p>
+        </w:tc>
+        <w:tc>
+          <w:tcPr>
+            <w:tcW w:w="7548" w:type="dxa"/>
+          </w:tcPr>
+          <w:p>
+            <w:pPr>
+              <w:jc w:val="both"/>
+              <w:rPr>
+                <w:rFonts w:ascii="Arial" w:hAnsi="Arial" w:cs="Arial"/>
+              </w:rPr>
+            </w:pPr>
+            <w:r>
+              <w:rPr>
+                <w:rFonts w:ascii="Arial" w:hAnsi="Arial" w:cs="Arial"/>
+              </w:rPr>
+              <w:t xml:space="preserve">Se muestra el </w:t>
+            </w:r>
+            <w:r>
+              <w:rPr>
+                <w:rFonts w:ascii="Arial" w:hAnsi="Arial" w:cs="Arial"/>
+              </w:rPr>
+              <w:t>puntaje del jugador buscado</w:t>
+            </w:r>
+            <w:r>
+              <w:rPr>
+                <w:rFonts w:ascii="Arial" w:hAnsi="Arial" w:cs="Arial"/>
+              </w:rPr>
+              <w:t>. En caso de no existir</w:t>
+            </w:r>
+            <w:r>
+              <w:rPr>
+                <w:rFonts w:ascii="Arial" w:hAnsi="Arial" w:cs="Arial"/>
+              </w:rPr>
+              <w:t xml:space="preserve"> el jugador</w:t>
+            </w:r>
+            <w:r>
+              <w:rPr>
+                <w:rFonts w:ascii="Arial" w:hAnsi="Arial" w:cs="Arial"/>
+              </w:rPr>
+              <w:t>, muestra el mensaje expresándolo.</w:t>
+            </w:r>
+          </w:p>
+        </w:tc>
+      </w:tr>
+    </w:tbl>
+    <w:p>
+      <w:pPr>
+        <w:jc w:val="both"/>
+        <w:rPr>
+          <w:rFonts w:ascii="Arial" w:hAnsi="Arial" w:cs="Arial"/>
+          <w:b/>
+        </w:rPr>
+      </w:pPr>
+    </w:p>
+    <w:tbl>
+      <w:tblPr>
+        <w:tblStyle w:val="Tablaconcuadrcula"/>
+        <w:tblW w:w="0" w:type="auto"/>
+        <w:tblLook w:val="04A0" w:firstRow="1" w:lastRow="0" w:firstColumn="1" w:lastColumn="0" w:noHBand="0" w:noVBand="1"/>
+      </w:tblPr>
+      <w:tblGrid>
+        <w:gridCol w:w="1280"/>
+        <w:gridCol w:w="7548"/>
+      </w:tblGrid>
+      <w:tr>
+        <w:tc>
+          <w:tcPr>
+            <w:tcW w:w="1280" w:type="dxa"/>
+          </w:tcPr>
+          <w:p>
+            <w:pPr>
+              <w:jc w:val="both"/>
+              <w:rPr>
+                <w:rFonts w:ascii="Arial" w:hAnsi="Arial" w:cs="Arial"/>
+                <w:b/>
+              </w:rPr>
+            </w:pPr>
+            <w:r>
+              <w:rPr>
+                <w:rFonts w:ascii="Arial" w:hAnsi="Arial" w:cs="Arial"/>
+                <w:b/>
+              </w:rPr>
+              <w:t>Nombre</w:t>
+            </w:r>
+          </w:p>
+        </w:tc>
+        <w:tc>
+          <w:tcPr>
+            <w:tcW w:w="7548" w:type="dxa"/>
+          </w:tcPr>
+          <w:p>
+            <w:pPr>
+              <w:jc w:val="both"/>
+              <w:rPr>
+                <w:rFonts w:ascii="Arial" w:hAnsi="Arial" w:cs="Arial"/>
+                <w:b/>
+              </w:rPr>
+            </w:pPr>
+            <w:r>
+              <w:rPr>
+                <w:rFonts w:ascii="Arial" w:hAnsi="Arial" w:cs="Arial"/>
+                <w:b/>
+              </w:rPr>
+              <w:t>R</w:t>
+            </w:r>
+            <w:r>
+              <w:rPr>
+                <w:rFonts w:ascii="Arial" w:hAnsi="Arial" w:cs="Arial"/>
+                <w:b/>
+              </w:rPr>
+              <w:t>9</w:t>
+            </w:r>
+            <w:r>
+              <w:rPr>
+                <w:rFonts w:ascii="Arial" w:hAnsi="Arial" w:cs="Arial"/>
+                <w:b/>
+              </w:rPr>
+              <w:t xml:space="preserve">. </w:t>
+            </w:r>
+            <w:r>
+              <w:rPr>
+                <w:rFonts w:ascii="Arial" w:hAnsi="Arial" w:cs="Arial"/>
+                <w:b/>
+              </w:rPr>
+              <w:t>Generar pelotas enemigas</w:t>
+            </w:r>
+            <w:r>
+              <w:rPr>
+                <w:rFonts w:ascii="Arial" w:hAnsi="Arial" w:cs="Arial"/>
+                <w:b/>
+              </w:rPr>
+              <w:t>.</w:t>
+            </w:r>
+          </w:p>
+        </w:tc>
+      </w:tr>
+      <w:tr>
+        <w:tc>
+          <w:tcPr>
+            <w:tcW w:w="1280" w:type="dxa"/>
+          </w:tcPr>
+          <w:p>
+            <w:pPr>
+              <w:jc w:val="both"/>
+              <w:rPr>
+                <w:rFonts w:ascii="Arial" w:hAnsi="Arial" w:cs="Arial"/>
+                <w:b/>
+              </w:rPr>
+            </w:pPr>
+            <w:r>
+              <w:rPr>
+                <w:rFonts w:ascii="Arial" w:hAnsi="Arial" w:cs="Arial"/>
+                <w:b/>
+              </w:rPr>
+              <w:t>Resumen</w:t>
+            </w:r>
+          </w:p>
+        </w:tc>
+        <w:tc>
+          <w:tcPr>
+            <w:tcW w:w="7548" w:type="dxa"/>
+          </w:tcPr>
+          <w:p>
+            <w:pPr>
+              <w:jc w:val="both"/>
+              <w:rPr>
+                <w:rFonts w:ascii="Arial" w:hAnsi="Arial" w:cs="Arial"/>
+              </w:rPr>
+            </w:pPr>
+            <w:r>
+              <w:rPr>
+                <w:rFonts w:ascii="Arial" w:hAnsi="Arial" w:cs="Arial"/>
+              </w:rPr>
+              <w:t xml:space="preserve">Permite </w:t>
+            </w:r>
+            <w:r>
+              <w:rPr>
+                <w:rFonts w:ascii="Arial" w:hAnsi="Arial" w:cs="Arial"/>
+              </w:rPr>
+              <w:t>generar pelotas enemigas que rebotan por el campo. La cantidad, velocidad y vida dependen del nivel en el que se esté.</w:t>
+            </w:r>
+          </w:p>
+        </w:tc>
+      </w:tr>
+      <w:tr>
+        <w:tc>
+          <w:tcPr>
+            <w:tcW w:w="1280" w:type="dxa"/>
+          </w:tcPr>
+          <w:p>
+            <w:pPr>
+              <w:jc w:val="both"/>
+              <w:rPr>
+                <w:rFonts w:ascii="Arial" w:hAnsi="Arial" w:cs="Arial"/>
+                <w:b/>
+              </w:rPr>
+            </w:pPr>
+            <w:r>
+              <w:rPr>
+                <w:rFonts w:ascii="Arial" w:hAnsi="Arial" w:cs="Arial"/>
+                <w:b/>
+              </w:rPr>
+              <w:t>Entradas</w:t>
+            </w:r>
+          </w:p>
+        </w:tc>
+        <w:tc>
+          <w:tcPr>
+            <w:tcW w:w="7548" w:type="dxa"/>
+          </w:tcPr>
+          <w:p>
+            <w:pPr>
+              <w:pStyle w:val="Prrafodelista"/>
+              <w:ind w:left="0"/>
+              <w:jc w:val="both"/>
+              <w:rPr>
+                <w:rFonts w:ascii="Arial" w:hAnsi="Arial" w:cs="Arial"/>
+              </w:rPr>
+            </w:pPr>
+          </w:p>
+        </w:tc>
+      </w:tr>
+      <w:tr>
+        <w:tc>
+          <w:tcPr>
+            <w:tcW w:w="1280" w:type="dxa"/>
+          </w:tcPr>
+          <w:p>
+            <w:pPr>
+              <w:jc w:val="both"/>
+              <w:rPr>
+                <w:rFonts w:ascii="Arial" w:hAnsi="Arial" w:cs="Arial"/>
+                <w:b/>
+              </w:rPr>
+            </w:pPr>
+            <w:r>
+              <w:rPr>
+                <w:rFonts w:ascii="Arial" w:hAnsi="Arial" w:cs="Arial"/>
+                <w:b/>
+              </w:rPr>
+              <w:t>Resultado</w:t>
+            </w:r>
+          </w:p>
+        </w:tc>
+        <w:tc>
+          <w:tcPr>
+            <w:tcW w:w="7548" w:type="dxa"/>
+          </w:tcPr>
+          <w:p>
+            <w:pPr>
+              <w:jc w:val="both"/>
+              <w:rPr>
+                <w:rFonts w:ascii="Arial" w:hAnsi="Arial" w:cs="Arial"/>
+              </w:rPr>
+            </w:pPr>
+            <w:r>
+              <w:rPr>
+                <w:rFonts w:ascii="Arial" w:hAnsi="Arial" w:cs="Arial"/>
+              </w:rPr>
+              <w:t>Se generan pelotas enemigas cuya velocidad y cantidad dependen del nivel</w:t>
+            </w:r>
+            <w:r>
+              <w:rPr>
+                <w:rFonts w:ascii="Arial" w:hAnsi="Arial" w:cs="Arial"/>
+              </w:rPr>
+              <w:t>.</w:t>
+            </w:r>
+          </w:p>
+        </w:tc>
+      </w:tr>
+    </w:tbl>
+    <w:p>
+      <w:pPr>
+        <w:jc w:val="both"/>
+        <w:rPr>
+          <w:rFonts w:ascii="Arial" w:hAnsi="Arial" w:cs="Arial"/>
+          <w:b/>
+        </w:rPr>
+      </w:pPr>
+    </w:p>
+    <w:tbl>
+      <w:tblPr>
+        <w:tblStyle w:val="Tablaconcuadrcula"/>
+        <w:tblW w:w="0" w:type="auto"/>
+        <w:tblLook w:val="04A0" w:firstRow="1" w:lastRow="0" w:firstColumn="1" w:lastColumn="0" w:noHBand="0" w:noVBand="1"/>
+      </w:tblPr>
+      <w:tblGrid>
+        <w:gridCol w:w="1280"/>
+        <w:gridCol w:w="7548"/>
+      </w:tblGrid>
+      <w:tr>
+        <w:tc>
+          <w:tcPr>
+            <w:tcW w:w="1280" w:type="dxa"/>
+          </w:tcPr>
+          <w:p>
+            <w:pPr>
+              <w:jc w:val="both"/>
+              <w:rPr>
+                <w:rFonts w:ascii="Arial" w:hAnsi="Arial" w:cs="Arial"/>
+                <w:b/>
+              </w:rPr>
+            </w:pPr>
+            <w:r>
+              <w:rPr>
+                <w:rFonts w:ascii="Arial" w:hAnsi="Arial" w:cs="Arial"/>
+                <w:b/>
+              </w:rPr>
+              <w:t>Nombre</w:t>
+            </w:r>
+          </w:p>
+        </w:tc>
+        <w:tc>
+          <w:tcPr>
+            <w:tcW w:w="7548" w:type="dxa"/>
+          </w:tcPr>
+          <w:p>
+            <w:pPr>
+              <w:jc w:val="both"/>
+              <w:rPr>
+                <w:rFonts w:ascii="Arial" w:hAnsi="Arial" w:cs="Arial"/>
+                <w:b/>
+              </w:rPr>
+            </w:pPr>
+            <w:r>
+              <w:rPr>
+                <w:rFonts w:ascii="Arial" w:hAnsi="Arial" w:cs="Arial"/>
+                <w:b/>
+              </w:rPr>
+              <w:t>R</w:t>
+            </w:r>
+            <w:r>
+              <w:rPr>
+                <w:rFonts w:ascii="Arial" w:hAnsi="Arial" w:cs="Arial"/>
+                <w:b/>
+              </w:rPr>
+              <w:t>10</w:t>
+            </w:r>
+            <w:r>
+              <w:rPr>
+                <w:rFonts w:ascii="Arial" w:hAnsi="Arial" w:cs="Arial"/>
+                <w:b/>
+              </w:rPr>
+              <w:t xml:space="preserve">. </w:t>
+            </w:r>
+            <w:r>
+              <w:rPr>
+                <w:rFonts w:ascii="Arial" w:hAnsi="Arial" w:cs="Arial"/>
+                <w:b/>
+              </w:rPr>
+              <w:t>Bajar vida de</w:t>
+            </w:r>
+            <w:r>
+              <w:rPr>
+                <w:rFonts w:ascii="Arial" w:hAnsi="Arial" w:cs="Arial"/>
+                <w:b/>
+              </w:rPr>
+              <w:t xml:space="preserve"> pelota enemiga</w:t>
+            </w:r>
+            <w:r>
+              <w:rPr>
+                <w:rFonts w:ascii="Arial" w:hAnsi="Arial" w:cs="Arial"/>
+                <w:b/>
+              </w:rPr>
+              <w:t xml:space="preserve"> con proyectil</w:t>
+            </w:r>
+            <w:r>
+              <w:rPr>
+                <w:rFonts w:ascii="Arial" w:hAnsi="Arial" w:cs="Arial"/>
+                <w:b/>
+              </w:rPr>
+              <w:t>.</w:t>
+            </w:r>
+          </w:p>
+        </w:tc>
+      </w:tr>
+      <w:tr>
+        <w:tc>
+          <w:tcPr>
+            <w:tcW w:w="1280" w:type="dxa"/>
+          </w:tcPr>
+          <w:p>
+            <w:pPr>
+              <w:jc w:val="both"/>
+              <w:rPr>
+                <w:rFonts w:ascii="Arial" w:hAnsi="Arial" w:cs="Arial"/>
+                <w:b/>
+              </w:rPr>
+            </w:pPr>
+            <w:r>
+              <w:rPr>
+                <w:rFonts w:ascii="Arial" w:hAnsi="Arial" w:cs="Arial"/>
+                <w:b/>
+              </w:rPr>
+              <w:t>Resumen</w:t>
+            </w:r>
+          </w:p>
+        </w:tc>
+        <w:tc>
+          <w:tcPr>
+            <w:tcW w:w="7548" w:type="dxa"/>
+          </w:tcPr>
+          <w:p>
+            <w:pPr>
+              <w:jc w:val="both"/>
+              <w:rPr>
+                <w:rFonts w:ascii="Arial" w:hAnsi="Arial" w:cs="Arial"/>
+              </w:rPr>
+            </w:pPr>
+            <w:r>
+              <w:rPr>
+                <w:rFonts w:ascii="Arial" w:hAnsi="Arial" w:cs="Arial"/>
+              </w:rPr>
+              <w:t xml:space="preserve">Permite </w:t>
+            </w:r>
+            <w:r>
+              <w:rPr>
+                <w:rFonts w:ascii="Arial" w:hAnsi="Arial" w:cs="Arial"/>
+              </w:rPr>
+              <w:t>que, si el proyectil disparado por la nave impacta una pelota</w:t>
+            </w:r>
+            <w:r>
+              <w:rPr>
+                <w:rFonts w:ascii="Arial" w:hAnsi="Arial" w:cs="Arial"/>
+              </w:rPr>
+              <w:t>, la vida de esta baje</w:t>
+            </w:r>
+            <w:r>
+              <w:rPr>
+                <w:rFonts w:ascii="Arial" w:hAnsi="Arial" w:cs="Arial"/>
+              </w:rPr>
+              <w:t>.</w:t>
+            </w:r>
+          </w:p>
+        </w:tc>
+      </w:tr>
+      <w:tr>
+        <w:tc>
+          <w:tcPr>
+            <w:tcW w:w="1280" w:type="dxa"/>
+          </w:tcPr>
+          <w:p>
+            <w:pPr>
+              <w:jc w:val="both"/>
+              <w:rPr>
+                <w:rFonts w:ascii="Arial" w:hAnsi="Arial" w:cs="Arial"/>
+                <w:b/>
+              </w:rPr>
+            </w:pPr>
+            <w:r>
+              <w:rPr>
+                <w:rFonts w:ascii="Arial" w:hAnsi="Arial" w:cs="Arial"/>
+                <w:b/>
+              </w:rPr>
+              <w:t>Entradas</w:t>
+            </w:r>
+          </w:p>
+        </w:tc>
+        <w:tc>
+          <w:tcPr>
+            <w:tcW w:w="7548" w:type="dxa"/>
+          </w:tcPr>
+          <w:p>
+            <w:pPr>
+              <w:pStyle w:val="Prrafodelista"/>
+              <w:ind w:left="0"/>
+              <w:jc w:val="both"/>
+              <w:rPr>
+                <w:rFonts w:ascii="Arial" w:hAnsi="Arial" w:cs="Arial"/>
+              </w:rPr>
+            </w:pPr>
+          </w:p>
+        </w:tc>
+      </w:tr>
+      <w:tr>
+        <w:tc>
+          <w:tcPr>
+            <w:tcW w:w="1280" w:type="dxa"/>
+          </w:tcPr>
+          <w:p>
+            <w:pPr>
+              <w:jc w:val="both"/>
+              <w:rPr>
+                <w:rFonts w:ascii="Arial" w:hAnsi="Arial" w:cs="Arial"/>
+                <w:b/>
+              </w:rPr>
+            </w:pPr>
+            <w:r>
+              <w:rPr>
+                <w:rFonts w:ascii="Arial" w:hAnsi="Arial" w:cs="Arial"/>
+                <w:b/>
+              </w:rPr>
+              <w:t>Resultado</w:t>
+            </w:r>
+          </w:p>
+        </w:tc>
+        <w:tc>
+          <w:tcPr>
+            <w:tcW w:w="7548" w:type="dxa"/>
+          </w:tcPr>
+          <w:p>
+            <w:pPr>
+              <w:jc w:val="both"/>
+              <w:rPr>
+                <w:rFonts w:ascii="Arial" w:hAnsi="Arial" w:cs="Arial"/>
+              </w:rPr>
+            </w:pPr>
+            <w:r>
+              <w:rPr>
+                <w:rFonts w:ascii="Arial" w:hAnsi="Arial" w:cs="Arial"/>
+              </w:rPr>
+              <w:t>La vida de la pelota impactada baja</w:t>
+            </w:r>
+          </w:p>
+        </w:tc>
+      </w:tr>
+    </w:tbl>
+    <w:p>
+      <w:pPr>
+        <w:jc w:val="both"/>
+        <w:rPr>
+          <w:rFonts w:ascii="Arial" w:hAnsi="Arial" w:cs="Arial"/>
+          <w:b/>
+        </w:rPr>
+      </w:pPr>
+    </w:p>
+    <w:tbl>
+      <w:tblPr>
+        <w:tblStyle w:val="Tablaconcuadrcula"/>
+        <w:tblW w:w="0" w:type="auto"/>
+        <w:tblLook w:val="04A0" w:firstRow="1" w:lastRow="0" w:firstColumn="1" w:lastColumn="0" w:noHBand="0" w:noVBand="1"/>
+      </w:tblPr>
+      <w:tblGrid>
+        <w:gridCol w:w="1280"/>
+        <w:gridCol w:w="7548"/>
+      </w:tblGrid>
+      <w:tr>
+        <w:tc>
+          <w:tcPr>
+            <w:tcW w:w="1280" w:type="dxa"/>
+          </w:tcPr>
+          <w:p>
+            <w:pPr>
+              <w:jc w:val="both"/>
+              <w:rPr>
+                <w:rFonts w:ascii="Arial" w:hAnsi="Arial" w:cs="Arial"/>
+                <w:b/>
+              </w:rPr>
+            </w:pPr>
+            <w:r>
+              <w:rPr>
+                <w:rFonts w:ascii="Arial" w:hAnsi="Arial" w:cs="Arial"/>
+                <w:b/>
+              </w:rPr>
+              <w:t>Nombre</w:t>
+            </w:r>
+          </w:p>
+        </w:tc>
+        <w:tc>
+          <w:tcPr>
+            <w:tcW w:w="7548" w:type="dxa"/>
+          </w:tcPr>
+          <w:p>
+            <w:pPr>
+              <w:jc w:val="both"/>
+              <w:rPr>
+                <w:rFonts w:ascii="Arial" w:hAnsi="Arial" w:cs="Arial"/>
+                <w:b/>
+              </w:rPr>
+            </w:pPr>
+            <w:r>
+              <w:rPr>
+                <w:rFonts w:ascii="Arial" w:hAnsi="Arial" w:cs="Arial"/>
+                <w:b/>
+              </w:rPr>
+              <w:t>R1</w:t>
+            </w:r>
+            <w:r>
+              <w:rPr>
+                <w:rFonts w:ascii="Arial" w:hAnsi="Arial" w:cs="Arial"/>
+                <w:b/>
+              </w:rPr>
+              <w:t>1</w:t>
+            </w:r>
+            <w:r>
+              <w:rPr>
+                <w:rFonts w:ascii="Arial" w:hAnsi="Arial" w:cs="Arial"/>
+                <w:b/>
+              </w:rPr>
+              <w:t xml:space="preserve">. </w:t>
+            </w:r>
+            <w:r>
+              <w:rPr>
+                <w:rFonts w:ascii="Arial" w:hAnsi="Arial" w:cs="Arial"/>
+                <w:b/>
+              </w:rPr>
+              <w:t>Eliminar pelota enemiga</w:t>
+            </w:r>
+            <w:r>
+              <w:rPr>
+                <w:rFonts w:ascii="Arial" w:hAnsi="Arial" w:cs="Arial"/>
+                <w:b/>
+              </w:rPr>
+              <w:t>.</w:t>
+            </w:r>
+          </w:p>
+        </w:tc>
+      </w:tr>
+      <w:tr>
+        <w:tc>
+          <w:tcPr>
+            <w:tcW w:w="1280" w:type="dxa"/>
+          </w:tcPr>
+          <w:p>
+            <w:pPr>
+              <w:jc w:val="both"/>
+              <w:rPr>
+                <w:rFonts w:ascii="Arial" w:hAnsi="Arial" w:cs="Arial"/>
+                <w:b/>
+              </w:rPr>
+            </w:pPr>
+            <w:r>
+              <w:rPr>
+                <w:rFonts w:ascii="Arial" w:hAnsi="Arial" w:cs="Arial"/>
+                <w:b/>
+              </w:rPr>
+              <w:t>Resumen</w:t>
+            </w:r>
+          </w:p>
+        </w:tc>
+        <w:tc>
+          <w:tcPr>
+            <w:tcW w:w="7548" w:type="dxa"/>
+          </w:tcPr>
+          <w:p>
+            <w:pPr>
+              <w:jc w:val="both"/>
+              <w:rPr>
+                <w:rFonts w:ascii="Arial" w:hAnsi="Arial" w:cs="Arial"/>
+              </w:rPr>
+            </w:pPr>
+            <w:r>
+              <w:rPr>
+                <w:rFonts w:ascii="Arial" w:hAnsi="Arial" w:cs="Arial"/>
+              </w:rPr>
+              <w:t xml:space="preserve">Permite que, si </w:t>
+            </w:r>
+            <w:r>
+              <w:rPr>
+                <w:rFonts w:ascii="Arial" w:hAnsi="Arial" w:cs="Arial"/>
+              </w:rPr>
+              <w:t>la vida de una pelota enemiga es igual a cero, esta se elimina.</w:t>
+            </w:r>
+          </w:p>
+        </w:tc>
+      </w:tr>
+      <w:tr>
+        <w:tc>
+          <w:tcPr>
+            <w:tcW w:w="1280" w:type="dxa"/>
+          </w:tcPr>
+          <w:p>
+            <w:pPr>
+              <w:jc w:val="both"/>
+              <w:rPr>
+                <w:rFonts w:ascii="Arial" w:hAnsi="Arial" w:cs="Arial"/>
+                <w:b/>
+              </w:rPr>
+            </w:pPr>
+            <w:r>
+              <w:rPr>
+                <w:rFonts w:ascii="Arial" w:hAnsi="Arial" w:cs="Arial"/>
+                <w:b/>
+              </w:rPr>
+              <w:t>Entradas</w:t>
+            </w:r>
+          </w:p>
+        </w:tc>
+        <w:tc>
+          <w:tcPr>
+            <w:tcW w:w="7548" w:type="dxa"/>
+          </w:tcPr>
+          <w:p>
+            <w:pPr>
+              <w:pStyle w:val="Prrafodelista"/>
+              <w:ind w:left="0"/>
+              <w:jc w:val="both"/>
+              <w:rPr>
+                <w:rFonts w:ascii="Arial" w:hAnsi="Arial" w:cs="Arial"/>
+              </w:rPr>
+            </w:pPr>
+          </w:p>
+        </w:tc>
+      </w:tr>
+      <w:tr>
+        <w:tc>
+          <w:tcPr>
+            <w:tcW w:w="1280" w:type="dxa"/>
+          </w:tcPr>
+          <w:p>
+            <w:pPr>
+              <w:jc w:val="both"/>
+              <w:rPr>
+                <w:rFonts w:ascii="Arial" w:hAnsi="Arial" w:cs="Arial"/>
+                <w:b/>
+              </w:rPr>
+            </w:pPr>
+            <w:r>
+              <w:rPr>
+                <w:rFonts w:ascii="Arial" w:hAnsi="Arial" w:cs="Arial"/>
+                <w:b/>
+              </w:rPr>
+              <w:t>Resultado</w:t>
+            </w:r>
+          </w:p>
+        </w:tc>
+        <w:tc>
+          <w:tcPr>
+            <w:tcW w:w="7548" w:type="dxa"/>
+          </w:tcPr>
+          <w:p>
+            <w:pPr>
+              <w:jc w:val="both"/>
+              <w:rPr>
+                <w:rFonts w:ascii="Arial" w:hAnsi="Arial" w:cs="Arial"/>
+              </w:rPr>
+            </w:pPr>
+            <w:r>
+              <w:rPr>
+                <w:rFonts w:ascii="Arial" w:hAnsi="Arial" w:cs="Arial"/>
+              </w:rPr>
+              <w:t xml:space="preserve">La </w:t>
+            </w:r>
+            <w:r>
+              <w:rPr>
+                <w:rFonts w:ascii="Arial" w:hAnsi="Arial" w:cs="Arial"/>
+              </w:rPr>
+              <w:t>pelota se elimina y se llama el requerimiento de aumentar puntaje</w:t>
+            </w:r>
+          </w:p>
+        </w:tc>
+      </w:tr>
+    </w:tbl>
+    <w:p>
+      <w:pPr>
+        <w:jc w:val="both"/>
+        <w:rPr>
+          <w:rFonts w:ascii="Arial" w:hAnsi="Arial" w:cs="Arial"/>
+          <w:b/>
+        </w:rPr>
+      </w:pPr>
+    </w:p>
+    <w:tbl>
+      <w:tblPr>
+        <w:tblStyle w:val="Tablaconcuadrcula"/>
+        <w:tblW w:w="0" w:type="auto"/>
+        <w:tblLook w:val="04A0" w:firstRow="1" w:lastRow="0" w:firstColumn="1" w:lastColumn="0" w:noHBand="0" w:noVBand="1"/>
+      </w:tblPr>
+      <w:tblGrid>
+        <w:gridCol w:w="1280"/>
+        <w:gridCol w:w="7548"/>
+      </w:tblGrid>
+      <w:tr>
+        <w:tc>
+          <w:tcPr>
+            <w:tcW w:w="1280" w:type="dxa"/>
+          </w:tcPr>
+          <w:p>
+            <w:pPr>
+              <w:jc w:val="both"/>
+              <w:rPr>
+                <w:rFonts w:ascii="Arial" w:hAnsi="Arial" w:cs="Arial"/>
+                <w:b/>
+              </w:rPr>
+            </w:pPr>
+            <w:r>
+              <w:rPr>
+                <w:rFonts w:ascii="Arial" w:hAnsi="Arial" w:cs="Arial"/>
+                <w:b/>
+              </w:rPr>
+              <w:t>Nombre</w:t>
+            </w:r>
+          </w:p>
+        </w:tc>
+        <w:tc>
+          <w:tcPr>
+            <w:tcW w:w="7548" w:type="dxa"/>
+          </w:tcPr>
+          <w:p>
+            <w:pPr>
+              <w:jc w:val="both"/>
+              <w:rPr>
+                <w:rFonts w:ascii="Arial" w:hAnsi="Arial" w:cs="Arial"/>
+                <w:b/>
+              </w:rPr>
+            </w:pPr>
+            <w:r>
+              <w:rPr>
+                <w:rFonts w:ascii="Arial" w:hAnsi="Arial" w:cs="Arial"/>
+                <w:b/>
+              </w:rPr>
+              <w:t>R1</w:t>
+            </w:r>
+            <w:r>
+              <w:rPr>
+                <w:rFonts w:ascii="Arial" w:hAnsi="Arial" w:cs="Arial"/>
+                <w:b/>
+              </w:rPr>
+              <w:t>2</w:t>
+            </w:r>
+            <w:r>
+              <w:rPr>
+                <w:rFonts w:ascii="Arial" w:hAnsi="Arial" w:cs="Arial"/>
+                <w:b/>
+              </w:rPr>
+              <w:t xml:space="preserve">. </w:t>
+            </w:r>
+            <w:r>
+              <w:rPr>
+                <w:rFonts w:ascii="Arial" w:hAnsi="Arial" w:cs="Arial"/>
+                <w:b/>
+              </w:rPr>
+              <w:t>Impactar nave con pelota enemiga</w:t>
+            </w:r>
+            <w:r>
+              <w:rPr>
+                <w:rFonts w:ascii="Arial" w:hAnsi="Arial" w:cs="Arial"/>
+                <w:b/>
+              </w:rPr>
+              <w:t>.</w:t>
+            </w:r>
+          </w:p>
+        </w:tc>
+      </w:tr>
+      <w:tr>
+        <w:tc>
+          <w:tcPr>
+            <w:tcW w:w="1280" w:type="dxa"/>
+          </w:tcPr>
+          <w:p>
+            <w:pPr>
+              <w:jc w:val="both"/>
+              <w:rPr>
+                <w:rFonts w:ascii="Arial" w:hAnsi="Arial" w:cs="Arial"/>
+                <w:b/>
+              </w:rPr>
+            </w:pPr>
+            <w:r>
+              <w:rPr>
+                <w:rFonts w:ascii="Arial" w:hAnsi="Arial" w:cs="Arial"/>
+                <w:b/>
+              </w:rPr>
+              <w:t>Resumen</w:t>
+            </w:r>
+          </w:p>
+        </w:tc>
+        <w:tc>
+          <w:tcPr>
+            <w:tcW w:w="7548" w:type="dxa"/>
+          </w:tcPr>
+          <w:p>
+            <w:pPr>
+              <w:jc w:val="both"/>
+              <w:rPr>
+                <w:rFonts w:ascii="Arial" w:hAnsi="Arial" w:cs="Arial"/>
+              </w:rPr>
+            </w:pPr>
+            <w:r>
+              <w:rPr>
+                <w:rFonts w:ascii="Arial" w:hAnsi="Arial" w:cs="Arial"/>
+              </w:rPr>
+              <w:t>Permite que</w:t>
+            </w:r>
+            <w:r>
+              <w:rPr>
+                <w:rFonts w:ascii="Arial" w:hAnsi="Arial" w:cs="Arial"/>
+              </w:rPr>
+              <w:t xml:space="preserve"> la nave choque con alguna pelota enemiga, disminuyendo las vidas de la nave.</w:t>
+            </w:r>
+          </w:p>
+        </w:tc>
+      </w:tr>
+      <w:tr>
+        <w:tc>
+          <w:tcPr>
+            <w:tcW w:w="1280" w:type="dxa"/>
+          </w:tcPr>
+          <w:p>
+            <w:pPr>
+              <w:jc w:val="both"/>
+              <w:rPr>
+                <w:rFonts w:ascii="Arial" w:hAnsi="Arial" w:cs="Arial"/>
+                <w:b/>
+              </w:rPr>
+            </w:pPr>
+            <w:r>
+              <w:rPr>
+                <w:rFonts w:ascii="Arial" w:hAnsi="Arial" w:cs="Arial"/>
+                <w:b/>
+              </w:rPr>
+              <w:t>Entradas</w:t>
+            </w:r>
+          </w:p>
+        </w:tc>
+        <w:tc>
+          <w:tcPr>
+            <w:tcW w:w="7548" w:type="dxa"/>
+          </w:tcPr>
+          <w:p>
+            <w:pPr>
+              <w:pStyle w:val="Prrafodelista"/>
+              <w:ind w:left="0"/>
+              <w:jc w:val="both"/>
+              <w:rPr>
+                <w:rFonts w:ascii="Arial" w:hAnsi="Arial" w:cs="Arial"/>
+              </w:rPr>
+            </w:pPr>
+          </w:p>
+        </w:tc>
+      </w:tr>
+      <w:tr>
+        <w:tc>
+          <w:tcPr>
+            <w:tcW w:w="1280" w:type="dxa"/>
+          </w:tcPr>
+          <w:p>
+            <w:pPr>
+              <w:jc w:val="both"/>
+              <w:rPr>
+                <w:rFonts w:ascii="Arial" w:hAnsi="Arial" w:cs="Arial"/>
+                <w:b/>
+              </w:rPr>
+            </w:pPr>
+            <w:r>
+              <w:rPr>
+                <w:rFonts w:ascii="Arial" w:hAnsi="Arial" w:cs="Arial"/>
+                <w:b/>
+              </w:rPr>
+              <w:t>Resultado</w:t>
+            </w:r>
+          </w:p>
+        </w:tc>
+        <w:tc>
+          <w:tcPr>
+            <w:tcW w:w="7548" w:type="dxa"/>
+          </w:tcPr>
+          <w:p>
+            <w:pPr>
+              <w:jc w:val="both"/>
+              <w:rPr>
+                <w:rFonts w:ascii="Arial" w:hAnsi="Arial" w:cs="Arial"/>
+              </w:rPr>
+            </w:pPr>
+            <w:r>
+              <w:rPr>
+                <w:rFonts w:ascii="Arial" w:hAnsi="Arial" w:cs="Arial"/>
+              </w:rPr>
+              <w:t>La nave y la pelota chocan, lo que disminuye la cantidad de vidas de la nave.</w:t>
+            </w:r>
+          </w:p>
+        </w:tc>
+      </w:tr>
+    </w:tbl>
+    <w:p>
+      <w:pPr>
+        <w:jc w:val="both"/>
+        <w:rPr>
+          <w:rFonts w:ascii="Arial" w:hAnsi="Arial" w:cs="Arial"/>
+          <w:b/>
+        </w:rPr>
+      </w:pPr>
+    </w:p>
+    <w:tbl>
+      <w:tblPr>
+        <w:tblStyle w:val="Tablaconcuadrcula"/>
+        <w:tblW w:w="0" w:type="auto"/>
+        <w:tblLook w:val="04A0" w:firstRow="1" w:lastRow="0" w:firstColumn="1" w:lastColumn="0" w:noHBand="0" w:noVBand="1"/>
+      </w:tblPr>
+      <w:tblGrid>
+        <w:gridCol w:w="1280"/>
+        <w:gridCol w:w="7548"/>
+      </w:tblGrid>
+      <w:tr>
+        <w:tc>
+          <w:tcPr>
+            <w:tcW w:w="1280" w:type="dxa"/>
+          </w:tcPr>
+          <w:p>
+            <w:pPr>
+              <w:jc w:val="both"/>
+              <w:rPr>
+                <w:rFonts w:ascii="Arial" w:hAnsi="Arial" w:cs="Arial"/>
+                <w:b/>
+              </w:rPr>
+            </w:pPr>
+            <w:r>
+              <w:rPr>
+                <w:rFonts w:ascii="Arial" w:hAnsi="Arial" w:cs="Arial"/>
+                <w:b/>
+              </w:rPr>
+              <w:t>Nombre</w:t>
+            </w:r>
+          </w:p>
+        </w:tc>
+        <w:tc>
+          <w:tcPr>
+            <w:tcW w:w="7548" w:type="dxa"/>
+          </w:tcPr>
+          <w:p>
+            <w:pPr>
+              <w:jc w:val="both"/>
+              <w:rPr>
+                <w:rFonts w:ascii="Arial" w:hAnsi="Arial" w:cs="Arial"/>
+                <w:b/>
+              </w:rPr>
+            </w:pPr>
+            <w:r>
+              <w:rPr>
+                <w:rFonts w:ascii="Arial" w:hAnsi="Arial" w:cs="Arial"/>
+                <w:b/>
+              </w:rPr>
+              <w:t>R1</w:t>
+            </w:r>
+            <w:r>
+              <w:rPr>
+                <w:rFonts w:ascii="Arial" w:hAnsi="Arial" w:cs="Arial"/>
+                <w:b/>
+              </w:rPr>
+              <w:t>3</w:t>
+            </w:r>
+            <w:r>
+              <w:rPr>
+                <w:rFonts w:ascii="Arial" w:hAnsi="Arial" w:cs="Arial"/>
+                <w:b/>
+              </w:rPr>
+              <w:t xml:space="preserve">. </w:t>
+            </w:r>
+            <w:r>
+              <w:rPr>
+                <w:rFonts w:ascii="Arial" w:hAnsi="Arial" w:cs="Arial"/>
+                <w:b/>
+              </w:rPr>
+              <w:t>Aumentar puntaje</w:t>
+            </w:r>
+            <w:r>
+              <w:rPr>
+                <w:rFonts w:ascii="Arial" w:hAnsi="Arial" w:cs="Arial"/>
+                <w:b/>
+              </w:rPr>
+              <w:t>.</w:t>
+            </w:r>
+          </w:p>
+        </w:tc>
+      </w:tr>
+      <w:tr>
+        <w:tc>
+          <w:tcPr>
+            <w:tcW w:w="1280" w:type="dxa"/>
+          </w:tcPr>
+          <w:p>
+            <w:pPr>
+              <w:jc w:val="both"/>
+              <w:rPr>
+                <w:rFonts w:ascii="Arial" w:hAnsi="Arial" w:cs="Arial"/>
+                <w:b/>
+              </w:rPr>
+            </w:pPr>
+            <w:r>
+              <w:rPr>
+                <w:rFonts w:ascii="Arial" w:hAnsi="Arial" w:cs="Arial"/>
+                <w:b/>
+              </w:rPr>
+              <w:t>Resumen</w:t>
+            </w:r>
+          </w:p>
+        </w:tc>
+        <w:tc>
+          <w:tcPr>
+            <w:tcW w:w="7548" w:type="dxa"/>
+          </w:tcPr>
+          <w:p>
+            <w:pPr>
+              <w:jc w:val="both"/>
+              <w:rPr>
+                <w:rFonts w:ascii="Arial" w:hAnsi="Arial" w:cs="Arial"/>
+              </w:rPr>
+            </w:pPr>
+            <w:r>
+              <w:rPr>
+                <w:rFonts w:ascii="Arial" w:hAnsi="Arial" w:cs="Arial"/>
+              </w:rPr>
+              <w:t xml:space="preserve">Permite que </w:t>
+            </w:r>
+            <w:r>
+              <w:rPr>
+                <w:rFonts w:ascii="Arial" w:hAnsi="Arial" w:cs="Arial"/>
+              </w:rPr>
+              <w:t>se aumente el puntaje del jugador</w:t>
+            </w:r>
+            <w:r>
+              <w:rPr>
+                <w:rFonts w:ascii="Arial" w:hAnsi="Arial" w:cs="Arial"/>
+              </w:rPr>
+              <w:t>, dependiendo del nivel en el que se encuentre</w:t>
+            </w:r>
+            <w:r>
+              <w:rPr>
+                <w:rFonts w:ascii="Arial" w:hAnsi="Arial" w:cs="Arial"/>
+              </w:rPr>
+              <w:t>.</w:t>
+            </w:r>
+          </w:p>
+        </w:tc>
+      </w:tr>
+      <w:tr>
+        <w:tc>
+          <w:tcPr>
+            <w:tcW w:w="1280" w:type="dxa"/>
+          </w:tcPr>
+          <w:p>
+            <w:pPr>
+              <w:jc w:val="both"/>
+              <w:rPr>
+                <w:rFonts w:ascii="Arial" w:hAnsi="Arial" w:cs="Arial"/>
+                <w:b/>
+              </w:rPr>
+            </w:pPr>
+            <w:r>
+              <w:rPr>
+                <w:rFonts w:ascii="Arial" w:hAnsi="Arial" w:cs="Arial"/>
+                <w:b/>
+              </w:rPr>
+              <w:t>Entradas</w:t>
+            </w:r>
+          </w:p>
+        </w:tc>
+        <w:tc>
+          <w:tcPr>
+            <w:tcW w:w="7548" w:type="dxa"/>
+          </w:tcPr>
+          <w:p>
+            <w:pPr>
+              <w:pStyle w:val="Prrafodelista"/>
+              <w:ind w:left="0"/>
+              <w:jc w:val="both"/>
+              <w:rPr>
+                <w:rFonts w:ascii="Arial" w:hAnsi="Arial" w:cs="Arial"/>
+              </w:rPr>
+            </w:pPr>
+          </w:p>
+        </w:tc>
+      </w:tr>
+      <w:tr>
+        <w:tc>
+          <w:tcPr>
+            <w:tcW w:w="1280" w:type="dxa"/>
+          </w:tcPr>
+          <w:p>
+            <w:pPr>
+              <w:jc w:val="both"/>
+              <w:rPr>
+                <w:rFonts w:ascii="Arial" w:hAnsi="Arial" w:cs="Arial"/>
+                <w:b/>
+              </w:rPr>
+            </w:pPr>
+            <w:r>
+              <w:rPr>
+                <w:rFonts w:ascii="Arial" w:hAnsi="Arial" w:cs="Arial"/>
+                <w:b/>
+              </w:rPr>
+              <w:t>Resultado</w:t>
+            </w:r>
+          </w:p>
+        </w:tc>
+        <w:tc>
+          <w:tcPr>
+            <w:tcW w:w="7548" w:type="dxa"/>
+          </w:tcPr>
+          <w:p>
+            <w:pPr>
+              <w:jc w:val="both"/>
+              <w:rPr>
+                <w:rFonts w:ascii="Arial" w:hAnsi="Arial" w:cs="Arial"/>
+              </w:rPr>
+            </w:pPr>
+            <w:r>
+              <w:rPr>
+                <w:rFonts w:ascii="Arial" w:hAnsi="Arial" w:cs="Arial"/>
+              </w:rPr>
+              <w:t>El puntaje del jugador aumenta dependiendo del nivel en el que esté.</w:t>
+            </w:r>
+          </w:p>
+        </w:tc>
+      </w:tr>
+    </w:tbl>
+    <w:p>
+      <w:pPr>
+        <w:jc w:val="both"/>
+        <w:rPr>
+          <w:rFonts w:ascii="Arial" w:hAnsi="Arial" w:cs="Arial"/>
+          <w:b/>
+        </w:rPr>
+      </w:pPr>
+    </w:p>
+    <w:tbl>
+      <w:tblPr>
+        <w:tblStyle w:val="Tablaconcuadrcula"/>
+        <w:tblW w:w="0" w:type="auto"/>
+        <w:tblLook w:val="04A0" w:firstRow="1" w:lastRow="0" w:firstColumn="1" w:lastColumn="0" w:noHBand="0" w:noVBand="1"/>
+      </w:tblPr>
+      <w:tblGrid>
+        <w:gridCol w:w="1280"/>
+        <w:gridCol w:w="7548"/>
+      </w:tblGrid>
+      <w:tr>
+        <w:tc>
+          <w:tcPr>
+            <w:tcW w:w="1280" w:type="dxa"/>
+          </w:tcPr>
+          <w:p>
+            <w:pPr>
+              <w:jc w:val="both"/>
+              <w:rPr>
+                <w:rFonts w:ascii="Arial" w:hAnsi="Arial" w:cs="Arial"/>
+                <w:b/>
+              </w:rPr>
+            </w:pPr>
+            <w:r>
+              <w:rPr>
+                <w:rFonts w:ascii="Arial" w:hAnsi="Arial" w:cs="Arial"/>
+                <w:b/>
+              </w:rPr>
+              <w:t>Nombre</w:t>
+            </w:r>
+          </w:p>
+        </w:tc>
+        <w:tc>
+          <w:tcPr>
+            <w:tcW w:w="7548" w:type="dxa"/>
+          </w:tcPr>
+          <w:p>
+            <w:pPr>
+              <w:jc w:val="both"/>
+              <w:rPr>
+                <w:rFonts w:ascii="Arial" w:hAnsi="Arial" w:cs="Arial"/>
+                <w:b/>
+              </w:rPr>
+            </w:pPr>
+            <w:r>
+              <w:rPr>
+                <w:rFonts w:ascii="Arial" w:hAnsi="Arial" w:cs="Arial"/>
+                <w:b/>
+              </w:rPr>
+              <w:t>R14. Subir de nivel</w:t>
+            </w:r>
+          </w:p>
+        </w:tc>
+      </w:tr>
+      <w:tr>
+        <w:tc>
+          <w:tcPr>
+            <w:tcW w:w="1280" w:type="dxa"/>
+          </w:tcPr>
+          <w:p>
+            <w:pPr>
+              <w:jc w:val="both"/>
+              <w:rPr>
+                <w:rFonts w:ascii="Arial" w:hAnsi="Arial" w:cs="Arial"/>
+                <w:b/>
+              </w:rPr>
+            </w:pPr>
+            <w:r>
+              <w:rPr>
+                <w:rFonts w:ascii="Arial" w:hAnsi="Arial" w:cs="Arial"/>
+                <w:b/>
+              </w:rPr>
+              <w:t>Resumen</w:t>
+            </w:r>
+          </w:p>
+        </w:tc>
+        <w:tc>
+          <w:tcPr>
+            <w:tcW w:w="7548" w:type="dxa"/>
+          </w:tcPr>
+          <w:p>
+            <w:pPr>
+              <w:jc w:val="both"/>
+              <w:rPr>
+                <w:rFonts w:ascii="Arial" w:hAnsi="Arial" w:cs="Arial"/>
+              </w:rPr>
+            </w:pPr>
+            <w:r>
+              <w:rPr>
+                <w:rFonts w:ascii="Arial" w:hAnsi="Arial" w:cs="Arial"/>
+              </w:rPr>
+              <w:t xml:space="preserve">Permite que </w:t>
+            </w:r>
+            <w:r>
+              <w:rPr>
+                <w:rFonts w:ascii="Arial" w:hAnsi="Arial" w:cs="Arial"/>
+              </w:rPr>
+              <w:t>el juego suba de nivel cuando elimina a todas las pelotas enemigas.</w:t>
+            </w:r>
+          </w:p>
+        </w:tc>
+      </w:tr>
+      <w:tr>
+        <w:tc>
+          <w:tcPr>
+            <w:tcW w:w="1280" w:type="dxa"/>
+          </w:tcPr>
+          <w:p>
+            <w:pPr>
+              <w:jc w:val="both"/>
+              <w:rPr>
+                <w:rFonts w:ascii="Arial" w:hAnsi="Arial" w:cs="Arial"/>
+                <w:b/>
+              </w:rPr>
+            </w:pPr>
+            <w:r>
+              <w:rPr>
+                <w:rFonts w:ascii="Arial" w:hAnsi="Arial" w:cs="Arial"/>
+                <w:b/>
+              </w:rPr>
+              <w:t>Entradas</w:t>
+            </w:r>
+          </w:p>
+        </w:tc>
+        <w:tc>
+          <w:tcPr>
+            <w:tcW w:w="7548" w:type="dxa"/>
+          </w:tcPr>
+          <w:p>
+            <w:pPr>
+              <w:pStyle w:val="Prrafodelista"/>
+              <w:ind w:left="0"/>
+              <w:jc w:val="both"/>
+              <w:rPr>
+                <w:rFonts w:ascii="Arial" w:hAnsi="Arial" w:cs="Arial"/>
+              </w:rPr>
+            </w:pPr>
+          </w:p>
+        </w:tc>
+      </w:tr>
+      <w:tr>
+        <w:tc>
+          <w:tcPr>
+            <w:tcW w:w="1280" w:type="dxa"/>
+          </w:tcPr>
+          <w:p>
+            <w:pPr>
+              <w:jc w:val="both"/>
+              <w:rPr>
+                <w:rFonts w:ascii="Arial" w:hAnsi="Arial" w:cs="Arial"/>
+                <w:b/>
+              </w:rPr>
+            </w:pPr>
+            <w:r>
+              <w:rPr>
+                <w:rFonts w:ascii="Arial" w:hAnsi="Arial" w:cs="Arial"/>
+                <w:b/>
+              </w:rPr>
+              <w:t>Resultado</w:t>
+            </w:r>
+          </w:p>
+        </w:tc>
+        <w:tc>
+          <w:tcPr>
+            <w:tcW w:w="7548" w:type="dxa"/>
+          </w:tcPr>
+          <w:p>
+            <w:pPr>
+              <w:jc w:val="both"/>
+              <w:rPr>
+                <w:rFonts w:ascii="Arial" w:hAnsi="Arial" w:cs="Arial"/>
+              </w:rPr>
+            </w:pPr>
+            <w:r>
+              <w:rPr>
+                <w:rFonts w:ascii="Arial" w:hAnsi="Arial" w:cs="Arial"/>
+              </w:rPr>
+              <w:t>El juego sube de nivel</w:t>
+            </w:r>
+            <w:r>
+              <w:rPr>
+                <w:rFonts w:ascii="Arial" w:hAnsi="Arial" w:cs="Arial"/>
+              </w:rPr>
+              <w:t>.</w:t>
+            </w:r>
+          </w:p>
+        </w:tc>
+      </w:tr>
+    </w:tbl>
+    <w:p>
+      <w:pPr>
+        <w:jc w:val="both"/>
+        <w:rPr>
+          <w:rFonts w:ascii="Arial" w:hAnsi="Arial" w:cs="Arial"/>
+          <w:b/>
+        </w:rPr>
+      </w:pPr>
+    </w:p>
+    <w:tbl>
+      <w:tblPr>
+        <w:tblStyle w:val="Tablaconcuadrcula"/>
+        <w:tblW w:w="0" w:type="auto"/>
+        <w:tblLook w:val="04A0" w:firstRow="1" w:lastRow="0" w:firstColumn="1" w:lastColumn="0" w:noHBand="0" w:noVBand="1"/>
+      </w:tblPr>
+      <w:tblGrid>
+        <w:gridCol w:w="1280"/>
+        <w:gridCol w:w="7548"/>
+      </w:tblGrid>
+      <w:tr>
+        <w:tc>
+          <w:tcPr>
+            <w:tcW w:w="1280" w:type="dxa"/>
+          </w:tcPr>
+          <w:p>
+            <w:pPr>
+              <w:jc w:val="both"/>
+              <w:rPr>
+                <w:rFonts w:ascii="Arial" w:hAnsi="Arial" w:cs="Arial"/>
+                <w:b/>
+              </w:rPr>
+            </w:pPr>
+            <w:r>
+              <w:rPr>
+                <w:rFonts w:ascii="Arial" w:hAnsi="Arial" w:cs="Arial"/>
+                <w:b/>
+              </w:rPr>
+              <w:t>Nombre</w:t>
+            </w:r>
+          </w:p>
+        </w:tc>
+        <w:tc>
+          <w:tcPr>
+            <w:tcW w:w="7548" w:type="dxa"/>
+          </w:tcPr>
+          <w:p>
+            <w:pPr>
+              <w:jc w:val="both"/>
+              <w:rPr>
+                <w:rFonts w:ascii="Arial" w:hAnsi="Arial" w:cs="Arial"/>
+                <w:b/>
+              </w:rPr>
+            </w:pPr>
+            <w:r>
+              <w:rPr>
+                <w:rFonts w:ascii="Arial" w:hAnsi="Arial" w:cs="Arial"/>
+                <w:b/>
+              </w:rPr>
+              <w:t>R1</w:t>
+            </w:r>
+            <w:r>
+              <w:rPr>
+                <w:rFonts w:ascii="Arial" w:hAnsi="Arial" w:cs="Arial"/>
+                <w:b/>
+              </w:rPr>
+              <w:t>5</w:t>
+            </w:r>
+            <w:r>
+              <w:rPr>
+                <w:rFonts w:ascii="Arial" w:hAnsi="Arial" w:cs="Arial"/>
+                <w:b/>
+              </w:rPr>
+              <w:t xml:space="preserve">. </w:t>
+            </w:r>
+            <w:r>
+              <w:rPr>
+                <w:rFonts w:ascii="Arial" w:hAnsi="Arial" w:cs="Arial"/>
+                <w:b/>
+              </w:rPr>
+              <w:t>Perder juego</w:t>
+            </w:r>
+            <w:r>
+              <w:rPr>
+                <w:rFonts w:ascii="Arial" w:hAnsi="Arial" w:cs="Arial"/>
+                <w:b/>
+              </w:rPr>
+              <w:t>.</w:t>
+            </w:r>
+          </w:p>
+        </w:tc>
+      </w:tr>
+      <w:tr>
+        <w:tc>
+          <w:tcPr>
+            <w:tcW w:w="1280" w:type="dxa"/>
+          </w:tcPr>
+          <w:p>
+            <w:pPr>
+              <w:jc w:val="both"/>
+              <w:rPr>
+                <w:rFonts w:ascii="Arial" w:hAnsi="Arial" w:cs="Arial"/>
+                <w:b/>
+              </w:rPr>
+            </w:pPr>
+            <w:r>
+              <w:rPr>
+                <w:rFonts w:ascii="Arial" w:hAnsi="Arial" w:cs="Arial"/>
+                <w:b/>
+              </w:rPr>
+              <w:t>Resumen</w:t>
+            </w:r>
+          </w:p>
+        </w:tc>
+        <w:tc>
+          <w:tcPr>
+            <w:tcW w:w="7548" w:type="dxa"/>
+          </w:tcPr>
+          <w:p>
+            <w:pPr>
+              <w:jc w:val="both"/>
+              <w:rPr>
+                <w:rFonts w:ascii="Arial" w:hAnsi="Arial" w:cs="Arial"/>
+              </w:rPr>
+            </w:pPr>
+            <w:r>
+              <w:rPr>
+                <w:rFonts w:ascii="Arial" w:hAnsi="Arial" w:cs="Arial"/>
+              </w:rPr>
+              <w:t>Permite que</w:t>
+            </w:r>
+            <w:r>
+              <w:rPr>
+                <w:rFonts w:ascii="Arial" w:hAnsi="Arial" w:cs="Arial"/>
+              </w:rPr>
+              <w:t>, cuando la nave se quede sin vidas, se pierde el juego.</w:t>
+            </w:r>
+          </w:p>
+        </w:tc>
+      </w:tr>
+      <w:tr>
+        <w:tc>
+          <w:tcPr>
+            <w:tcW w:w="1280" w:type="dxa"/>
+          </w:tcPr>
+          <w:p>
+            <w:pPr>
+              <w:jc w:val="both"/>
+              <w:rPr>
+                <w:rFonts w:ascii="Arial" w:hAnsi="Arial" w:cs="Arial"/>
+                <w:b/>
+              </w:rPr>
+            </w:pPr>
+            <w:r>
+              <w:rPr>
+                <w:rFonts w:ascii="Arial" w:hAnsi="Arial" w:cs="Arial"/>
+                <w:b/>
+              </w:rPr>
+              <w:lastRenderedPageBreak/>
+              <w:t>Entradas</w:t>
+            </w:r>
+          </w:p>
+        </w:tc>
+        <w:tc>
+          <w:tcPr>
+            <w:tcW w:w="7548" w:type="dxa"/>
+          </w:tcPr>
+          <w:p>
+            <w:pPr>
+              <w:pStyle w:val="Prrafodelista"/>
+              <w:ind w:left="0"/>
+              <w:jc w:val="both"/>
+              <w:rPr>
+                <w:rFonts w:ascii="Arial" w:hAnsi="Arial" w:cs="Arial"/>
+              </w:rPr>
+            </w:pPr>
+          </w:p>
+        </w:tc>
+      </w:tr>
+      <w:tr>
+        <w:tc>
+          <w:tcPr>
+            <w:tcW w:w="1280" w:type="dxa"/>
+          </w:tcPr>
+          <w:p>
+            <w:pPr>
+              <w:jc w:val="both"/>
+              <w:rPr>
+                <w:rFonts w:ascii="Arial" w:hAnsi="Arial" w:cs="Arial"/>
+                <w:b/>
+              </w:rPr>
+            </w:pPr>
+            <w:r>
+              <w:rPr>
+                <w:rFonts w:ascii="Arial" w:hAnsi="Arial" w:cs="Arial"/>
+                <w:b/>
+              </w:rPr>
+              <w:t>Resultado</w:t>
+            </w:r>
+          </w:p>
+        </w:tc>
+        <w:tc>
+          <w:tcPr>
+            <w:tcW w:w="7548" w:type="dxa"/>
+          </w:tcPr>
+          <w:p>
+            <w:pPr>
+              <w:jc w:val="both"/>
+              <w:rPr>
+                <w:rFonts w:ascii="Arial" w:hAnsi="Arial" w:cs="Arial"/>
+              </w:rPr>
+            </w:pPr>
+            <w:r>
+              <w:rPr>
+                <w:rFonts w:ascii="Arial" w:hAnsi="Arial" w:cs="Arial"/>
+              </w:rPr>
+              <w:t>La nave y la pelota chocan, lo que disminuye la cantidad de vidas de la nave.</w:t>
+            </w:r>
+          </w:p>
+        </w:tc>
+      </w:tr>
+    </w:tbl>
+    <w:p>
+      <w:pPr>
+        <w:jc w:val="both"/>
+        <w:rPr>
+          <w:rFonts w:ascii="Arial" w:hAnsi="Arial" w:cs="Arial"/>
+          <w:b/>
+        </w:rPr>
+      </w:pPr>
+    </w:p>
+    <w:tbl>
+      <w:tblPr>
+        <w:tblStyle w:val="Tablaconcuadrcula"/>
+        <w:tblW w:w="0" w:type="auto"/>
+        <w:tblLook w:val="04A0" w:firstRow="1" w:lastRow="0" w:firstColumn="1" w:lastColumn="0" w:noHBand="0" w:noVBand="1"/>
+      </w:tblPr>
+      <w:tblGrid>
+        <w:gridCol w:w="1280"/>
+        <w:gridCol w:w="7548"/>
+      </w:tblGrid>
+      <w:tr>
+        <w:tc>
+          <w:tcPr>
+            <w:tcW w:w="1280" w:type="dxa"/>
+          </w:tcPr>
+          <w:p>
+            <w:pPr>
+              <w:jc w:val="both"/>
+              <w:rPr>
+                <w:rFonts w:ascii="Arial" w:hAnsi="Arial" w:cs="Arial"/>
+                <w:b/>
+              </w:rPr>
+            </w:pPr>
+            <w:r>
+              <w:rPr>
+                <w:rFonts w:ascii="Arial" w:hAnsi="Arial" w:cs="Arial"/>
+                <w:b/>
+              </w:rPr>
+              <w:t>Nombre</w:t>
+            </w:r>
+          </w:p>
+        </w:tc>
+        <w:tc>
+          <w:tcPr>
+            <w:tcW w:w="7548" w:type="dxa"/>
+          </w:tcPr>
+          <w:p>
+            <w:pPr>
+              <w:jc w:val="both"/>
+              <w:rPr>
+                <w:rFonts w:ascii="Arial" w:hAnsi="Arial" w:cs="Arial"/>
+                <w:b/>
+              </w:rPr>
+            </w:pPr>
+            <w:r>
+              <w:rPr>
+                <w:rFonts w:ascii="Arial" w:hAnsi="Arial" w:cs="Arial"/>
+                <w:b/>
+              </w:rPr>
+              <w:t xml:space="preserve">R15. </w:t>
+            </w:r>
+            <w:r>
+              <w:rPr>
+                <w:rFonts w:ascii="Arial" w:hAnsi="Arial" w:cs="Arial"/>
+                <w:b/>
+              </w:rPr>
+              <w:t>Generar objetos estáticos</w:t>
+            </w:r>
+            <w:r>
+              <w:rPr>
+                <w:rFonts w:ascii="Arial" w:hAnsi="Arial" w:cs="Arial"/>
+                <w:b/>
+              </w:rPr>
+              <w:t>.</w:t>
+            </w:r>
+          </w:p>
+        </w:tc>
+      </w:tr>
+      <w:tr>
+        <w:tc>
+          <w:tcPr>
+            <w:tcW w:w="1280" w:type="dxa"/>
+          </w:tcPr>
+          <w:p>
+            <w:pPr>
+              <w:jc w:val="both"/>
+              <w:rPr>
+                <w:rFonts w:ascii="Arial" w:hAnsi="Arial" w:cs="Arial"/>
+                <w:b/>
+              </w:rPr>
+            </w:pPr>
+            <w:r>
+              <w:rPr>
+                <w:rFonts w:ascii="Arial" w:hAnsi="Arial" w:cs="Arial"/>
+                <w:b/>
+              </w:rPr>
+              <w:t>Resumen</w:t>
+            </w:r>
+          </w:p>
+        </w:tc>
+        <w:tc>
+          <w:tcPr>
+            <w:tcW w:w="7548" w:type="dxa"/>
+          </w:tcPr>
+          <w:p>
+            <w:pPr>
+              <w:jc w:val="both"/>
+              <w:rPr>
+                <w:rFonts w:ascii="Arial" w:hAnsi="Arial" w:cs="Arial"/>
+              </w:rPr>
+            </w:pPr>
+            <w:r>
+              <w:rPr>
+                <w:rFonts w:ascii="Arial" w:hAnsi="Arial" w:cs="Arial"/>
+              </w:rPr>
+              <w:t xml:space="preserve">Permite </w:t>
+            </w:r>
+            <w:r>
+              <w:rPr>
+                <w:rFonts w:ascii="Arial" w:hAnsi="Arial" w:cs="Arial"/>
+              </w:rPr>
+              <w:t xml:space="preserve">generar aleatoriamente objetos estáticos en </w:t>
+            </w:r>
+            <w:proofErr w:type="spellStart"/>
+            <w:r>
+              <w:rPr>
+                <w:rFonts w:ascii="Arial" w:hAnsi="Arial" w:cs="Arial"/>
+              </w:rPr>
+              <w:t>el</w:t>
+            </w:r>
+            <w:proofErr w:type="spellEnd"/>
+            <w:r>
+              <w:rPr>
+                <w:rFonts w:ascii="Arial" w:hAnsi="Arial" w:cs="Arial"/>
+              </w:rPr>
+              <w:t xml:space="preserve"> campo, que pueden ser puntos, vidas o mejoras (otra arma o más velocidad temporalmente)</w:t>
+            </w:r>
+            <w:r>
+              <w:rPr>
+                <w:rFonts w:ascii="Arial" w:hAnsi="Arial" w:cs="Arial"/>
+              </w:rPr>
+              <w:t>.</w:t>
+            </w:r>
+          </w:p>
+        </w:tc>
+      </w:tr>
+      <w:tr>
+        <w:tc>
+          <w:tcPr>
+            <w:tcW w:w="1280" w:type="dxa"/>
+          </w:tcPr>
+          <w:p>
+            <w:pPr>
+              <w:jc w:val="both"/>
+              <w:rPr>
+                <w:rFonts w:ascii="Arial" w:hAnsi="Arial" w:cs="Arial"/>
+                <w:b/>
+              </w:rPr>
+            </w:pPr>
+            <w:r>
+              <w:rPr>
+                <w:rFonts w:ascii="Arial" w:hAnsi="Arial" w:cs="Arial"/>
+                <w:b/>
+              </w:rPr>
+              <w:t>Entradas</w:t>
+            </w:r>
+          </w:p>
+        </w:tc>
+        <w:tc>
+          <w:tcPr>
+            <w:tcW w:w="7548" w:type="dxa"/>
+          </w:tcPr>
+          <w:p>
+            <w:pPr>
+              <w:pStyle w:val="Prrafodelista"/>
+              <w:ind w:left="0"/>
+              <w:jc w:val="both"/>
+              <w:rPr>
+                <w:rFonts w:ascii="Arial" w:hAnsi="Arial" w:cs="Arial"/>
+              </w:rPr>
+            </w:pPr>
+          </w:p>
+        </w:tc>
+      </w:tr>
+      <w:tr>
+        <w:tc>
+          <w:tcPr>
+            <w:tcW w:w="1280" w:type="dxa"/>
+          </w:tcPr>
+          <w:p>
+            <w:pPr>
+              <w:jc w:val="both"/>
+              <w:rPr>
+                <w:rFonts w:ascii="Arial" w:hAnsi="Arial" w:cs="Arial"/>
+                <w:b/>
+              </w:rPr>
+            </w:pPr>
+            <w:r>
+              <w:rPr>
+                <w:rFonts w:ascii="Arial" w:hAnsi="Arial" w:cs="Arial"/>
+                <w:b/>
+              </w:rPr>
+              <w:t>Resultado</w:t>
+            </w:r>
+          </w:p>
+        </w:tc>
+        <w:tc>
+          <w:tcPr>
+            <w:tcW w:w="7548" w:type="dxa"/>
+          </w:tcPr>
+          <w:p>
+            <w:pPr>
+              <w:jc w:val="both"/>
+              <w:rPr>
+                <w:rFonts w:ascii="Arial" w:hAnsi="Arial" w:cs="Arial"/>
+              </w:rPr>
+            </w:pPr>
+            <w:r>
+              <w:rPr>
+                <w:rFonts w:ascii="Arial" w:hAnsi="Arial" w:cs="Arial"/>
+              </w:rPr>
+              <w:t>Se genera de manera aleatoria un objeto que representa un beneficio</w:t>
+            </w:r>
+            <w:r>
+              <w:rPr>
+                <w:rFonts w:ascii="Arial" w:hAnsi="Arial" w:cs="Arial"/>
+              </w:rPr>
+              <w:t>.</w:t>
+            </w:r>
+          </w:p>
+        </w:tc>
+      </w:tr>
+    </w:tbl>
+    <w:p>
+      <w:pPr>
+        <w:jc w:val="both"/>
+        <w:rPr>
+          <w:rFonts w:ascii="Arial" w:hAnsi="Arial" w:cs="Arial"/>
+          <w:b/>
+        </w:rPr>
+      </w:pPr>
+    </w:p>
+    <w:tbl>
+      <w:tblPr>
+        <w:tblStyle w:val="Tablaconcuadrcula"/>
+        <w:tblW w:w="0" w:type="auto"/>
+        <w:tblLook w:val="04A0" w:firstRow="1" w:lastRow="0" w:firstColumn="1" w:lastColumn="0" w:noHBand="0" w:noVBand="1"/>
+      </w:tblPr>
+      <w:tblGrid>
+        <w:gridCol w:w="1280"/>
+        <w:gridCol w:w="7548"/>
+      </w:tblGrid>
+      <w:tr>
+        <w:tc>
+          <w:tcPr>
+            <w:tcW w:w="1280" w:type="dxa"/>
+          </w:tcPr>
+          <w:p>
+            <w:pPr>
+              <w:jc w:val="both"/>
+              <w:rPr>
+                <w:rFonts w:ascii="Arial" w:hAnsi="Arial" w:cs="Arial"/>
+                <w:b/>
+              </w:rPr>
+            </w:pPr>
+            <w:r>
+              <w:rPr>
+                <w:rFonts w:ascii="Arial" w:hAnsi="Arial" w:cs="Arial"/>
+                <w:b/>
+              </w:rPr>
+              <w:t>Nombre</w:t>
+            </w:r>
+          </w:p>
+        </w:tc>
+        <w:tc>
+          <w:tcPr>
+            <w:tcW w:w="7548" w:type="dxa"/>
+          </w:tcPr>
+          <w:p>
+            <w:pPr>
+              <w:jc w:val="both"/>
+              <w:rPr>
+                <w:rFonts w:ascii="Arial" w:hAnsi="Arial" w:cs="Arial"/>
+                <w:b/>
+              </w:rPr>
+            </w:pPr>
+            <w:r>
+              <w:rPr>
+                <w:rFonts w:ascii="Arial" w:hAnsi="Arial" w:cs="Arial"/>
+                <w:b/>
+              </w:rPr>
+              <w:t>R1</w:t>
+            </w:r>
+            <w:r>
+              <w:rPr>
+                <w:rFonts w:ascii="Arial" w:hAnsi="Arial" w:cs="Arial"/>
+                <w:b/>
+              </w:rPr>
+              <w:t>6</w:t>
+            </w:r>
+            <w:r>
+              <w:rPr>
+                <w:rFonts w:ascii="Arial" w:hAnsi="Arial" w:cs="Arial"/>
+                <w:b/>
+              </w:rPr>
+              <w:t xml:space="preserve">. </w:t>
+            </w:r>
+            <w:r>
+              <w:rPr>
+                <w:rFonts w:ascii="Arial" w:hAnsi="Arial" w:cs="Arial"/>
+                <w:b/>
+              </w:rPr>
+              <w:t>Recoger</w:t>
+            </w:r>
+            <w:r>
+              <w:rPr>
+                <w:rFonts w:ascii="Arial" w:hAnsi="Arial" w:cs="Arial"/>
+                <w:b/>
+              </w:rPr>
+              <w:t xml:space="preserve"> objetos estáticos.</w:t>
+            </w:r>
+          </w:p>
+        </w:tc>
+      </w:tr>
+      <w:tr>
+        <w:tc>
+          <w:tcPr>
+            <w:tcW w:w="1280" w:type="dxa"/>
+          </w:tcPr>
+          <w:p>
+            <w:pPr>
+              <w:jc w:val="both"/>
+              <w:rPr>
+                <w:rFonts w:ascii="Arial" w:hAnsi="Arial" w:cs="Arial"/>
+                <w:b/>
+              </w:rPr>
+            </w:pPr>
+            <w:r>
+              <w:rPr>
+                <w:rFonts w:ascii="Arial" w:hAnsi="Arial" w:cs="Arial"/>
+                <w:b/>
+              </w:rPr>
+              <w:t>Resumen</w:t>
+            </w:r>
+          </w:p>
+        </w:tc>
+        <w:tc>
+          <w:tcPr>
+            <w:tcW w:w="7548" w:type="dxa"/>
+          </w:tcPr>
+          <w:p>
+            <w:pPr>
+              <w:jc w:val="both"/>
+              <w:rPr>
+                <w:rFonts w:ascii="Arial" w:hAnsi="Arial" w:cs="Arial"/>
+              </w:rPr>
+            </w:pPr>
+            <w:r>
+              <w:rPr>
+                <w:rFonts w:ascii="Arial" w:hAnsi="Arial" w:cs="Arial"/>
+              </w:rPr>
+              <w:t xml:space="preserve">Permite </w:t>
+            </w:r>
+            <w:r>
+              <w:rPr>
+                <w:rFonts w:ascii="Arial" w:hAnsi="Arial" w:cs="Arial"/>
+              </w:rPr>
+              <w:t>a la nave recoger objetos estáticos, lo que le brinda beneficios de acuerdo al objeto recogido.</w:t>
+            </w:r>
+          </w:p>
+        </w:tc>
+      </w:tr>
+      <w:tr>
+        <w:tc>
+          <w:tcPr>
+            <w:tcW w:w="1280" w:type="dxa"/>
+          </w:tcPr>
+          <w:p>
+            <w:pPr>
+              <w:jc w:val="both"/>
+              <w:rPr>
+                <w:rFonts w:ascii="Arial" w:hAnsi="Arial" w:cs="Arial"/>
+                <w:b/>
+              </w:rPr>
+            </w:pPr>
+            <w:r>
+              <w:rPr>
+                <w:rFonts w:ascii="Arial" w:hAnsi="Arial" w:cs="Arial"/>
+                <w:b/>
+              </w:rPr>
+              <w:t>Entradas</w:t>
+            </w:r>
+          </w:p>
+        </w:tc>
+        <w:tc>
+          <w:tcPr>
+            <w:tcW w:w="7548" w:type="dxa"/>
+          </w:tcPr>
+          <w:p>
+            <w:pPr>
+              <w:pStyle w:val="Prrafodelista"/>
+              <w:ind w:left="0"/>
+              <w:jc w:val="both"/>
+              <w:rPr>
+                <w:rFonts w:ascii="Arial" w:hAnsi="Arial" w:cs="Arial"/>
+              </w:rPr>
+            </w:pPr>
+            <w:r>
+              <w:rPr>
+                <w:rFonts w:ascii="Arial" w:hAnsi="Arial" w:cs="Arial"/>
+              </w:rPr>
+              <w:t>El objeto recogido.</w:t>
+            </w:r>
             <w:bookmarkStart w:id="0" w:name="_GoBack"/>
             <w:bookmarkEnd w:id="0"/>
           </w:p>
@@ -108,81 +3898,6 @@
                 <w:rFonts w:ascii="Arial" w:hAnsi="Arial" w:cs="Arial"/>
                 <w:b/>
               </w:rPr>
-              <w:t>Resumen</w:t>
-            </w:r>
-          </w:p>
-        </w:tc>
-        <w:tc>
-          <w:tcPr>
-            <w:tcW w:w="7548" w:type="dxa"/>
-          </w:tcPr>
-          <w:p>
-            <w:pPr>
-              <w:jc w:val="both"/>
-              <w:rPr>
-                <w:rFonts w:ascii="Arial" w:hAnsi="Arial" w:cs="Arial"/>
-              </w:rPr>
-            </w:pPr>
-          </w:p>
-        </w:tc>
-      </w:tr>
-      <w:tr>
-        <w:tc>
-          <w:tcPr>
-            <w:tcW w:w="1280" w:type="dxa"/>
-          </w:tcPr>
-          <w:p>
-            <w:pPr>
-              <w:jc w:val="both"/>
-              <w:rPr>
-                <w:rFonts w:ascii="Arial" w:hAnsi="Arial" w:cs="Arial"/>
-                <w:b/>
-              </w:rPr>
-            </w:pPr>
-            <w:r>
-              <w:rPr>
-                <w:rFonts w:ascii="Arial" w:hAnsi="Arial" w:cs="Arial"/>
-                <w:b/>
-              </w:rPr>
-              <w:t>Entradas</w:t>
-            </w:r>
-          </w:p>
-        </w:tc>
-        <w:tc>
-          <w:tcPr>
-            <w:tcW w:w="7548" w:type="dxa"/>
-          </w:tcPr>
-          <w:p>
-            <w:pPr>
-              <w:pStyle w:val="Prrafodelista"/>
-              <w:ind w:left="360"/>
-              <w:jc w:val="both"/>
-              <w:rPr>
-                <w:rFonts w:ascii="Arial" w:hAnsi="Arial" w:cs="Arial"/>
-                <w:b/>
-              </w:rPr>
-            </w:pPr>
-          </w:p>
-        </w:tc>
-      </w:tr>
-      <w:tr>
-        <w:tc>
-          <w:tcPr>
-            <w:tcW w:w="1280" w:type="dxa"/>
-          </w:tcPr>
-          <w:p>
-            <w:pPr>
-              <w:jc w:val="both"/>
-              <w:rPr>
-                <w:rFonts w:ascii="Arial" w:hAnsi="Arial" w:cs="Arial"/>
-                <w:b/>
-              </w:rPr>
-            </w:pPr>
-            <w:r>
-              <w:rPr>
-                <w:rFonts w:ascii="Arial" w:hAnsi="Arial" w:cs="Arial"/>
-                <w:b/>
-              </w:rPr>
               <w:t>Resultado</w:t>
             </w:r>
           </w:p>
@@ -198,6 +3913,12 @@
                 <w:rFonts w:ascii="Arial" w:hAnsi="Arial" w:cs="Arial"/>
               </w:rPr>
             </w:pPr>
+            <w:r>
+              <w:rPr>
+                <w:rFonts w:ascii="Arial" w:hAnsi="Arial" w:cs="Arial"/>
+              </w:rPr>
+              <w:t>La nave obtiene un beneficio que depende del objeto recogido</w:t>
+            </w:r>
             <w:r>
               <w:rPr>
                 <w:rFonts w:ascii="Arial" w:hAnsi="Arial" w:cs="Arial"/>
@@ -1437,7 +5158,7 @@
 </file>
 
 <file path=customXml/itemProps1.xml><?xml version="1.0" encoding="utf-8"?>
-<ds:datastoreItem xmlns:ds="http://schemas.openxmlformats.org/officeDocument/2006/customXml" ds:itemID="{B8EAA82D-AE0F-4656-A0FE-D437F09BB231}">
+<ds:datastoreItem xmlns:ds="http://schemas.openxmlformats.org/officeDocument/2006/customXml" ds:itemID="{A45BC1EF-BF88-45FF-B3F7-2A423AC49C7F}">
   <ds:schemaRefs>
     <ds:schemaRef ds:uri="http://schemas.openxmlformats.org/officeDocument/2006/bibliography"/>
   </ds:schemaRefs>

</xml_diff>

<commit_message>
Cambio en los requerimientos
</commit_message>
<xml_diff>
--- a/REQUERIMIENTOS FUNCIONALES.docx
+++ b/REQUERIMIENTOS FUNCIONALES.docx
@@ -362,7 +362,13 @@
               <w:rPr>
                 <w:rFonts w:ascii="Arial" w:hAnsi="Arial" w:cs="Arial"/>
               </w:rPr>
-              <w:t>, al hacer clic con el mouse, se dispare un proyectil que vaya en la dirección del mouse, que depende del arma de la nave</w:t>
+              <w:t>, al hacer clic con el mouse, se dispare un proyectil que vaya en la dirección del mouse</w:t>
+            </w:r>
+            <w:r>
+              <w:rPr>
+                <w:rFonts w:ascii="Arial" w:hAnsi="Arial" w:cs="Arial"/>
+              </w:rPr>
+              <w:t>.</w:t>
             </w:r>
           </w:p>
         </w:tc>
@@ -910,6 +916,12 @@
                 <w:rFonts w:ascii="Arial" w:hAnsi="Arial" w:cs="Arial"/>
               </w:rPr>
             </w:pPr>
+            <w:r>
+              <w:rPr>
+                <w:rFonts w:ascii="Arial" w:hAnsi="Arial" w:cs="Arial"/>
+              </w:rPr>
+              <w:t xml:space="preserve">Estado actual de la partida </w:t>
+            </w:r>
           </w:p>
         </w:tc>
       </w:tr>
@@ -1296,7 +1308,19 @@
               <w:rPr>
                 <w:rFonts w:ascii="Arial" w:hAnsi="Arial" w:cs="Arial"/>
               </w:rPr>
-              <w:t>el sistema muestre, de manera ordenada, el conjunto de usuarios que han usado el juego.</w:t>
+              <w:t>el sistema muestre, de manera ordenada</w:t>
+            </w:r>
+            <w:r>
+              <w:rPr>
+                <w:rFonts w:ascii="Arial" w:hAnsi="Arial" w:cs="Arial"/>
+              </w:rPr>
+              <w:t xml:space="preserve"> (por puntaje o por nombre)</w:t>
+            </w:r>
+            <w:r>
+              <w:rPr>
+                <w:rFonts w:ascii="Arial" w:hAnsi="Arial" w:cs="Arial"/>
+              </w:rPr>
+              <w:t>, el conjunto de usuarios que han usado el juego.</w:t>
             </w:r>
           </w:p>
         </w:tc>
@@ -1516,7 +1540,35 @@
                 <w:rFonts w:ascii="Arial" w:hAnsi="Arial" w:cs="Arial"/>
                 <w:color w:val="000000"/>
               </w:rPr>
-              <w:t>buscar un jugador con base en un puntaje que se le ingrese</w:t>
+              <w:t xml:space="preserve">buscar un jugador </w:t>
+            </w:r>
+            <w:r>
+              <w:rPr>
+                <w:rFonts w:ascii="Arial" w:hAnsi="Arial" w:cs="Arial"/>
+                <w:color w:val="000000"/>
+              </w:rPr>
+              <w:t>dependiendo</w:t>
+            </w:r>
+            <w:r>
+              <w:rPr>
+                <w:rFonts w:ascii="Arial" w:hAnsi="Arial" w:cs="Arial"/>
+                <w:color w:val="000000"/>
+              </w:rPr>
+              <w:t xml:space="preserve"> </w:t>
+            </w:r>
+            <w:r>
+              <w:rPr>
+                <w:rFonts w:ascii="Arial" w:hAnsi="Arial" w:cs="Arial"/>
+                <w:color w:val="000000"/>
+              </w:rPr>
+              <w:t>del</w:t>
+            </w:r>
+            <w:r>
+              <w:rPr>
+                <w:rFonts w:ascii="Arial" w:hAnsi="Arial" w:cs="Arial"/>
+                <w:color w:val="000000"/>
+              </w:rPr>
+              <w:t xml:space="preserve"> puntaje que se ingrese</w:t>
             </w:r>
             <w:r>
               <w:rPr>
@@ -1674,21 +1726,7 @@
                 <w:rFonts w:ascii="Arial" w:hAnsi="Arial" w:cs="Arial"/>
                 <w:b/>
               </w:rPr>
-              <w:t>R</w:t>
-            </w:r>
-            <w:r>
-              <w:rPr>
-                <w:rFonts w:ascii="Arial" w:hAnsi="Arial" w:cs="Arial"/>
-                <w:b/>
-              </w:rPr>
-              <w:t>8</w:t>
-            </w:r>
-            <w:r>
-              <w:rPr>
-                <w:rFonts w:ascii="Arial" w:hAnsi="Arial" w:cs="Arial"/>
-                <w:b/>
-              </w:rPr>
-              <w:t xml:space="preserve">. Buscar </w:t>
+              <w:t xml:space="preserve">R8. Buscar </w:t>
             </w:r>
             <w:r>
               <w:rPr>
@@ -1952,21 +1990,7 @@
                 <w:rFonts w:ascii="Arial" w:hAnsi="Arial" w:cs="Arial"/>
                 <w:b/>
               </w:rPr>
-              <w:t>R</w:t>
-            </w:r>
-            <w:r>
-              <w:rPr>
-                <w:rFonts w:ascii="Arial" w:hAnsi="Arial" w:cs="Arial"/>
-                <w:b/>
-              </w:rPr>
-              <w:t>9</w:t>
-            </w:r>
-            <w:r>
-              <w:rPr>
-                <w:rFonts w:ascii="Arial" w:hAnsi="Arial" w:cs="Arial"/>
-                <w:b/>
-              </w:rPr>
-              <w:t xml:space="preserve">. </w:t>
+              <w:t xml:space="preserve">R9. </w:t>
             </w:r>
             <w:r>
               <w:rPr>
@@ -2206,21 +2230,7 @@
                 <w:rFonts w:ascii="Arial" w:hAnsi="Arial" w:cs="Arial"/>
                 <w:b/>
               </w:rPr>
-              <w:t xml:space="preserve"> pelota enemiga</w:t>
-            </w:r>
-            <w:r>
-              <w:rPr>
-                <w:rFonts w:ascii="Arial" w:hAnsi="Arial" w:cs="Arial"/>
-                <w:b/>
-              </w:rPr>
-              <w:t xml:space="preserve"> con proyectil</w:t>
-            </w:r>
-            <w:r>
-              <w:rPr>
-                <w:rFonts w:ascii="Arial" w:hAnsi="Arial" w:cs="Arial"/>
-                <w:b/>
-              </w:rPr>
-              <w:t>.</w:t>
+              <w:t xml:space="preserve"> pelota enemiga con proyectil.</w:t>
             </w:r>
           </w:p>
         </w:tc>
@@ -2262,13 +2272,7 @@
               <w:rPr>
                 <w:rFonts w:ascii="Arial" w:hAnsi="Arial" w:cs="Arial"/>
               </w:rPr>
-              <w:t xml:space="preserve">Permite </w:t>
-            </w:r>
-            <w:r>
-              <w:rPr>
-                <w:rFonts w:ascii="Arial" w:hAnsi="Arial" w:cs="Arial"/>
-              </w:rPr>
-              <w:t>que, si el proyectil disparado por la nave impacta una pelota</w:t>
+              <w:t>Permite que, si el proyectil disparado por la nave impacta una pelota</w:t>
             </w:r>
             <w:r>
               <w:rPr>
@@ -2320,6 +2324,28 @@
                 <w:rFonts w:ascii="Arial" w:hAnsi="Arial" w:cs="Arial"/>
               </w:rPr>
             </w:pPr>
+            <w:r>
+              <w:rPr>
+                <w:rFonts w:ascii="Arial" w:hAnsi="Arial" w:cs="Arial"/>
+              </w:rPr>
+              <w:t xml:space="preserve">Proyectil que impacta a </w:t>
+            </w:r>
+            <w:proofErr w:type="spellStart"/>
+            <w:proofErr w:type="gramStart"/>
+            <w:r>
+              <w:rPr>
+                <w:rFonts w:ascii="Arial" w:hAnsi="Arial" w:cs="Arial"/>
+              </w:rPr>
+              <w:t>al</w:t>
+            </w:r>
+            <w:proofErr w:type="spellEnd"/>
+            <w:r>
+              <w:rPr>
+                <w:rFonts w:ascii="Arial" w:hAnsi="Arial" w:cs="Arial"/>
+              </w:rPr>
+              <w:t xml:space="preserve"> pelota</w:t>
+            </w:r>
+            <w:proofErr w:type="gramEnd"/>
           </w:p>
         </w:tc>
       </w:tr>
@@ -2424,35 +2450,7 @@
                 <w:rFonts w:ascii="Arial" w:hAnsi="Arial" w:cs="Arial"/>
                 <w:b/>
               </w:rPr>
-              <w:t>R1</w:t>
-            </w:r>
-            <w:r>
-              <w:rPr>
-                <w:rFonts w:ascii="Arial" w:hAnsi="Arial" w:cs="Arial"/>
-                <w:b/>
-              </w:rPr>
-              <w:t>1</w:t>
-            </w:r>
-            <w:r>
-              <w:rPr>
-                <w:rFonts w:ascii="Arial" w:hAnsi="Arial" w:cs="Arial"/>
-                <w:b/>
-              </w:rPr>
-              <w:t xml:space="preserve">. </w:t>
-            </w:r>
-            <w:r>
-              <w:rPr>
-                <w:rFonts w:ascii="Arial" w:hAnsi="Arial" w:cs="Arial"/>
-                <w:b/>
-              </w:rPr>
-              <w:t>Eliminar pelota enemiga</w:t>
-            </w:r>
-            <w:r>
-              <w:rPr>
-                <w:rFonts w:ascii="Arial" w:hAnsi="Arial" w:cs="Arial"/>
-                <w:b/>
-              </w:rPr>
-              <w:t>.</w:t>
+              <w:t>R11. Eliminar pelota enemiga.</w:t>
             </w:r>
           </w:p>
         </w:tc>
@@ -2494,13 +2492,7 @@
               <w:rPr>
                 <w:rFonts w:ascii="Arial" w:hAnsi="Arial" w:cs="Arial"/>
               </w:rPr>
-              <w:t xml:space="preserve">Permite que, si </w:t>
-            </w:r>
-            <w:r>
-              <w:rPr>
-                <w:rFonts w:ascii="Arial" w:hAnsi="Arial" w:cs="Arial"/>
-              </w:rPr>
-              <w:t>la vida de una pelota enemiga es igual a cero, esta se elimina.</w:t>
+              <w:t>Permite que, si la vida de una pelota enemiga es igual a cero, esta se elimina.</w:t>
             </w:r>
           </w:p>
         </w:tc>
@@ -2540,6 +2532,12 @@
                 <w:rFonts w:ascii="Arial" w:hAnsi="Arial" w:cs="Arial"/>
               </w:rPr>
             </w:pPr>
+            <w:r>
+              <w:rPr>
+                <w:rFonts w:ascii="Arial" w:hAnsi="Arial" w:cs="Arial"/>
+              </w:rPr>
+              <w:t>Vida de la pelota</w:t>
+            </w:r>
           </w:p>
         </w:tc>
       </w:tr>
@@ -2580,13 +2578,13 @@
               <w:rPr>
                 <w:rFonts w:ascii="Arial" w:hAnsi="Arial" w:cs="Arial"/>
               </w:rPr>
-              <w:t xml:space="preserve">La </w:t>
-            </w:r>
-            <w:r>
-              <w:rPr>
-                <w:rFonts w:ascii="Arial" w:hAnsi="Arial" w:cs="Arial"/>
-              </w:rPr>
-              <w:t>pelota se elimina y se llama el requerimiento de aumentar puntaje</w:t>
+              <w:t xml:space="preserve">La pelota se elimina y se </w:t>
+            </w:r>
+            <w:r>
+              <w:rPr>
+                <w:rFonts w:ascii="Arial" w:hAnsi="Arial" w:cs="Arial"/>
+              </w:rPr>
+              <w:t>incrementa el puntaje del juego.</w:t>
             </w:r>
           </w:p>
         </w:tc>
@@ -2650,35 +2648,7 @@
                 <w:rFonts w:ascii="Arial" w:hAnsi="Arial" w:cs="Arial"/>
                 <w:b/>
               </w:rPr>
-              <w:t>R1</w:t>
-            </w:r>
-            <w:r>
-              <w:rPr>
-                <w:rFonts w:ascii="Arial" w:hAnsi="Arial" w:cs="Arial"/>
-                <w:b/>
-              </w:rPr>
-              <w:t>2</w:t>
-            </w:r>
-            <w:r>
-              <w:rPr>
-                <w:rFonts w:ascii="Arial" w:hAnsi="Arial" w:cs="Arial"/>
-                <w:b/>
-              </w:rPr>
-              <w:t xml:space="preserve">. </w:t>
-            </w:r>
-            <w:r>
-              <w:rPr>
-                <w:rFonts w:ascii="Arial" w:hAnsi="Arial" w:cs="Arial"/>
-                <w:b/>
-              </w:rPr>
-              <w:t>Impactar nave con pelota enemiga</w:t>
-            </w:r>
-            <w:r>
-              <w:rPr>
-                <w:rFonts w:ascii="Arial" w:hAnsi="Arial" w:cs="Arial"/>
-                <w:b/>
-              </w:rPr>
-              <w:t>.</w:t>
+              <w:t>R12. Impactar nave con pelota enemiga.</w:t>
             </w:r>
           </w:p>
         </w:tc>
@@ -2720,13 +2690,7 @@
               <w:rPr>
                 <w:rFonts w:ascii="Arial" w:hAnsi="Arial" w:cs="Arial"/>
               </w:rPr>
-              <w:t>Permite que</w:t>
-            </w:r>
-            <w:r>
-              <w:rPr>
-                <w:rFonts w:ascii="Arial" w:hAnsi="Arial" w:cs="Arial"/>
-              </w:rPr>
-              <w:t xml:space="preserve"> la nave choque con alguna pelota enemiga, disminuyendo las vidas de la nave.</w:t>
+              <w:t>Permite que la nave choque con alguna pelota enemiga, disminuyendo las vidas de la nave.</w:t>
             </w:r>
           </w:p>
         </w:tc>
@@ -2766,6 +2730,12 @@
                 <w:rFonts w:ascii="Arial" w:hAnsi="Arial" w:cs="Arial"/>
               </w:rPr>
             </w:pPr>
+            <w:r>
+              <w:rPr>
+                <w:rFonts w:ascii="Arial" w:hAnsi="Arial" w:cs="Arial"/>
+              </w:rPr>
+              <w:t>Pelota que chocó con la nave</w:t>
+            </w:r>
           </w:p>
         </w:tc>
       </w:tr>
@@ -2806,7 +2776,13 @@
               <w:rPr>
                 <w:rFonts w:ascii="Arial" w:hAnsi="Arial" w:cs="Arial"/>
               </w:rPr>
-              <w:t>La nave y la pelota chocan, lo que disminuye la cantidad de vidas de la nave.</w:t>
+              <w:t>D</w:t>
+            </w:r>
+            <w:r>
+              <w:rPr>
+                <w:rFonts w:ascii="Arial" w:hAnsi="Arial" w:cs="Arial"/>
+              </w:rPr>
+              <w:t>isminuye la cantidad de vidas de la nave.</w:t>
             </w:r>
           </w:p>
         </w:tc>
@@ -2870,21 +2846,7 @@
                 <w:rFonts w:ascii="Arial" w:hAnsi="Arial" w:cs="Arial"/>
                 <w:b/>
               </w:rPr>
-              <w:t>R1</w:t>
-            </w:r>
-            <w:r>
-              <w:rPr>
-                <w:rFonts w:ascii="Arial" w:hAnsi="Arial" w:cs="Arial"/>
-                <w:b/>
-              </w:rPr>
-              <w:t>3</w:t>
-            </w:r>
-            <w:r>
-              <w:rPr>
-                <w:rFonts w:ascii="Arial" w:hAnsi="Arial" w:cs="Arial"/>
-                <w:b/>
-              </w:rPr>
-              <w:t xml:space="preserve">. </w:t>
+              <w:t xml:space="preserve">R13. </w:t>
             </w:r>
             <w:r>
               <w:rPr>
@@ -2940,13 +2902,25 @@
               <w:rPr>
                 <w:rFonts w:ascii="Arial" w:hAnsi="Arial" w:cs="Arial"/>
               </w:rPr>
-              <w:t xml:space="preserve">Permite que </w:t>
-            </w:r>
-            <w:r>
-              <w:rPr>
-                <w:rFonts w:ascii="Arial" w:hAnsi="Arial" w:cs="Arial"/>
-              </w:rPr>
-              <w:t>se aumente el puntaje del jugador</w:t>
+              <w:t>S</w:t>
+            </w:r>
+            <w:r>
+              <w:rPr>
+                <w:rFonts w:ascii="Arial" w:hAnsi="Arial" w:cs="Arial"/>
+              </w:rPr>
+              <w:t>e aument</w:t>
+            </w:r>
+            <w:r>
+              <w:rPr>
+                <w:rFonts w:ascii="Arial" w:hAnsi="Arial" w:cs="Arial"/>
+              </w:rPr>
+              <w:t>a</w:t>
+            </w:r>
+            <w:r>
+              <w:rPr>
+                <w:rFonts w:ascii="Arial" w:hAnsi="Arial" w:cs="Arial"/>
+              </w:rPr>
+              <w:t xml:space="preserve"> el puntaje del jugador</w:t>
             </w:r>
             <w:r>
               <w:rPr>
@@ -2998,6 +2972,12 @@
                 <w:rFonts w:ascii="Arial" w:hAnsi="Arial" w:cs="Arial"/>
               </w:rPr>
             </w:pPr>
+            <w:r>
+              <w:rPr>
+                <w:rFonts w:ascii="Arial" w:hAnsi="Arial" w:cs="Arial"/>
+              </w:rPr>
+              <w:t>Nivel en el que se encuentra.</w:t>
+            </w:r>
           </w:p>
         </w:tc>
       </w:tr>
@@ -3038,7 +3018,13 @@
               <w:rPr>
                 <w:rFonts w:ascii="Arial" w:hAnsi="Arial" w:cs="Arial"/>
               </w:rPr>
-              <w:t>El puntaje del jugador aumenta dependiendo del nivel en el que esté.</w:t>
+              <w:t xml:space="preserve">El puntaje </w:t>
+            </w:r>
+            <w:r>
+              <w:rPr>
+                <w:rFonts w:ascii="Arial" w:hAnsi="Arial" w:cs="Arial"/>
+              </w:rPr>
+              <w:t>ha aumentado.</w:t>
             </w:r>
           </w:p>
         </w:tc>
@@ -3190,6 +3176,12 @@
                 <w:rFonts w:ascii="Arial" w:hAnsi="Arial" w:cs="Arial"/>
               </w:rPr>
             </w:pPr>
+            <w:r>
+              <w:rPr>
+                <w:rFonts w:ascii="Arial" w:hAnsi="Arial" w:cs="Arial"/>
+              </w:rPr>
+              <w:t>No hay pelotas enemigas en el campo de juego</w:t>
+            </w:r>
           </w:p>
         </w:tc>
       </w:tr>
@@ -3300,35 +3292,7 @@
                 <w:rFonts w:ascii="Arial" w:hAnsi="Arial" w:cs="Arial"/>
                 <w:b/>
               </w:rPr>
-              <w:t>R1</w:t>
-            </w:r>
-            <w:r>
-              <w:rPr>
-                <w:rFonts w:ascii="Arial" w:hAnsi="Arial" w:cs="Arial"/>
-                <w:b/>
-              </w:rPr>
-              <w:t>5</w:t>
-            </w:r>
-            <w:r>
-              <w:rPr>
-                <w:rFonts w:ascii="Arial" w:hAnsi="Arial" w:cs="Arial"/>
-                <w:b/>
-              </w:rPr>
-              <w:t xml:space="preserve">. </w:t>
-            </w:r>
-            <w:r>
-              <w:rPr>
-                <w:rFonts w:ascii="Arial" w:hAnsi="Arial" w:cs="Arial"/>
-                <w:b/>
-              </w:rPr>
-              <w:t>Perder juego</w:t>
-            </w:r>
-            <w:r>
-              <w:rPr>
-                <w:rFonts w:ascii="Arial" w:hAnsi="Arial" w:cs="Arial"/>
-                <w:b/>
-              </w:rPr>
-              <w:t>.</w:t>
+              <w:t>R15. Perder juego.</w:t>
             </w:r>
           </w:p>
         </w:tc>
@@ -3370,13 +3334,7 @@
               <w:rPr>
                 <w:rFonts w:ascii="Arial" w:hAnsi="Arial" w:cs="Arial"/>
               </w:rPr>
-              <w:t>Permite que</w:t>
-            </w:r>
-            <w:r>
-              <w:rPr>
-                <w:rFonts w:ascii="Arial" w:hAnsi="Arial" w:cs="Arial"/>
-              </w:rPr>
-              <w:t>, cuando la nave se quede sin vidas, se pierde el juego.</w:t>
+              <w:t>Cuando la nave se queda sin vidas se termina el juego.</w:t>
             </w:r>
           </w:p>
         </w:tc>
@@ -3417,6 +3375,12 @@
                 <w:rFonts w:ascii="Arial" w:hAnsi="Arial" w:cs="Arial"/>
               </w:rPr>
             </w:pPr>
+            <w:r>
+              <w:rPr>
+                <w:rFonts w:ascii="Arial" w:hAnsi="Arial" w:cs="Arial"/>
+              </w:rPr>
+              <w:t>Vidas de la nave</w:t>
+            </w:r>
           </w:p>
         </w:tc>
       </w:tr>
@@ -3457,7 +3421,7 @@
               <w:rPr>
                 <w:rFonts w:ascii="Arial" w:hAnsi="Arial" w:cs="Arial"/>
               </w:rPr>
-              <w:t>La nave y la pelota chocan, lo que disminuye la cantidad de vidas de la nave.</w:t>
+              <w:t>Pierde o no el juego</w:t>
             </w:r>
           </w:p>
         </w:tc>
@@ -3521,21 +3485,7 @@
                 <w:rFonts w:ascii="Arial" w:hAnsi="Arial" w:cs="Arial"/>
                 <w:b/>
               </w:rPr>
-              <w:t xml:space="preserve">R15. </w:t>
-            </w:r>
-            <w:r>
-              <w:rPr>
-                <w:rFonts w:ascii="Arial" w:hAnsi="Arial" w:cs="Arial"/>
-                <w:b/>
-              </w:rPr>
-              <w:t>Generar objetos estáticos</w:t>
-            </w:r>
-            <w:r>
-              <w:rPr>
-                <w:rFonts w:ascii="Arial" w:hAnsi="Arial" w:cs="Arial"/>
-                <w:b/>
-              </w:rPr>
-              <w:t>.</w:t>
+              <w:t>R15. Generar objetos estáticos.</w:t>
             </w:r>
           </w:p>
         </w:tc>
@@ -3577,33 +3527,7 @@
               <w:rPr>
                 <w:rFonts w:ascii="Arial" w:hAnsi="Arial" w:cs="Arial"/>
               </w:rPr>
-              <w:t xml:space="preserve">Permite </w:t>
-            </w:r>
-            <w:r>
-              <w:rPr>
-                <w:rFonts w:ascii="Arial" w:hAnsi="Arial" w:cs="Arial"/>
-              </w:rPr>
-              <w:t xml:space="preserve">generar aleatoriamente objetos estáticos en </w:t>
-            </w:r>
-            <w:proofErr w:type="spellStart"/>
-            <w:r>
-              <w:rPr>
-                <w:rFonts w:ascii="Arial" w:hAnsi="Arial" w:cs="Arial"/>
-              </w:rPr>
-              <w:t>el</w:t>
-            </w:r>
-            <w:proofErr w:type="spellEnd"/>
-            <w:r>
-              <w:rPr>
-                <w:rFonts w:ascii="Arial" w:hAnsi="Arial" w:cs="Arial"/>
-              </w:rPr>
-              <w:t xml:space="preserve"> campo, que pueden ser puntos, vidas o mejoras (otra arma o más velocidad temporalmente)</w:t>
-            </w:r>
-            <w:r>
-              <w:rPr>
-                <w:rFonts w:ascii="Arial" w:hAnsi="Arial" w:cs="Arial"/>
-              </w:rPr>
-              <w:t>.</w:t>
+              <w:t>Permite generar aleatoriamente objetos estáticos en el campo, que pueden ser puntos, vidas o mejoras (otra arma o más velocidad temporalmente).</w:t>
             </w:r>
           </w:p>
         </w:tc>
@@ -3683,13 +3607,7 @@
               <w:rPr>
                 <w:rFonts w:ascii="Arial" w:hAnsi="Arial" w:cs="Arial"/>
               </w:rPr>
-              <w:t>Se genera de manera aleatoria un objeto que representa un beneficio</w:t>
-            </w:r>
-            <w:r>
-              <w:rPr>
-                <w:rFonts w:ascii="Arial" w:hAnsi="Arial" w:cs="Arial"/>
-              </w:rPr>
-              <w:t>.</w:t>
+              <w:t>Se genera de manera aleatoria un objeto que representa un beneficio.</w:t>
             </w:r>
           </w:p>
         </w:tc>
@@ -3753,35 +3671,7 @@
                 <w:rFonts w:ascii="Arial" w:hAnsi="Arial" w:cs="Arial"/>
                 <w:b/>
               </w:rPr>
-              <w:t>R1</w:t>
-            </w:r>
-            <w:r>
-              <w:rPr>
-                <w:rFonts w:ascii="Arial" w:hAnsi="Arial" w:cs="Arial"/>
-                <w:b/>
-              </w:rPr>
-              <w:t>6</w:t>
-            </w:r>
-            <w:r>
-              <w:rPr>
-                <w:rFonts w:ascii="Arial" w:hAnsi="Arial" w:cs="Arial"/>
-                <w:b/>
-              </w:rPr>
-              <w:t xml:space="preserve">. </w:t>
-            </w:r>
-            <w:r>
-              <w:rPr>
-                <w:rFonts w:ascii="Arial" w:hAnsi="Arial" w:cs="Arial"/>
-                <w:b/>
-              </w:rPr>
-              <w:t>Recoger</w:t>
-            </w:r>
-            <w:r>
-              <w:rPr>
-                <w:rFonts w:ascii="Arial" w:hAnsi="Arial" w:cs="Arial"/>
-                <w:b/>
-              </w:rPr>
-              <w:t xml:space="preserve"> objetos estáticos.</w:t>
+              <w:t>R16. Recoger objetos estáticos.</w:t>
             </w:r>
           </w:p>
         </w:tc>
@@ -3831,6 +3721,8 @@
               </w:rPr>
               <w:t>a la nave recoger objetos estáticos, lo que le brinda beneficios de acuerdo al objeto recogido.</w:t>
             </w:r>
+            <w:bookmarkStart w:id="0" w:name="_GoBack"/>
+            <w:bookmarkEnd w:id="0"/>
           </w:p>
         </w:tc>
       </w:tr>
@@ -3875,8 +3767,6 @@
               </w:rPr>
               <w:t>El objeto recogido.</w:t>
             </w:r>
-            <w:bookmarkStart w:id="0" w:name="_GoBack"/>
-            <w:bookmarkEnd w:id="0"/>
           </w:p>
         </w:tc>
       </w:tr>
@@ -5158,7 +5048,7 @@
 </file>
 
 <file path=customXml/itemProps1.xml><?xml version="1.0" encoding="utf-8"?>
-<ds:datastoreItem xmlns:ds="http://schemas.openxmlformats.org/officeDocument/2006/customXml" ds:itemID="{A45BC1EF-BF88-45FF-B3F7-2A423AC49C7F}">
+<ds:datastoreItem xmlns:ds="http://schemas.openxmlformats.org/officeDocument/2006/customXml" ds:itemID="{B1235F04-CF2C-4900-8BD8-E2E761413821}">
   <ds:schemaRefs>
     <ds:schemaRef ds:uri="http://schemas.openxmlformats.org/officeDocument/2006/bibliography"/>
   </ds:schemaRefs>

</xml_diff>

<commit_message>
Añadidos R17-R19 sobre persistencia
</commit_message>
<xml_diff>
--- a/REQUERIMIENTOS FUNCIONALES.docx
+++ b/REQUERIMIENTOS FUNCIONALES.docx
@@ -3721,99 +3721,832 @@
               </w:rPr>
               <w:t>a la nave recoger objetos estáticos, lo que le brinda beneficios de acuerdo al objeto recogido.</w:t>
             </w:r>
+          </w:p>
+        </w:tc>
+      </w:tr>
+      <w:tr>
+        <w:tc>
+          <w:tcPr>
+            <w:tcW w:w="1280" w:type="dxa"/>
+          </w:tcPr>
+          <w:p>
+            <w:pPr>
+              <w:jc w:val="both"/>
+              <w:rPr>
+                <w:rFonts w:ascii="Arial" w:hAnsi="Arial" w:cs="Arial"/>
+                <w:b/>
+              </w:rPr>
+            </w:pPr>
+            <w:r>
+              <w:rPr>
+                <w:rFonts w:ascii="Arial" w:hAnsi="Arial" w:cs="Arial"/>
+                <w:b/>
+              </w:rPr>
+              <w:t>Entradas</w:t>
+            </w:r>
+          </w:p>
+        </w:tc>
+        <w:tc>
+          <w:tcPr>
+            <w:tcW w:w="7548" w:type="dxa"/>
+          </w:tcPr>
+          <w:p>
+            <w:pPr>
+              <w:pStyle w:val="Prrafodelista"/>
+              <w:ind w:left="0"/>
+              <w:jc w:val="both"/>
+              <w:rPr>
+                <w:rFonts w:ascii="Arial" w:hAnsi="Arial" w:cs="Arial"/>
+              </w:rPr>
+            </w:pPr>
+            <w:r>
+              <w:rPr>
+                <w:rFonts w:ascii="Arial" w:hAnsi="Arial" w:cs="Arial"/>
+              </w:rPr>
+              <w:t>El objeto recogido.</w:t>
+            </w:r>
+          </w:p>
+        </w:tc>
+      </w:tr>
+      <w:tr>
+        <w:tc>
+          <w:tcPr>
+            <w:tcW w:w="1280" w:type="dxa"/>
+          </w:tcPr>
+          <w:p>
+            <w:pPr>
+              <w:jc w:val="both"/>
+              <w:rPr>
+                <w:rFonts w:ascii="Arial" w:hAnsi="Arial" w:cs="Arial"/>
+                <w:b/>
+              </w:rPr>
+            </w:pPr>
+            <w:r>
+              <w:rPr>
+                <w:rFonts w:ascii="Arial" w:hAnsi="Arial" w:cs="Arial"/>
+                <w:b/>
+              </w:rPr>
+              <w:t>Resultado</w:t>
+            </w:r>
+          </w:p>
+        </w:tc>
+        <w:tc>
+          <w:tcPr>
+            <w:tcW w:w="7548" w:type="dxa"/>
+          </w:tcPr>
+          <w:p>
+            <w:pPr>
+              <w:jc w:val="both"/>
+              <w:rPr>
+                <w:rFonts w:ascii="Arial" w:hAnsi="Arial" w:cs="Arial"/>
+              </w:rPr>
+            </w:pPr>
+            <w:r>
+              <w:rPr>
+                <w:rFonts w:ascii="Arial" w:hAnsi="Arial" w:cs="Arial"/>
+              </w:rPr>
+              <w:t>La nave obtiene un beneficio que depende del objeto recogido</w:t>
+            </w:r>
+            <w:r>
+              <w:rPr>
+                <w:rFonts w:ascii="Arial" w:hAnsi="Arial" w:cs="Arial"/>
+              </w:rPr>
+              <w:t>.</w:t>
+            </w:r>
+          </w:p>
+        </w:tc>
+      </w:tr>
+    </w:tbl>
+    <w:p>
+      <w:pPr>
+        <w:jc w:val="both"/>
+        <w:rPr>
+          <w:rFonts w:ascii="Arial" w:hAnsi="Arial" w:cs="Arial"/>
+          <w:b/>
+        </w:rPr>
+      </w:pPr>
+    </w:p>
+    <w:tbl>
+      <w:tblPr>
+        <w:tblStyle w:val="Tablaconcuadrcula"/>
+        <w:tblW w:w="0" w:type="auto"/>
+        <w:tblLook w:val="04A0" w:firstRow="1" w:lastRow="0" w:firstColumn="1" w:lastColumn="0" w:noHBand="0" w:noVBand="1"/>
+      </w:tblPr>
+      <w:tblGrid>
+        <w:gridCol w:w="1280"/>
+        <w:gridCol w:w="7548"/>
+      </w:tblGrid>
+      <w:tr>
+        <w:tc>
+          <w:tcPr>
+            <w:tcW w:w="1280" w:type="dxa"/>
+          </w:tcPr>
+          <w:p>
+            <w:pPr>
+              <w:jc w:val="both"/>
+              <w:rPr>
+                <w:rFonts w:ascii="Arial" w:hAnsi="Arial" w:cs="Arial"/>
+                <w:b/>
+              </w:rPr>
+            </w:pPr>
+            <w:r>
+              <w:rPr>
+                <w:rFonts w:ascii="Arial" w:hAnsi="Arial" w:cs="Arial"/>
+                <w:b/>
+              </w:rPr>
+              <w:t>Nombre</w:t>
+            </w:r>
+          </w:p>
+        </w:tc>
+        <w:tc>
+          <w:tcPr>
+            <w:tcW w:w="7548" w:type="dxa"/>
+          </w:tcPr>
+          <w:p>
+            <w:pPr>
+              <w:jc w:val="both"/>
+              <w:rPr>
+                <w:rFonts w:ascii="Arial" w:hAnsi="Arial" w:cs="Arial"/>
+                <w:b/>
+              </w:rPr>
+            </w:pPr>
+            <w:r>
+              <w:rPr>
+                <w:rFonts w:ascii="Arial" w:hAnsi="Arial" w:cs="Arial"/>
+                <w:b/>
+              </w:rPr>
+              <w:t>R</w:t>
+            </w:r>
+            <w:r>
+              <w:rPr>
+                <w:rFonts w:ascii="Arial" w:hAnsi="Arial" w:cs="Arial"/>
+                <w:b/>
+              </w:rPr>
+              <w:t>17</w:t>
+            </w:r>
+            <w:r>
+              <w:rPr>
+                <w:rFonts w:ascii="Arial" w:hAnsi="Arial" w:cs="Arial"/>
+                <w:b/>
+              </w:rPr>
+              <w:t xml:space="preserve">. Guardar </w:t>
+            </w:r>
+            <w:r>
+              <w:rPr>
+                <w:rFonts w:ascii="Arial" w:hAnsi="Arial" w:cs="Arial"/>
+                <w:b/>
+              </w:rPr>
+              <w:t>la información actual de la partida</w:t>
+            </w:r>
+            <w:r>
+              <w:rPr>
+                <w:rFonts w:ascii="Arial" w:hAnsi="Arial" w:cs="Arial"/>
+                <w:b/>
+              </w:rPr>
+              <w:t>.</w:t>
+            </w:r>
+          </w:p>
+        </w:tc>
+      </w:tr>
+      <w:tr>
+        <w:tc>
+          <w:tcPr>
+            <w:tcW w:w="1280" w:type="dxa"/>
+          </w:tcPr>
+          <w:p>
+            <w:pPr>
+              <w:jc w:val="both"/>
+              <w:rPr>
+                <w:rFonts w:ascii="Arial" w:hAnsi="Arial" w:cs="Arial"/>
+                <w:b/>
+              </w:rPr>
+            </w:pPr>
+            <w:r>
+              <w:rPr>
+                <w:rFonts w:ascii="Arial" w:hAnsi="Arial" w:cs="Arial"/>
+                <w:b/>
+              </w:rPr>
+              <w:t>Resumen</w:t>
+            </w:r>
+          </w:p>
+        </w:tc>
+        <w:tc>
+          <w:tcPr>
+            <w:tcW w:w="7548" w:type="dxa"/>
+          </w:tcPr>
+          <w:p>
+            <w:pPr>
+              <w:jc w:val="both"/>
+              <w:rPr>
+                <w:rFonts w:ascii="Arial" w:hAnsi="Arial" w:cs="Arial"/>
+              </w:rPr>
+            </w:pPr>
+            <w:r>
+              <w:rPr>
+                <w:rFonts w:ascii="Arial" w:hAnsi="Arial" w:cs="Arial"/>
+              </w:rPr>
+              <w:t>Guarda la información actual (nombre del usuario, puntuación y nivel) de la partida</w:t>
+            </w:r>
+            <w:r>
+              <w:rPr>
+                <w:rFonts w:ascii="Arial" w:hAnsi="Arial" w:cs="Arial"/>
+              </w:rPr>
+              <w:t xml:space="preserve">. </w:t>
+            </w:r>
+          </w:p>
+        </w:tc>
+      </w:tr>
+      <w:tr>
+        <w:tc>
+          <w:tcPr>
+            <w:tcW w:w="1280" w:type="dxa"/>
+          </w:tcPr>
+          <w:p>
+            <w:pPr>
+              <w:jc w:val="both"/>
+              <w:rPr>
+                <w:rFonts w:ascii="Arial" w:hAnsi="Arial" w:cs="Arial"/>
+                <w:b/>
+              </w:rPr>
+            </w:pPr>
+            <w:r>
+              <w:rPr>
+                <w:rFonts w:ascii="Arial" w:hAnsi="Arial" w:cs="Arial"/>
+                <w:b/>
+              </w:rPr>
+              <w:t>Entradas</w:t>
+            </w:r>
+          </w:p>
+        </w:tc>
+        <w:tc>
+          <w:tcPr>
+            <w:tcW w:w="7548" w:type="dxa"/>
+          </w:tcPr>
+          <w:p>
+            <w:pPr>
+              <w:pStyle w:val="Prrafodelista"/>
+              <w:ind w:left="0"/>
+              <w:jc w:val="both"/>
+              <w:rPr>
+                <w:rFonts w:ascii="Arial" w:hAnsi="Arial" w:cs="Arial"/>
+              </w:rPr>
+            </w:pPr>
+            <w:r>
+              <w:rPr>
+                <w:rFonts w:ascii="Arial" w:hAnsi="Arial" w:cs="Arial"/>
+              </w:rPr>
+              <w:t>Información</w:t>
+            </w:r>
+            <w:r>
+              <w:rPr>
+                <w:rFonts w:ascii="Arial" w:hAnsi="Arial" w:cs="Arial"/>
+              </w:rPr>
+              <w:t xml:space="preserve"> actual de la partida (nombre del usuario, puntuación y nivel)</w:t>
+            </w:r>
+          </w:p>
+        </w:tc>
+      </w:tr>
+      <w:tr>
+        <w:tc>
+          <w:tcPr>
+            <w:tcW w:w="1280" w:type="dxa"/>
+          </w:tcPr>
+          <w:p>
+            <w:pPr>
+              <w:jc w:val="both"/>
+              <w:rPr>
+                <w:rFonts w:ascii="Arial" w:hAnsi="Arial" w:cs="Arial"/>
+                <w:b/>
+              </w:rPr>
+            </w:pPr>
+            <w:r>
+              <w:rPr>
+                <w:rFonts w:ascii="Arial" w:hAnsi="Arial" w:cs="Arial"/>
+                <w:b/>
+              </w:rPr>
+              <w:t>Resultado</w:t>
+            </w:r>
+          </w:p>
+        </w:tc>
+        <w:tc>
+          <w:tcPr>
+            <w:tcW w:w="7548" w:type="dxa"/>
+          </w:tcPr>
+          <w:p>
+            <w:pPr>
+              <w:jc w:val="both"/>
+              <w:rPr>
+                <w:rFonts w:ascii="Arial" w:hAnsi="Arial" w:cs="Arial"/>
+              </w:rPr>
+            </w:pPr>
+            <w:r>
+              <w:rPr>
+                <w:rFonts w:ascii="Arial" w:hAnsi="Arial" w:cs="Arial"/>
+              </w:rPr>
+              <w:t>La información</w:t>
+            </w:r>
+            <w:r>
+              <w:rPr>
+                <w:rFonts w:ascii="Arial" w:hAnsi="Arial" w:cs="Arial"/>
+              </w:rPr>
+              <w:t xml:space="preserve"> actual de la partida se guarda.</w:t>
+            </w:r>
+          </w:p>
+        </w:tc>
+      </w:tr>
+    </w:tbl>
+    <w:p>
+      <w:pPr>
+        <w:jc w:val="both"/>
+        <w:rPr>
+          <w:rFonts w:ascii="Arial" w:hAnsi="Arial" w:cs="Arial"/>
+          <w:b/>
+        </w:rPr>
+      </w:pPr>
+    </w:p>
+    <w:tbl>
+      <w:tblPr>
+        <w:tblStyle w:val="Tablaconcuadrcula"/>
+        <w:tblW w:w="0" w:type="auto"/>
+        <w:tblLook w:val="04A0" w:firstRow="1" w:lastRow="0" w:firstColumn="1" w:lastColumn="0" w:noHBand="0" w:noVBand="1"/>
+      </w:tblPr>
+      <w:tblGrid>
+        <w:gridCol w:w="1280"/>
+        <w:gridCol w:w="7548"/>
+      </w:tblGrid>
+      <w:tr>
+        <w:tc>
+          <w:tcPr>
+            <w:tcW w:w="1280" w:type="dxa"/>
+          </w:tcPr>
+          <w:p>
+            <w:pPr>
+              <w:jc w:val="both"/>
+              <w:rPr>
+                <w:rFonts w:ascii="Arial" w:hAnsi="Arial" w:cs="Arial"/>
+                <w:b/>
+              </w:rPr>
+            </w:pPr>
+            <w:r>
+              <w:rPr>
+                <w:rFonts w:ascii="Arial" w:hAnsi="Arial" w:cs="Arial"/>
+                <w:b/>
+              </w:rPr>
+              <w:t>Nombre</w:t>
+            </w:r>
+          </w:p>
+        </w:tc>
+        <w:tc>
+          <w:tcPr>
+            <w:tcW w:w="7548" w:type="dxa"/>
+          </w:tcPr>
+          <w:p>
+            <w:pPr>
+              <w:jc w:val="both"/>
+              <w:rPr>
+                <w:rFonts w:ascii="Arial" w:hAnsi="Arial" w:cs="Arial"/>
+                <w:b/>
+              </w:rPr>
+            </w:pPr>
+            <w:r>
+              <w:rPr>
+                <w:rFonts w:ascii="Arial" w:hAnsi="Arial" w:cs="Arial"/>
+                <w:b/>
+              </w:rPr>
+              <w:t>R</w:t>
+            </w:r>
+            <w:r>
+              <w:rPr>
+                <w:rFonts w:ascii="Arial" w:hAnsi="Arial" w:cs="Arial"/>
+                <w:b/>
+              </w:rPr>
+              <w:t>18</w:t>
+            </w:r>
+            <w:r>
+              <w:rPr>
+                <w:rFonts w:ascii="Arial" w:hAnsi="Arial" w:cs="Arial"/>
+                <w:b/>
+              </w:rPr>
+              <w:t xml:space="preserve">. Cargar </w:t>
+            </w:r>
+            <w:r>
+              <w:rPr>
+                <w:rFonts w:ascii="Arial" w:hAnsi="Arial" w:cs="Arial"/>
+                <w:b/>
+              </w:rPr>
+              <w:t>la información actual de la partida.</w:t>
+            </w:r>
+          </w:p>
+        </w:tc>
+      </w:tr>
+      <w:tr>
+        <w:tc>
+          <w:tcPr>
+            <w:tcW w:w="1280" w:type="dxa"/>
+          </w:tcPr>
+          <w:p>
+            <w:pPr>
+              <w:jc w:val="both"/>
+              <w:rPr>
+                <w:rFonts w:ascii="Arial" w:hAnsi="Arial" w:cs="Arial"/>
+                <w:b/>
+              </w:rPr>
+            </w:pPr>
+            <w:r>
+              <w:rPr>
+                <w:rFonts w:ascii="Arial" w:hAnsi="Arial" w:cs="Arial"/>
+                <w:b/>
+              </w:rPr>
+              <w:t>Resumen</w:t>
+            </w:r>
+          </w:p>
+        </w:tc>
+        <w:tc>
+          <w:tcPr>
+            <w:tcW w:w="7548" w:type="dxa"/>
+          </w:tcPr>
+          <w:p>
+            <w:pPr>
+              <w:jc w:val="both"/>
+              <w:rPr>
+                <w:rFonts w:ascii="Arial" w:hAnsi="Arial" w:cs="Arial"/>
+              </w:rPr>
+            </w:pPr>
+            <w:r>
+              <w:rPr>
+                <w:rFonts w:ascii="Arial" w:hAnsi="Arial" w:cs="Arial"/>
+              </w:rPr>
+              <w:t xml:space="preserve">Permite que, al ejecutar la aplicación, se cargue el juego </w:t>
+            </w:r>
+            <w:r>
+              <w:rPr>
+                <w:rFonts w:ascii="Arial" w:hAnsi="Arial" w:cs="Arial"/>
+              </w:rPr>
+              <w:t>con la información</w:t>
+            </w:r>
+            <w:r>
+              <w:rPr>
+                <w:rFonts w:ascii="Arial" w:hAnsi="Arial" w:cs="Arial"/>
+              </w:rPr>
+              <w:t xml:space="preserve"> que se guardó</w:t>
+            </w:r>
+          </w:p>
+        </w:tc>
+      </w:tr>
+      <w:tr>
+        <w:tc>
+          <w:tcPr>
+            <w:tcW w:w="1280" w:type="dxa"/>
+          </w:tcPr>
+          <w:p>
+            <w:pPr>
+              <w:jc w:val="both"/>
+              <w:rPr>
+                <w:rFonts w:ascii="Arial" w:hAnsi="Arial" w:cs="Arial"/>
+                <w:b/>
+              </w:rPr>
+            </w:pPr>
+            <w:r>
+              <w:rPr>
+                <w:rFonts w:ascii="Arial" w:hAnsi="Arial" w:cs="Arial"/>
+                <w:b/>
+              </w:rPr>
+              <w:t>Entradas</w:t>
+            </w:r>
+          </w:p>
+        </w:tc>
+        <w:tc>
+          <w:tcPr>
+            <w:tcW w:w="7548" w:type="dxa"/>
+          </w:tcPr>
+          <w:p>
+            <w:pPr>
+              <w:pStyle w:val="Prrafodelista"/>
+              <w:ind w:left="0"/>
+              <w:jc w:val="both"/>
+              <w:rPr>
+                <w:rFonts w:ascii="Arial" w:hAnsi="Arial" w:cs="Arial"/>
+              </w:rPr>
+            </w:pPr>
+            <w:r>
+              <w:rPr>
+                <w:rFonts w:ascii="Arial" w:hAnsi="Arial" w:cs="Arial"/>
+              </w:rPr>
+              <w:t>La información de la partida guardada</w:t>
+            </w:r>
+          </w:p>
+        </w:tc>
+      </w:tr>
+      <w:tr>
+        <w:tc>
+          <w:tcPr>
+            <w:tcW w:w="1280" w:type="dxa"/>
+          </w:tcPr>
+          <w:p>
+            <w:pPr>
+              <w:jc w:val="both"/>
+              <w:rPr>
+                <w:rFonts w:ascii="Arial" w:hAnsi="Arial" w:cs="Arial"/>
+                <w:b/>
+              </w:rPr>
+            </w:pPr>
+            <w:r>
+              <w:rPr>
+                <w:rFonts w:ascii="Arial" w:hAnsi="Arial" w:cs="Arial"/>
+                <w:b/>
+              </w:rPr>
+              <w:t>Resultado</w:t>
+            </w:r>
+          </w:p>
+        </w:tc>
+        <w:tc>
+          <w:tcPr>
+            <w:tcW w:w="7548" w:type="dxa"/>
+          </w:tcPr>
+          <w:p>
+            <w:pPr>
+              <w:jc w:val="both"/>
+              <w:rPr>
+                <w:rFonts w:ascii="Arial" w:hAnsi="Arial" w:cs="Arial"/>
+              </w:rPr>
+            </w:pPr>
+            <w:r>
+              <w:rPr>
+                <w:rFonts w:ascii="Arial" w:hAnsi="Arial" w:cs="Arial"/>
+              </w:rPr>
+              <w:t xml:space="preserve">El juego se carga </w:t>
+            </w:r>
+            <w:r>
+              <w:rPr>
+                <w:rFonts w:ascii="Arial" w:hAnsi="Arial" w:cs="Arial"/>
+              </w:rPr>
+              <w:t>con la información</w:t>
+            </w:r>
+            <w:r>
+              <w:rPr>
+                <w:rFonts w:ascii="Arial" w:hAnsi="Arial" w:cs="Arial"/>
+              </w:rPr>
+              <w:t xml:space="preserve"> guardó.</w:t>
+            </w:r>
+          </w:p>
+        </w:tc>
+      </w:tr>
+    </w:tbl>
+    <w:p>
+      <w:pPr>
+        <w:jc w:val="both"/>
+        <w:rPr>
+          <w:rFonts w:ascii="Arial" w:hAnsi="Arial" w:cs="Arial"/>
+          <w:b/>
+        </w:rPr>
+      </w:pPr>
+    </w:p>
+    <w:tbl>
+      <w:tblPr>
+        <w:tblStyle w:val="Tablaconcuadrcula"/>
+        <w:tblW w:w="0" w:type="auto"/>
+        <w:tblLook w:val="04A0" w:firstRow="1" w:lastRow="0" w:firstColumn="1" w:lastColumn="0" w:noHBand="0" w:noVBand="1"/>
+      </w:tblPr>
+      <w:tblGrid>
+        <w:gridCol w:w="1280"/>
+        <w:gridCol w:w="7548"/>
+      </w:tblGrid>
+      <w:tr>
+        <w:tc>
+          <w:tcPr>
+            <w:tcW w:w="1280" w:type="dxa"/>
+          </w:tcPr>
+          <w:p>
+            <w:pPr>
+              <w:jc w:val="both"/>
+              <w:rPr>
+                <w:rFonts w:ascii="Arial" w:hAnsi="Arial" w:cs="Arial"/>
+                <w:b/>
+              </w:rPr>
+            </w:pPr>
+            <w:r>
+              <w:rPr>
+                <w:rFonts w:ascii="Arial" w:hAnsi="Arial" w:cs="Arial"/>
+                <w:b/>
+              </w:rPr>
+              <w:t>Nombre</w:t>
+            </w:r>
+          </w:p>
+        </w:tc>
+        <w:tc>
+          <w:tcPr>
+            <w:tcW w:w="7548" w:type="dxa"/>
+          </w:tcPr>
+          <w:p>
+            <w:pPr>
+              <w:jc w:val="both"/>
+              <w:rPr>
+                <w:rFonts w:ascii="Arial" w:hAnsi="Arial" w:cs="Arial"/>
+                <w:b/>
+              </w:rPr>
+            </w:pPr>
+            <w:r>
+              <w:rPr>
+                <w:rFonts w:ascii="Arial" w:hAnsi="Arial" w:cs="Arial"/>
+                <w:b/>
+              </w:rPr>
+              <w:t>R1</w:t>
+            </w:r>
+            <w:r>
+              <w:rPr>
+                <w:rFonts w:ascii="Arial" w:hAnsi="Arial" w:cs="Arial"/>
+                <w:b/>
+              </w:rPr>
+              <w:t>9</w:t>
+            </w:r>
+            <w:r>
+              <w:rPr>
+                <w:rFonts w:ascii="Arial" w:hAnsi="Arial" w:cs="Arial"/>
+                <w:b/>
+              </w:rPr>
+              <w:t xml:space="preserve">. Guardar </w:t>
+            </w:r>
+            <w:r>
+              <w:rPr>
+                <w:rFonts w:ascii="Arial" w:hAnsi="Arial" w:cs="Arial"/>
+                <w:b/>
+              </w:rPr>
+              <w:t>la lista de jugadores que han usado el juego</w:t>
+            </w:r>
+            <w:r>
+              <w:rPr>
+                <w:rFonts w:ascii="Arial" w:hAnsi="Arial" w:cs="Arial"/>
+                <w:b/>
+              </w:rPr>
+              <w:t>.</w:t>
+            </w:r>
+          </w:p>
+        </w:tc>
+      </w:tr>
+      <w:tr>
+        <w:tc>
+          <w:tcPr>
+            <w:tcW w:w="1280" w:type="dxa"/>
+          </w:tcPr>
+          <w:p>
+            <w:pPr>
+              <w:jc w:val="both"/>
+              <w:rPr>
+                <w:rFonts w:ascii="Arial" w:hAnsi="Arial" w:cs="Arial"/>
+                <w:b/>
+              </w:rPr>
+            </w:pPr>
+            <w:r>
+              <w:rPr>
+                <w:rFonts w:ascii="Arial" w:hAnsi="Arial" w:cs="Arial"/>
+                <w:b/>
+              </w:rPr>
+              <w:t>Resumen</w:t>
+            </w:r>
+          </w:p>
+        </w:tc>
+        <w:tc>
+          <w:tcPr>
+            <w:tcW w:w="7548" w:type="dxa"/>
+          </w:tcPr>
+          <w:p>
+            <w:pPr>
+              <w:jc w:val="both"/>
+              <w:rPr>
+                <w:rFonts w:ascii="Arial" w:hAnsi="Arial" w:cs="Arial"/>
+              </w:rPr>
+            </w:pPr>
+            <w:r>
+              <w:rPr>
+                <w:rFonts w:ascii="Arial" w:hAnsi="Arial" w:cs="Arial"/>
+              </w:rPr>
+              <w:t xml:space="preserve">Guarda la </w:t>
+            </w:r>
+            <w:r>
+              <w:rPr>
+                <w:rFonts w:ascii="Arial" w:hAnsi="Arial" w:cs="Arial"/>
+              </w:rPr>
+              <w:t>lista de todos los jugadores que han usado el juego, incluyendo su puntaje y nivel</w:t>
+            </w:r>
+            <w:r>
+              <w:rPr>
+                <w:rFonts w:ascii="Arial" w:hAnsi="Arial" w:cs="Arial"/>
+              </w:rPr>
+              <w:t xml:space="preserve"> </w:t>
+            </w:r>
+          </w:p>
+        </w:tc>
+      </w:tr>
+      <w:tr>
+        <w:tc>
+          <w:tcPr>
+            <w:tcW w:w="1280" w:type="dxa"/>
+          </w:tcPr>
+          <w:p>
+            <w:pPr>
+              <w:jc w:val="both"/>
+              <w:rPr>
+                <w:rFonts w:ascii="Arial" w:hAnsi="Arial" w:cs="Arial"/>
+                <w:b/>
+              </w:rPr>
+            </w:pPr>
+            <w:r>
+              <w:rPr>
+                <w:rFonts w:ascii="Arial" w:hAnsi="Arial" w:cs="Arial"/>
+                <w:b/>
+              </w:rPr>
+              <w:t>Entradas</w:t>
+            </w:r>
+          </w:p>
+        </w:tc>
+        <w:tc>
+          <w:tcPr>
+            <w:tcW w:w="7548" w:type="dxa"/>
+          </w:tcPr>
+          <w:p>
+            <w:pPr>
+              <w:pStyle w:val="Prrafodelista"/>
+              <w:ind w:left="0"/>
+              <w:jc w:val="both"/>
+              <w:rPr>
+                <w:rFonts w:ascii="Arial" w:hAnsi="Arial" w:cs="Arial"/>
+              </w:rPr>
+            </w:pPr>
+            <w:r>
+              <w:rPr>
+                <w:rFonts w:ascii="Arial" w:hAnsi="Arial" w:cs="Arial"/>
+              </w:rPr>
+              <w:t>Los jugadores que han usado el juego</w:t>
+            </w:r>
+          </w:p>
+        </w:tc>
+      </w:tr>
+      <w:tr>
+        <w:tc>
+          <w:tcPr>
+            <w:tcW w:w="1280" w:type="dxa"/>
+          </w:tcPr>
+          <w:p>
+            <w:pPr>
+              <w:jc w:val="both"/>
+              <w:rPr>
+                <w:rFonts w:ascii="Arial" w:hAnsi="Arial" w:cs="Arial"/>
+                <w:b/>
+              </w:rPr>
+            </w:pPr>
+            <w:r>
+              <w:rPr>
+                <w:rFonts w:ascii="Arial" w:hAnsi="Arial" w:cs="Arial"/>
+                <w:b/>
+              </w:rPr>
+              <w:t>Resultado</w:t>
+            </w:r>
+          </w:p>
+        </w:tc>
+        <w:tc>
+          <w:tcPr>
+            <w:tcW w:w="7548" w:type="dxa"/>
+          </w:tcPr>
+          <w:p>
+            <w:pPr>
+              <w:jc w:val="both"/>
+              <w:rPr>
+                <w:rFonts w:ascii="Arial" w:hAnsi="Arial" w:cs="Arial"/>
+              </w:rPr>
+            </w:pPr>
+            <w:r>
+              <w:rPr>
+                <w:rFonts w:ascii="Arial" w:hAnsi="Arial" w:cs="Arial"/>
+              </w:rPr>
+              <w:t xml:space="preserve">La </w:t>
+            </w:r>
+            <w:r>
+              <w:rPr>
+                <w:rFonts w:ascii="Arial" w:hAnsi="Arial" w:cs="Arial"/>
+              </w:rPr>
+              <w:t xml:space="preserve">lista de jugadores que han usado </w:t>
+            </w:r>
+            <w:proofErr w:type="spellStart"/>
+            <w:r>
+              <w:rPr>
+                <w:rFonts w:ascii="Arial" w:hAnsi="Arial" w:cs="Arial"/>
+              </w:rPr>
+              <w:t>el</w:t>
+            </w:r>
+            <w:proofErr w:type="spellEnd"/>
+            <w:r>
+              <w:rPr>
+                <w:rFonts w:ascii="Arial" w:hAnsi="Arial" w:cs="Arial"/>
+              </w:rPr>
+              <w:t xml:space="preserve"> juego</w:t>
+            </w:r>
             <w:bookmarkStart w:id="0" w:name="_GoBack"/>
             <w:bookmarkEnd w:id="0"/>
-          </w:p>
-        </w:tc>
-      </w:tr>
-      <w:tr>
-        <w:tc>
-          <w:tcPr>
-            <w:tcW w:w="1280" w:type="dxa"/>
-          </w:tcPr>
-          <w:p>
-            <w:pPr>
-              <w:jc w:val="both"/>
-              <w:rPr>
-                <w:rFonts w:ascii="Arial" w:hAnsi="Arial" w:cs="Arial"/>
-                <w:b/>
-              </w:rPr>
-            </w:pPr>
-            <w:r>
-              <w:rPr>
-                <w:rFonts w:ascii="Arial" w:hAnsi="Arial" w:cs="Arial"/>
-                <w:b/>
-              </w:rPr>
-              <w:t>Entradas</w:t>
-            </w:r>
-          </w:p>
-        </w:tc>
-        <w:tc>
-          <w:tcPr>
-            <w:tcW w:w="7548" w:type="dxa"/>
-          </w:tcPr>
-          <w:p>
-            <w:pPr>
-              <w:pStyle w:val="Prrafodelista"/>
-              <w:ind w:left="0"/>
-              <w:jc w:val="both"/>
-              <w:rPr>
-                <w:rFonts w:ascii="Arial" w:hAnsi="Arial" w:cs="Arial"/>
-              </w:rPr>
-            </w:pPr>
-            <w:r>
-              <w:rPr>
-                <w:rFonts w:ascii="Arial" w:hAnsi="Arial" w:cs="Arial"/>
-              </w:rPr>
-              <w:t>El objeto recogido.</w:t>
-            </w:r>
-          </w:p>
-        </w:tc>
-      </w:tr>
-      <w:tr>
-        <w:tc>
-          <w:tcPr>
-            <w:tcW w:w="1280" w:type="dxa"/>
-          </w:tcPr>
-          <w:p>
-            <w:pPr>
-              <w:jc w:val="both"/>
-              <w:rPr>
-                <w:rFonts w:ascii="Arial" w:hAnsi="Arial" w:cs="Arial"/>
-                <w:b/>
-              </w:rPr>
-            </w:pPr>
-            <w:r>
-              <w:rPr>
-                <w:rFonts w:ascii="Arial" w:hAnsi="Arial" w:cs="Arial"/>
-                <w:b/>
-              </w:rPr>
-              <w:t>Resultado</w:t>
-            </w:r>
-          </w:p>
-        </w:tc>
-        <w:tc>
-          <w:tcPr>
-            <w:tcW w:w="7548" w:type="dxa"/>
-          </w:tcPr>
-          <w:p>
-            <w:pPr>
-              <w:jc w:val="both"/>
-              <w:rPr>
-                <w:rFonts w:ascii="Arial" w:hAnsi="Arial" w:cs="Arial"/>
-              </w:rPr>
-            </w:pPr>
-            <w:r>
-              <w:rPr>
-                <w:rFonts w:ascii="Arial" w:hAnsi="Arial" w:cs="Arial"/>
-              </w:rPr>
-              <w:t>La nave obtiene un beneficio que depende del objeto recogido</w:t>
-            </w:r>
-            <w:r>
-              <w:rPr>
-                <w:rFonts w:ascii="Arial" w:hAnsi="Arial" w:cs="Arial"/>
-              </w:rPr>
-              <w:t>.</w:t>
+            <w:r>
+              <w:rPr>
+                <w:rFonts w:ascii="Arial" w:hAnsi="Arial" w:cs="Arial"/>
+              </w:rPr>
+              <w:t xml:space="preserve"> se guarda.</w:t>
             </w:r>
           </w:p>
         </w:tc>
@@ -5048,7 +5781,7 @@
 </file>
 
 <file path=customXml/itemProps1.xml><?xml version="1.0" encoding="utf-8"?>
-<ds:datastoreItem xmlns:ds="http://schemas.openxmlformats.org/officeDocument/2006/customXml" ds:itemID="{B1235F04-CF2C-4900-8BD8-E2E761413821}">
+<ds:datastoreItem xmlns:ds="http://schemas.openxmlformats.org/officeDocument/2006/customXml" ds:itemID="{7B62E502-D317-4081-B8D3-821F30D0CAC7}">
   <ds:schemaRefs>
     <ds:schemaRef ds:uri="http://schemas.openxmlformats.org/officeDocument/2006/bibliography"/>
   </ds:schemaRefs>

</xml_diff>

<commit_message>
R6 hecho (metodo darlistajugadores de la clase Juego)
</commit_message>
<xml_diff>
--- a/REQUERIMIENTOS FUNCIONALES.docx
+++ b/REQUERIMIENTOS FUNCIONALES.docx
@@ -3485,7 +3485,21 @@
                 <w:rFonts w:ascii="Arial" w:hAnsi="Arial" w:cs="Arial"/>
                 <w:b/>
               </w:rPr>
-              <w:t>R15. Generar objetos estáticos.</w:t>
+              <w:t>R1</w:t>
+            </w:r>
+            <w:r>
+              <w:rPr>
+                <w:rFonts w:ascii="Arial" w:hAnsi="Arial" w:cs="Arial"/>
+                <w:b/>
+              </w:rPr>
+              <w:t>6</w:t>
+            </w:r>
+            <w:r>
+              <w:rPr>
+                <w:rFonts w:ascii="Arial" w:hAnsi="Arial" w:cs="Arial"/>
+                <w:b/>
+              </w:rPr>
+              <w:t>. Generar objetos estáticos.</w:t>
             </w:r>
           </w:p>
         </w:tc>
@@ -3671,7 +3685,21 @@
                 <w:rFonts w:ascii="Arial" w:hAnsi="Arial" w:cs="Arial"/>
                 <w:b/>
               </w:rPr>
-              <w:t>R16. Recoger objetos estáticos.</w:t>
+              <w:t>R1</w:t>
+            </w:r>
+            <w:r>
+              <w:rPr>
+                <w:rFonts w:ascii="Arial" w:hAnsi="Arial" w:cs="Arial"/>
+                <w:b/>
+              </w:rPr>
+              <w:t>7</w:t>
+            </w:r>
+            <w:r>
+              <w:rPr>
+                <w:rFonts w:ascii="Arial" w:hAnsi="Arial" w:cs="Arial"/>
+                <w:b/>
+              </w:rPr>
+              <w:t>. Recoger objetos estáticos.</w:t>
             </w:r>
           </w:p>
         </w:tc>
@@ -3875,35 +3903,21 @@
                 <w:rFonts w:ascii="Arial" w:hAnsi="Arial" w:cs="Arial"/>
                 <w:b/>
               </w:rPr>
-              <w:t>R</w:t>
-            </w:r>
-            <w:r>
-              <w:rPr>
-                <w:rFonts w:ascii="Arial" w:hAnsi="Arial" w:cs="Arial"/>
-                <w:b/>
-              </w:rPr>
-              <w:t>17</w:t>
-            </w:r>
-            <w:r>
-              <w:rPr>
-                <w:rFonts w:ascii="Arial" w:hAnsi="Arial" w:cs="Arial"/>
-                <w:b/>
-              </w:rPr>
-              <w:t xml:space="preserve">. Guardar </w:t>
-            </w:r>
-            <w:r>
-              <w:rPr>
-                <w:rFonts w:ascii="Arial" w:hAnsi="Arial" w:cs="Arial"/>
-                <w:b/>
-              </w:rPr>
-              <w:t>la información actual de la partida</w:t>
-            </w:r>
-            <w:r>
-              <w:rPr>
-                <w:rFonts w:ascii="Arial" w:hAnsi="Arial" w:cs="Arial"/>
-                <w:b/>
-              </w:rPr>
-              <w:t>.</w:t>
+              <w:t>R1</w:t>
+            </w:r>
+            <w:r>
+              <w:rPr>
+                <w:rFonts w:ascii="Arial" w:hAnsi="Arial" w:cs="Arial"/>
+                <w:b/>
+              </w:rPr>
+              <w:t>8</w:t>
+            </w:r>
+            <w:r>
+              <w:rPr>
+                <w:rFonts w:ascii="Arial" w:hAnsi="Arial" w:cs="Arial"/>
+                <w:b/>
+              </w:rPr>
+              <w:t>. Guardar la información actual de la partida.</w:t>
             </w:r>
           </w:p>
         </w:tc>
@@ -3945,13 +3959,7 @@
               <w:rPr>
                 <w:rFonts w:ascii="Arial" w:hAnsi="Arial" w:cs="Arial"/>
               </w:rPr>
-              <w:t>Guarda la información actual (nombre del usuario, puntuación y nivel) de la partida</w:t>
-            </w:r>
-            <w:r>
-              <w:rPr>
-                <w:rFonts w:ascii="Arial" w:hAnsi="Arial" w:cs="Arial"/>
-              </w:rPr>
-              <w:t xml:space="preserve">. </w:t>
+              <w:t xml:space="preserve">Guarda la información actual (nombre del usuario, puntuación y nivel) de la partida. </w:t>
             </w:r>
           </w:p>
         </w:tc>
@@ -3995,13 +4003,7 @@
               <w:rPr>
                 <w:rFonts w:ascii="Arial" w:hAnsi="Arial" w:cs="Arial"/>
               </w:rPr>
-              <w:t>Información</w:t>
-            </w:r>
-            <w:r>
-              <w:rPr>
-                <w:rFonts w:ascii="Arial" w:hAnsi="Arial" w:cs="Arial"/>
-              </w:rPr>
-              <w:t xml:space="preserve"> actual de la partida (nombre del usuario, puntuación y nivel)</w:t>
+              <w:t>Información actual de la partida (nombre del usuario, puntuación y nivel)</w:t>
             </w:r>
           </w:p>
         </w:tc>
@@ -4043,13 +4045,7 @@
               <w:rPr>
                 <w:rFonts w:ascii="Arial" w:hAnsi="Arial" w:cs="Arial"/>
               </w:rPr>
-              <w:t>La información</w:t>
-            </w:r>
-            <w:r>
-              <w:rPr>
-                <w:rFonts w:ascii="Arial" w:hAnsi="Arial" w:cs="Arial"/>
-              </w:rPr>
-              <w:t xml:space="preserve"> actual de la partida se guarda.</w:t>
+              <w:t>La información actual de la partida se guarda.</w:t>
             </w:r>
           </w:p>
         </w:tc>
@@ -4120,7 +4116,14 @@
                 <w:rFonts w:ascii="Arial" w:hAnsi="Arial" w:cs="Arial"/>
                 <w:b/>
               </w:rPr>
-              <w:t>18</w:t>
+              <w:t>1</w:t>
+            </w:r>
+            <w:r>
+              <w:rPr>
+                <w:rFonts w:ascii="Arial" w:hAnsi="Arial" w:cs="Arial"/>
+                <w:b/>
+              </w:rPr>
+              <w:t>9</w:t>
             </w:r>
             <w:r>
               <w:rPr>
@@ -4324,6 +4327,7 @@
                 <w:b/>
               </w:rPr>
             </w:pPr>
+            <w:bookmarkStart w:id="0" w:name="_GoBack" w:colFirst="1" w:colLast="1"/>
             <w:r>
               <w:rPr>
                 <w:rFonts w:ascii="Arial" w:hAnsi="Arial" w:cs="Arial"/>
@@ -4350,39 +4354,26 @@
                 <w:rFonts w:ascii="Arial" w:hAnsi="Arial" w:cs="Arial"/>
                 <w:b/>
               </w:rPr>
-              <w:t>R1</w:t>
-            </w:r>
-            <w:r>
-              <w:rPr>
-                <w:rFonts w:ascii="Arial" w:hAnsi="Arial" w:cs="Arial"/>
-                <w:b/>
-              </w:rPr>
-              <w:t>9</w:t>
-            </w:r>
-            <w:r>
-              <w:rPr>
-                <w:rFonts w:ascii="Arial" w:hAnsi="Arial" w:cs="Arial"/>
-                <w:b/>
-              </w:rPr>
-              <w:t xml:space="preserve">. Guardar </w:t>
-            </w:r>
-            <w:r>
-              <w:rPr>
-                <w:rFonts w:ascii="Arial" w:hAnsi="Arial" w:cs="Arial"/>
-                <w:b/>
-              </w:rPr>
-              <w:t>la lista de jugadores que han usado el juego</w:t>
-            </w:r>
-            <w:r>
-              <w:rPr>
-                <w:rFonts w:ascii="Arial" w:hAnsi="Arial" w:cs="Arial"/>
-                <w:b/>
-              </w:rPr>
-              <w:t>.</w:t>
-            </w:r>
-          </w:p>
-        </w:tc>
-      </w:tr>
+              <w:t>R</w:t>
+            </w:r>
+            <w:r>
+              <w:rPr>
+                <w:rFonts w:ascii="Arial" w:hAnsi="Arial" w:cs="Arial"/>
+                <w:b/>
+              </w:rPr>
+              <w:t>20</w:t>
+            </w:r>
+            <w:r>
+              <w:rPr>
+                <w:rFonts w:ascii="Arial" w:hAnsi="Arial" w:cs="Arial"/>
+                <w:b/>
+              </w:rPr>
+              <w:t>. Guardar la lista de jugadores que han usado el juego.</w:t>
+            </w:r>
+          </w:p>
+        </w:tc>
+      </w:tr>
+      <w:bookmarkEnd w:id="0"/>
       <w:tr>
         <w:tc>
           <w:tcPr>
@@ -4420,19 +4411,7 @@
               <w:rPr>
                 <w:rFonts w:ascii="Arial" w:hAnsi="Arial" w:cs="Arial"/>
               </w:rPr>
-              <w:t xml:space="preserve">Guarda la </w:t>
-            </w:r>
-            <w:r>
-              <w:rPr>
-                <w:rFonts w:ascii="Arial" w:hAnsi="Arial" w:cs="Arial"/>
-              </w:rPr>
-              <w:t>lista de todos los jugadores que han usado el juego, incluyendo su puntaje y nivel</w:t>
-            </w:r>
-            <w:r>
-              <w:rPr>
-                <w:rFonts w:ascii="Arial" w:hAnsi="Arial" w:cs="Arial"/>
-              </w:rPr>
-              <w:t xml:space="preserve"> </w:t>
+              <w:t xml:space="preserve">Guarda la lista de todos los jugadores que han usado el juego, incluyendo su puntaje y nivel </w:t>
             </w:r>
           </w:p>
         </w:tc>
@@ -4524,24 +4503,8 @@
               <w:rPr>
                 <w:rFonts w:ascii="Arial" w:hAnsi="Arial" w:cs="Arial"/>
               </w:rPr>
-              <w:t xml:space="preserve">lista de jugadores que han usado </w:t>
-            </w:r>
-            <w:proofErr w:type="spellStart"/>
-            <w:r>
-              <w:rPr>
-                <w:rFonts w:ascii="Arial" w:hAnsi="Arial" w:cs="Arial"/>
-              </w:rPr>
-              <w:t>el</w:t>
-            </w:r>
-            <w:proofErr w:type="spellEnd"/>
-            <w:r>
-              <w:rPr>
-                <w:rFonts w:ascii="Arial" w:hAnsi="Arial" w:cs="Arial"/>
-              </w:rPr>
-              <w:t xml:space="preserve"> juego</w:t>
-            </w:r>
-            <w:bookmarkStart w:id="0" w:name="_GoBack"/>
-            <w:bookmarkEnd w:id="0"/>
+              <w:t>lista de jugadores que han usado el juego</w:t>
+            </w:r>
             <w:r>
               <w:rPr>
                 <w:rFonts w:ascii="Arial" w:hAnsi="Arial" w:cs="Arial"/>
@@ -5781,7 +5744,7 @@
 </file>
 
 <file path=customXml/itemProps1.xml><?xml version="1.0" encoding="utf-8"?>
-<ds:datastoreItem xmlns:ds="http://schemas.openxmlformats.org/officeDocument/2006/customXml" ds:itemID="{7B62E502-D317-4081-B8D3-821F30D0CAC7}">
+<ds:datastoreItem xmlns:ds="http://schemas.openxmlformats.org/officeDocument/2006/customXml" ds:itemID="{FE69BF39-4BD6-4BDE-BA5D-E99240BACF22}">
   <ds:schemaRefs>
     <ds:schemaRef ds:uri="http://schemas.openxmlformats.org/officeDocument/2006/bibliography"/>
   </ds:schemaRefs>

</xml_diff>